<commit_message>
criação de step2 no word
</commit_message>
<xml_diff>
--- a/Introdução.docx
+++ b/Introdução.docx
@@ -6,6 +6,8 @@
       <w:sdtPr>
         <w:rPr>
           <w:rFonts w:asciiTheme="minorHAnsi" w:eastAsiaTheme="minorHAnsi" w:hAnsiTheme="minorHAnsi" w:cstheme="minorBidi"/>
+          <w:b w:val="0"/>
+          <w:i w:val="0"/>
           <w:color w:val="auto"/>
           <w:sz w:val="22"/>
           <w:szCs w:val="22"/>
@@ -20,7 +22,6 @@
       <w:sdtEndPr>
         <w:rPr>
           <w:bCs/>
-          <w:i w:val="0"/>
         </w:rPr>
       </w:sdtEndPr>
       <w:sdtContent>
@@ -53,7 +54,7 @@
           <w:r>
             <w:fldChar w:fldCharType="separate"/>
           </w:r>
-          <w:hyperlink w:anchor="_Toc100439386" w:history="1">
+          <w:hyperlink w:anchor="_Toc100522734" w:history="1">
             <w:r>
               <w:rPr>
                 <w:rStyle w:val="Hyperlink"/>
@@ -80,7 +81,7 @@
                 <w:noProof/>
                 <w:webHidden/>
               </w:rPr>
-              <w:instrText xml:space="preserve"> PAGEREF _Toc100439386 \h </w:instrText>
+              <w:instrText xml:space="preserve"> PAGEREF _Toc100522734 \h </w:instrText>
             </w:r>
             <w:r>
               <w:rPr>
@@ -123,7 +124,7 @@
               <w:lang w:eastAsia="pt-BR"/>
             </w:rPr>
           </w:pPr>
-          <w:hyperlink w:anchor="_Toc100439387" w:history="1">
+          <w:hyperlink w:anchor="_Toc100522735" w:history="1">
             <w:r>
               <w:rPr>
                 <w:rStyle w:val="Hyperlink"/>
@@ -150,7 +151,7 @@
                 <w:noProof/>
                 <w:webHidden/>
               </w:rPr>
-              <w:instrText xml:space="preserve"> PAGEREF _Toc100439387 \h </w:instrText>
+              <w:instrText xml:space="preserve"> PAGEREF _Toc100522735 \h </w:instrText>
             </w:r>
             <w:r>
               <w:rPr>
@@ -193,7 +194,7 @@
               <w:lang w:eastAsia="pt-BR"/>
             </w:rPr>
           </w:pPr>
-          <w:hyperlink w:anchor="_Toc100439388" w:history="1">
+          <w:hyperlink w:anchor="_Toc100522736" w:history="1">
             <w:r>
               <w:rPr>
                 <w:rStyle w:val="Hyperlink"/>
@@ -220,7 +221,7 @@
                 <w:noProof/>
                 <w:webHidden/>
               </w:rPr>
-              <w:instrText xml:space="preserve"> PAGEREF _Toc100439388 \h </w:instrText>
+              <w:instrText xml:space="preserve"> PAGEREF _Toc100522736 \h </w:instrText>
             </w:r>
             <w:r>
               <w:rPr>
@@ -263,7 +264,7 @@
               <w:lang w:eastAsia="pt-BR"/>
             </w:rPr>
           </w:pPr>
-          <w:hyperlink w:anchor="_Toc100439389" w:history="1">
+          <w:hyperlink w:anchor="_Toc100522737" w:history="1">
             <w:r>
               <w:rPr>
                 <w:rStyle w:val="Hyperlink"/>
@@ -290,7 +291,7 @@
                 <w:noProof/>
                 <w:webHidden/>
               </w:rPr>
-              <w:instrText xml:space="preserve"> PAGEREF _Toc100439389 \h </w:instrText>
+              <w:instrText xml:space="preserve"> PAGEREF _Toc100522737 \h </w:instrText>
             </w:r>
             <w:r>
               <w:rPr>
@@ -333,7 +334,7 @@
               <w:lang w:eastAsia="pt-BR"/>
             </w:rPr>
           </w:pPr>
-          <w:hyperlink w:anchor="_Toc100439390" w:history="1">
+          <w:hyperlink w:anchor="_Toc100522738" w:history="1">
             <w:r>
               <w:rPr>
                 <w:rStyle w:val="Hyperlink"/>
@@ -360,7 +361,7 @@
                 <w:noProof/>
                 <w:webHidden/>
               </w:rPr>
-              <w:instrText xml:space="preserve"> PAGEREF _Toc100439390 \h </w:instrText>
+              <w:instrText xml:space="preserve"> PAGEREF _Toc100522738 \h </w:instrText>
             </w:r>
             <w:r>
               <w:rPr>
@@ -403,7 +404,7 @@
               <w:lang w:eastAsia="pt-BR"/>
             </w:rPr>
           </w:pPr>
-          <w:hyperlink w:anchor="_Toc100439391" w:history="1">
+          <w:hyperlink w:anchor="_Toc100522739" w:history="1">
             <w:r>
               <w:rPr>
                 <w:rStyle w:val="Hyperlink"/>
@@ -430,7 +431,7 @@
                 <w:noProof/>
                 <w:webHidden/>
               </w:rPr>
-              <w:instrText xml:space="preserve"> PAGEREF _Toc100439391 \h </w:instrText>
+              <w:instrText xml:space="preserve"> PAGEREF _Toc100522739 \h </w:instrText>
             </w:r>
             <w:r>
               <w:rPr>
@@ -473,7 +474,7 @@
               <w:lang w:eastAsia="pt-BR"/>
             </w:rPr>
           </w:pPr>
-          <w:hyperlink w:anchor="_Toc100439392" w:history="1">
+          <w:hyperlink w:anchor="_Toc100522740" w:history="1">
             <w:r>
               <w:rPr>
                 <w:rStyle w:val="Hyperlink"/>
@@ -500,7 +501,7 @@
                 <w:noProof/>
                 <w:webHidden/>
               </w:rPr>
-              <w:instrText xml:space="preserve"> PAGEREF _Toc100439392 \h </w:instrText>
+              <w:instrText xml:space="preserve"> PAGEREF _Toc100522740 \h </w:instrText>
             </w:r>
             <w:r>
               <w:rPr>
@@ -543,7 +544,7 @@
               <w:lang w:eastAsia="pt-BR"/>
             </w:rPr>
           </w:pPr>
-          <w:hyperlink w:anchor="_Toc100439393" w:history="1">
+          <w:hyperlink w:anchor="_Toc100522741" w:history="1">
             <w:r>
               <w:rPr>
                 <w:rStyle w:val="Hyperlink"/>
@@ -570,7 +571,7 @@
                 <w:noProof/>
                 <w:webHidden/>
               </w:rPr>
-              <w:instrText xml:space="preserve"> PAGEREF _Toc100439393 \h </w:instrText>
+              <w:instrText xml:space="preserve"> PAGEREF _Toc100522741 \h </w:instrText>
             </w:r>
             <w:r>
               <w:rPr>
@@ -613,7 +614,7 @@
               <w:lang w:eastAsia="pt-BR"/>
             </w:rPr>
           </w:pPr>
-          <w:hyperlink w:anchor="_Toc100439394" w:history="1">
+          <w:hyperlink w:anchor="_Toc100522742" w:history="1">
             <w:r>
               <w:rPr>
                 <w:rStyle w:val="Hyperlink"/>
@@ -640,7 +641,7 @@
                 <w:noProof/>
                 <w:webHidden/>
               </w:rPr>
-              <w:instrText xml:space="preserve"> PAGEREF _Toc100439394 \h </w:instrText>
+              <w:instrText xml:space="preserve"> PAGEREF _Toc100522742 \h </w:instrText>
             </w:r>
             <w:r>
               <w:rPr>
@@ -683,7 +684,7 @@
               <w:lang w:eastAsia="pt-BR"/>
             </w:rPr>
           </w:pPr>
-          <w:hyperlink w:anchor="_Toc100439395" w:history="1">
+          <w:hyperlink w:anchor="_Toc100522743" w:history="1">
             <w:r>
               <w:rPr>
                 <w:rStyle w:val="Hyperlink"/>
@@ -710,7 +711,7 @@
                 <w:noProof/>
                 <w:webHidden/>
               </w:rPr>
-              <w:instrText xml:space="preserve"> PAGEREF _Toc100439395 \h </w:instrText>
+              <w:instrText xml:space="preserve"> PAGEREF _Toc100522743 \h </w:instrText>
             </w:r>
             <w:r>
               <w:rPr>
@@ -753,7 +754,7 @@
               <w:lang w:eastAsia="pt-BR"/>
             </w:rPr>
           </w:pPr>
-          <w:hyperlink w:anchor="_Toc100439396" w:history="1">
+          <w:hyperlink w:anchor="_Toc100522744" w:history="1">
             <w:r>
               <w:rPr>
                 <w:rStyle w:val="Hyperlink"/>
@@ -780,7 +781,7 @@
                 <w:noProof/>
                 <w:webHidden/>
               </w:rPr>
-              <w:instrText xml:space="preserve"> PAGEREF _Toc100439396 \h </w:instrText>
+              <w:instrText xml:space="preserve"> PAGEREF _Toc100522744 \h </w:instrText>
             </w:r>
             <w:r>
               <w:rPr>
@@ -823,7 +824,7 @@
               <w:lang w:eastAsia="pt-BR"/>
             </w:rPr>
           </w:pPr>
-          <w:hyperlink w:anchor="_Toc100439397" w:history="1">
+          <w:hyperlink w:anchor="_Toc100522745" w:history="1">
             <w:r>
               <w:rPr>
                 <w:rStyle w:val="Hyperlink"/>
@@ -850,7 +851,7 @@
                 <w:noProof/>
                 <w:webHidden/>
               </w:rPr>
-              <w:instrText xml:space="preserve"> PAGEREF _Toc100439397 \h </w:instrText>
+              <w:instrText xml:space="preserve"> PAGEREF _Toc100522745 \h </w:instrText>
             </w:r>
             <w:r>
               <w:rPr>
@@ -893,7 +894,7 @@
               <w:lang w:eastAsia="pt-BR"/>
             </w:rPr>
           </w:pPr>
-          <w:hyperlink w:anchor="_Toc100439398" w:history="1">
+          <w:hyperlink w:anchor="_Toc100522746" w:history="1">
             <w:r>
               <w:rPr>
                 <w:rStyle w:val="Hyperlink"/>
@@ -920,7 +921,7 @@
                 <w:noProof/>
                 <w:webHidden/>
               </w:rPr>
-              <w:instrText xml:space="preserve"> PAGEREF _Toc100439398 \h </w:instrText>
+              <w:instrText xml:space="preserve"> PAGEREF _Toc100522746 \h </w:instrText>
             </w:r>
             <w:r>
               <w:rPr>
@@ -940,7 +941,7 @@
                 <w:noProof/>
                 <w:webHidden/>
               </w:rPr>
-              <w:t>8</w:t>
+              <w:t>9</w:t>
             </w:r>
             <w:r>
               <w:rPr>
@@ -963,7 +964,7 @@
               <w:lang w:eastAsia="pt-BR"/>
             </w:rPr>
           </w:pPr>
-          <w:hyperlink w:anchor="_Toc100439399" w:history="1">
+          <w:hyperlink w:anchor="_Toc100522747" w:history="1">
             <w:r>
               <w:rPr>
                 <w:rStyle w:val="Hyperlink"/>
@@ -990,7 +991,7 @@
                 <w:noProof/>
                 <w:webHidden/>
               </w:rPr>
-              <w:instrText xml:space="preserve"> PAGEREF _Toc100439399 \h </w:instrText>
+              <w:instrText xml:space="preserve"> PAGEREF _Toc100522747 \h </w:instrText>
             </w:r>
             <w:r>
               <w:rPr>
@@ -1010,7 +1011,147 @@
                 <w:noProof/>
                 <w:webHidden/>
               </w:rPr>
-              <w:t>8</w:t>
+              <w:t>9</w:t>
+            </w:r>
+            <w:r>
+              <w:rPr>
+                <w:noProof/>
+                <w:webHidden/>
+              </w:rPr>
+              <w:fldChar w:fldCharType="end"/>
+            </w:r>
+          </w:hyperlink>
+        </w:p>
+        <w:p>
+          <w:pPr>
+            <w:pStyle w:val="Sumrio1"/>
+            <w:tabs>
+              <w:tab w:val="right" w:leader="dot" w:pos="8494"/>
+            </w:tabs>
+            <w:rPr>
+              <w:rFonts w:eastAsiaTheme="minorEastAsia"/>
+              <w:noProof/>
+              <w:lang w:eastAsia="pt-BR"/>
+            </w:rPr>
+          </w:pPr>
+          <w:hyperlink w:anchor="_Toc100522748" w:history="1">
+            <w:r>
+              <w:rPr>
+                <w:rStyle w:val="Hyperlink"/>
+                <w:noProof/>
+              </w:rPr>
+              <w:t>Step 3</w:t>
+            </w:r>
+            <w:r>
+              <w:rPr>
+                <w:noProof/>
+                <w:webHidden/>
+              </w:rPr>
+              <w:tab/>
+            </w:r>
+            <w:r>
+              <w:rPr>
+                <w:noProof/>
+                <w:webHidden/>
+              </w:rPr>
+              <w:fldChar w:fldCharType="begin"/>
+            </w:r>
+            <w:r>
+              <w:rPr>
+                <w:noProof/>
+                <w:webHidden/>
+              </w:rPr>
+              <w:instrText xml:space="preserve"> PAGEREF _Toc100522748 \h </w:instrText>
+            </w:r>
+            <w:r>
+              <w:rPr>
+                <w:noProof/>
+                <w:webHidden/>
+              </w:rPr>
+            </w:r>
+            <w:r>
+              <w:rPr>
+                <w:noProof/>
+                <w:webHidden/>
+              </w:rPr>
+              <w:fldChar w:fldCharType="separate"/>
+            </w:r>
+            <w:r>
+              <w:rPr>
+                <w:noProof/>
+                <w:webHidden/>
+              </w:rPr>
+              <w:t>10</w:t>
+            </w:r>
+            <w:r>
+              <w:rPr>
+                <w:noProof/>
+                <w:webHidden/>
+              </w:rPr>
+              <w:fldChar w:fldCharType="end"/>
+            </w:r>
+          </w:hyperlink>
+        </w:p>
+        <w:p>
+          <w:pPr>
+            <w:pStyle w:val="Sumrio2"/>
+            <w:tabs>
+              <w:tab w:val="right" w:leader="dot" w:pos="8494"/>
+            </w:tabs>
+            <w:rPr>
+              <w:rFonts w:eastAsiaTheme="minorEastAsia"/>
+              <w:noProof/>
+              <w:lang w:eastAsia="pt-BR"/>
+            </w:rPr>
+          </w:pPr>
+          <w:hyperlink w:anchor="_Toc100522749" w:history="1">
+            <w:r>
+              <w:rPr>
+                <w:rStyle w:val="Hyperlink"/>
+                <w:noProof/>
+              </w:rPr>
+              <w:t>Criação do Docker-Compose-Services</w:t>
+            </w:r>
+            <w:r>
+              <w:rPr>
+                <w:noProof/>
+                <w:webHidden/>
+              </w:rPr>
+              <w:tab/>
+            </w:r>
+            <w:r>
+              <w:rPr>
+                <w:noProof/>
+                <w:webHidden/>
+              </w:rPr>
+              <w:fldChar w:fldCharType="begin"/>
+            </w:r>
+            <w:r>
+              <w:rPr>
+                <w:noProof/>
+                <w:webHidden/>
+              </w:rPr>
+              <w:instrText xml:space="preserve"> PAGEREF _Toc100522749 \h </w:instrText>
+            </w:r>
+            <w:r>
+              <w:rPr>
+                <w:noProof/>
+                <w:webHidden/>
+              </w:rPr>
+            </w:r>
+            <w:r>
+              <w:rPr>
+                <w:noProof/>
+                <w:webHidden/>
+              </w:rPr>
+              <w:fldChar w:fldCharType="separate"/>
+            </w:r>
+            <w:r>
+              <w:rPr>
+                <w:noProof/>
+                <w:webHidden/>
+              </w:rPr>
+              <w:t>10</w:t>
             </w:r>
             <w:r>
               <w:rPr>
@@ -1052,7 +1193,7 @@
       <w:pPr>
         <w:pStyle w:val="Ttulo1"/>
       </w:pPr>
-      <w:bookmarkStart w:id="0" w:name="_Toc100439386"/>
+      <w:bookmarkStart w:id="0" w:name="_Toc100522734"/>
       <w:r>
         <w:lastRenderedPageBreak/>
         <w:t>Introdução</w:t>
@@ -1060,9 +1201,6 @@
       <w:bookmarkEnd w:id="0"/>
     </w:p>
     <w:p>
-      <w:pPr>
-        <w:jc w:val="both"/>
-      </w:pPr>
       <w:r>
         <w:t xml:space="preserve">Nesse projeto, </w:t>
       </w:r>
@@ -1073,63 +1211,33 @@
         <w:t>ei</w:t>
       </w:r>
       <w:r>
-        <w:t xml:space="preserve"> algumas ferramentas contidas na OCI (Oracle </w:t>
-      </w:r>
-      <w:proofErr w:type="spellStart"/>
-      <w:r>
-        <w:t>Claud</w:t>
-      </w:r>
-      <w:proofErr w:type="spellEnd"/>
-      <w:r>
-        <w:t xml:space="preserve"> </w:t>
-      </w:r>
-      <w:proofErr w:type="spellStart"/>
-      <w:r>
-        <w:t>Infraestructure</w:t>
-      </w:r>
-      <w:proofErr w:type="spellEnd"/>
-      <w:r>
-        <w:t xml:space="preserve">) visto que recentemente </w:t>
+        <w:t xml:space="preserve"> algumas ferramentas contidas na OCI (Oracle Claud Infraestructure) visto que</w:t>
+      </w:r>
+      <w:r>
+        <w:t>,</w:t>
+      </w:r>
+      <w:r>
+        <w:t xml:space="preserve"> recentemente </w:t>
       </w:r>
       <w:r>
         <w:t>passei na certificação “</w:t>
       </w:r>
       <w:r>
-        <w:t xml:space="preserve">Oracle Cloud </w:t>
-      </w:r>
-      <w:proofErr w:type="spellStart"/>
-      <w:r>
-        <w:t>Infrastructure</w:t>
-      </w:r>
-      <w:proofErr w:type="spellEnd"/>
-      <w:r>
-        <w:t xml:space="preserve"> </w:t>
-      </w:r>
-      <w:proofErr w:type="spellStart"/>
-      <w:r>
-        <w:t>Foundations</w:t>
-      </w:r>
-      <w:proofErr w:type="spellEnd"/>
-      <w:r>
-        <w:t xml:space="preserve"> 2021 </w:t>
-      </w:r>
-      <w:proofErr w:type="spellStart"/>
-      <w:proofErr w:type="gramStart"/>
-      <w:r>
-        <w:t>Associate</w:t>
-      </w:r>
-      <w:proofErr w:type="spellEnd"/>
-      <w:r>
-        <w:t>“</w:t>
-      </w:r>
-      <w:proofErr w:type="gramEnd"/>
-      <w:r>
-        <w:t>.</w:t>
-      </w:r>
-    </w:p>
-    <w:p>
-      <w:r>
-        <w:t>Utilizaremos também:</w:t>
+        <w:t>Oracle Cloud Infrastructure Foundations 2021 Associate</w:t>
+      </w:r>
+      <w:r>
+        <w:t>“.</w:t>
+      </w:r>
+    </w:p>
+    <w:p>
+      <w:r>
+        <w:t>Utilizare</w:t>
+      </w:r>
+      <w:r>
+        <w:t xml:space="preserve">i </w:t>
+      </w:r>
+      <w:r>
+        <w:t>também:</w:t>
       </w:r>
     </w:p>
     <w:p>
@@ -1137,453 +1245,357 @@
         <w:tab/>
         <w:t>- Python com framework Flash para criação de API Gateway</w:t>
       </w:r>
+      <w:r>
+        <w:t>;</w:t>
+      </w:r>
     </w:p>
     <w:p>
       <w:pPr>
         <w:ind w:firstLine="708"/>
       </w:pPr>
       <w:r>
-        <w:t xml:space="preserve">- Persistência de dados em banco relacional com </w:t>
-      </w:r>
-      <w:proofErr w:type="spellStart"/>
-      <w:r>
-        <w:t>PostgreeSQL</w:t>
-      </w:r>
-      <w:proofErr w:type="spellEnd"/>
+        <w:t>- Persistência de dados em banco relacional com PostgreeSQL</w:t>
+      </w:r>
+      <w:r>
+        <w:t>;</w:t>
+      </w:r>
+    </w:p>
+    <w:p>
+      <w:pPr>
+        <w:ind w:firstLine="708"/>
+      </w:pPr>
+      <w:r>
+        <w:t>- Camada de cache em memória com Redis</w:t>
+      </w:r>
+      <w:r>
+        <w:t>;</w:t>
+      </w:r>
+    </w:p>
+    <w:p>
+      <w:pPr>
+        <w:ind w:firstLine="708"/>
+      </w:pPr>
+      <w:r>
+        <w:t>- Utilização de um ORM para manipulação dos dados</w:t>
+      </w:r>
+      <w:r>
+        <w:t>;</w:t>
+      </w:r>
+    </w:p>
+    <w:p>
+      <w:pPr>
+        <w:ind w:firstLine="708"/>
+      </w:pPr>
+      <w:r>
+        <w:t xml:space="preserve">- Docker para criação de containers de </w:t>
+      </w:r>
+      <w:r>
+        <w:t>microsserviços</w:t>
+      </w:r>
       <w:r>
         <w:t>.</w:t>
       </w:r>
     </w:p>
+    <w:p/>
+    <w:p>
+      <w:r>
+        <w:t>Vamos começar...</w:t>
+      </w:r>
+    </w:p>
+    <w:p>
+      <w:pPr>
+        <w:pStyle w:val="Ttulo2"/>
+      </w:pPr>
+      <w:bookmarkStart w:id="1" w:name="_Toc100522735"/>
+      <w:r>
+        <w:t>Objetivo</w:t>
+      </w:r>
+      <w:bookmarkEnd w:id="1"/>
+    </w:p>
+    <w:p>
+      <w:r>
+        <w:t>C</w:t>
+      </w:r>
+      <w:r>
+        <w:t>riar duas</w:t>
+      </w:r>
+      <w:r>
+        <w:t xml:space="preserve"> aplicações básicas de microserviços</w:t>
+      </w:r>
+      <w:r>
+        <w:t>:</w:t>
+      </w:r>
+    </w:p>
+    <w:p>
+      <w:r>
+        <w:t xml:space="preserve">O primeiro deles deverá ser um cadastro de usuários, contendo </w:t>
+      </w:r>
+      <w:r>
+        <w:t>a</w:t>
+      </w:r>
+      <w:r>
+        <w:t>s seguintes</w:t>
+      </w:r>
+      <w:r>
+        <w:t xml:space="preserve"> informações</w:t>
+      </w:r>
+      <w:r>
+        <w:t>:</w:t>
+      </w:r>
+    </w:p>
     <w:p>
       <w:pPr>
         <w:ind w:firstLine="708"/>
       </w:pPr>
       <w:r>
-        <w:t xml:space="preserve">- Camada de cache em memória com Redis </w:t>
-      </w:r>
-    </w:p>
+        <w:t xml:space="preserve">- </w:t>
+      </w:r>
+      <w:r>
+        <w:t xml:space="preserve">   </w:t>
+      </w:r>
+      <w:r>
+        <w:t>create_user</w:t>
+      </w:r>
+      <w:r>
+        <w:t xml:space="preserve">, </w:t>
+      </w:r>
+      <w:r>
+        <w:t>show_all_user</w:t>
+      </w:r>
+      <w:r>
+        <w:t xml:space="preserve">, </w:t>
+      </w:r>
+      <w:r>
+        <w:t>show_one_user</w:t>
+      </w:r>
+      <w:r>
+        <w:t xml:space="preserve">, </w:t>
+      </w:r>
+      <w:r>
+        <w:t>edit_user</w:t>
+      </w:r>
+      <w:r>
+        <w:t xml:space="preserve">, </w:t>
+      </w:r>
+      <w:r>
+        <w:t>edit_password</w:t>
+      </w:r>
+      <w:r>
+        <w:t xml:space="preserve"> e </w:t>
+      </w:r>
+      <w:r>
+        <w:t>delete_user</w:t>
+      </w:r>
+    </w:p>
+    <w:p>
+      <w:r>
+        <w:t xml:space="preserve">Tabela de usuários </w:t>
+      </w:r>
+      <w:r>
+        <w:t>“</w:t>
+      </w:r>
+      <w:r>
+        <w:t>user</w:t>
+      </w:r>
+      <w:r>
+        <w:t>s”</w:t>
+      </w:r>
+      <w:r>
+        <w:t xml:space="preserve"> deverá conter os campos: </w:t>
+      </w:r>
+      <w:r>
+        <w:t>user_id</w:t>
+      </w:r>
+      <w:r>
+        <w:t>,</w:t>
+      </w:r>
+      <w:r>
+        <w:t xml:space="preserve"> nick_name</w:t>
+      </w:r>
+      <w:r>
+        <w:t xml:space="preserve">, </w:t>
+      </w:r>
+      <w:r>
+        <w:t>nick_name</w:t>
+      </w:r>
+      <w:r>
+        <w:t xml:space="preserve">, </w:t>
+      </w:r>
+      <w:r>
+        <w:t>_name</w:t>
+      </w:r>
+      <w:r>
+        <w:t xml:space="preserve">, </w:t>
+      </w:r>
+      <w:r>
+        <w:t>_name</w:t>
+      </w:r>
+      <w:r>
+        <w:t xml:space="preserve">, </w:t>
+      </w:r>
+      <w:r>
+        <w:t>email</w:t>
+      </w:r>
+      <w:r>
+        <w:t xml:space="preserve">, </w:t>
+      </w:r>
+      <w:r>
+        <w:t>phone_number</w:t>
+      </w:r>
+      <w:r>
+        <w:t xml:space="preserve">, </w:t>
+      </w:r>
+      <w:r>
+        <w:t>phone_number</w:t>
+      </w:r>
+      <w:r>
+        <w:t>,</w:t>
+      </w:r>
+      <w:r>
+        <w:t xml:space="preserve"> updated_at</w:t>
+      </w:r>
+      <w:r>
+        <w:t>.</w:t>
+      </w:r>
+    </w:p>
+    <w:p/>
+    <w:p>
+      <w:r>
+        <w:t>O segundo será um serviço de OS</w:t>
+      </w:r>
+      <w:r>
+        <w:t xml:space="preserve"> </w:t>
+      </w:r>
+      <w:r>
+        <w:t xml:space="preserve">(ordem de serviço) que </w:t>
+      </w:r>
+      <w:r>
+        <w:t>deverá</w:t>
+      </w:r>
+      <w:r>
+        <w:t xml:space="preserve"> conter o user</w:t>
+      </w:r>
+      <w:r>
+        <w:t>_</w:t>
+      </w:r>
+      <w:r>
+        <w:t>id contido no banco de dados. Deverá ter as seguintes informações:</w:t>
+      </w:r>
+    </w:p>
+    <w:p>
+      <w:r>
+        <w:tab/>
+        <w:t>-</w:t>
+      </w:r>
+      <w:r>
+        <w:t xml:space="preserve"> </w:t>
+      </w:r>
+      <w:r>
+        <w:t>order_id</w:t>
+      </w:r>
+      <w:r>
+        <w:t xml:space="preserve">, </w:t>
+      </w:r>
+      <w:r>
+        <w:t>user_id</w:t>
+      </w:r>
+      <w:r>
+        <w:t xml:space="preserve">, </w:t>
+      </w:r>
+      <w:r>
+        <w:t>item_description</w:t>
+      </w:r>
+      <w:r>
+        <w:t xml:space="preserve">, </w:t>
+      </w:r>
+      <w:r>
+        <w:t>item_quantity</w:t>
+      </w:r>
+      <w:r>
+        <w:t xml:space="preserve">, </w:t>
+      </w:r>
+      <w:r>
+        <w:t>item_price</w:t>
+      </w:r>
+      <w:r>
+        <w:t>,</w:t>
+      </w:r>
+      <w:r>
+        <w:t xml:space="preserve"> total_value</w:t>
+      </w:r>
+      <w:r>
+        <w:t xml:space="preserve">, </w:t>
+      </w:r>
+      <w:r>
+        <w:t>created_at</w:t>
+      </w:r>
+      <w:r>
+        <w:t xml:space="preserve">, </w:t>
+      </w:r>
+      <w:r>
+        <w:t>updated_at</w:t>
+      </w:r>
+      <w:r>
+        <w:t>.</w:t>
+      </w:r>
+    </w:p>
+    <w:p/>
     <w:p>
       <w:pPr>
         <w:ind w:firstLine="708"/>
       </w:pPr>
-      <w:r>
-        <w:t>- Utilização de um ORM para manipulação dos dados.</w:t>
-      </w:r>
-    </w:p>
-    <w:p>
-      <w:pPr>
-        <w:ind w:firstLine="708"/>
-      </w:pPr>
-      <w:r>
-        <w:t xml:space="preserve">- Docker para criação de containers de </w:t>
-      </w:r>
-      <w:proofErr w:type="spellStart"/>
-      <w:r>
-        <w:t>microsserviços</w:t>
-      </w:r>
-      <w:proofErr w:type="spellEnd"/>
+    </w:p>
+    <w:p>
+      <w:r>
+        <w:br w:type="page"/>
+      </w:r>
+    </w:p>
+    <w:p>
+      <w:pPr>
+        <w:pStyle w:val="Ttulo1"/>
+      </w:pPr>
+      <w:bookmarkStart w:id="2" w:name="_Toc100522736"/>
+      <w:r>
+        <w:lastRenderedPageBreak/>
+        <w:t>Step 1</w:t>
+      </w:r>
+      <w:bookmarkEnd w:id="2"/>
+    </w:p>
+    <w:p/>
+    <w:p>
+      <w:r>
+        <w:t>Nesse primeiro passo, configur</w:t>
+      </w:r>
+      <w:r>
+        <w:t>ei</w:t>
+      </w:r>
+      <w:r>
+        <w:t xml:space="preserve"> nosso ambiente </w:t>
+      </w:r>
+      <w:r>
+        <w:t>OCI para rodar toda a aplicação em cloud</w:t>
+      </w:r>
       <w:r>
         <w:t>.</w:t>
       </w:r>
     </w:p>
-    <w:p/>
-    <w:p>
-      <w:pPr>
-        <w:jc w:val="both"/>
-      </w:pPr>
-      <w:r>
-        <w:t>Vamos começar...</w:t>
-      </w:r>
-    </w:p>
     <w:p>
       <w:pPr>
         <w:pStyle w:val="Ttulo2"/>
       </w:pPr>
-      <w:bookmarkStart w:id="1" w:name="_Toc100439387"/>
-      <w:r>
-        <w:t>Objetivo</w:t>
-      </w:r>
-      <w:bookmarkEnd w:id="1"/>
-    </w:p>
-    <w:p>
-      <w:pPr>
-        <w:jc w:val="both"/>
-      </w:pPr>
-      <w:r>
-        <w:t xml:space="preserve">Iremos </w:t>
-      </w:r>
-      <w:r>
-        <w:t>criar duas</w:t>
-      </w:r>
-      <w:r>
-        <w:t xml:space="preserve"> aplicações básicas de </w:t>
-      </w:r>
-      <w:proofErr w:type="spellStart"/>
-      <w:r>
-        <w:t>microserviços</w:t>
-      </w:r>
-      <w:proofErr w:type="spellEnd"/>
-      <w:r>
-        <w:t xml:space="preserve"> </w:t>
-      </w:r>
-    </w:p>
-    <w:p>
-      <w:pPr>
-        <w:jc w:val="both"/>
-      </w:pPr>
-      <w:r>
-        <w:t xml:space="preserve">O primeiro deles deverá ser um cadastro de usuários, contendo </w:t>
-      </w:r>
-      <w:r>
-        <w:t>a</w:t>
-      </w:r>
-      <w:r>
-        <w:t>s seguintes</w:t>
-      </w:r>
-      <w:r>
-        <w:t xml:space="preserve"> informações</w:t>
-      </w:r>
-      <w:r>
-        <w:t>:</w:t>
-      </w:r>
-    </w:p>
-    <w:p>
-      <w:r>
-        <w:t xml:space="preserve">- </w:t>
-      </w:r>
-      <w:proofErr w:type="spellStart"/>
-      <w:proofErr w:type="gramStart"/>
-      <w:r>
-        <w:t>create</w:t>
-      </w:r>
-      <w:proofErr w:type="gramEnd"/>
-      <w:r>
-        <w:t>_user</w:t>
-      </w:r>
-      <w:proofErr w:type="spellEnd"/>
-      <w:r>
-        <w:t xml:space="preserve">, </w:t>
-      </w:r>
-      <w:proofErr w:type="spellStart"/>
-      <w:r>
-        <w:t>show_all_user</w:t>
-      </w:r>
-      <w:proofErr w:type="spellEnd"/>
-      <w:r>
-        <w:t xml:space="preserve">, </w:t>
-      </w:r>
-      <w:proofErr w:type="spellStart"/>
-      <w:r>
-        <w:t>show_one_user</w:t>
-      </w:r>
-      <w:proofErr w:type="spellEnd"/>
-      <w:r>
-        <w:t xml:space="preserve">, </w:t>
-      </w:r>
-      <w:proofErr w:type="spellStart"/>
-      <w:r>
-        <w:t>edit_user</w:t>
-      </w:r>
-      <w:proofErr w:type="spellEnd"/>
-      <w:r>
-        <w:t xml:space="preserve">, </w:t>
-      </w:r>
-      <w:proofErr w:type="spellStart"/>
-      <w:r>
-        <w:t>edit_password</w:t>
-      </w:r>
-      <w:proofErr w:type="spellEnd"/>
-      <w:r>
-        <w:t xml:space="preserve"> e </w:t>
-      </w:r>
-      <w:proofErr w:type="spellStart"/>
-      <w:r>
-        <w:t>delete_user</w:t>
-      </w:r>
-      <w:proofErr w:type="spellEnd"/>
-    </w:p>
-    <w:p>
-      <w:pPr>
-        <w:jc w:val="both"/>
-      </w:pPr>
-      <w:r>
-        <w:t xml:space="preserve">Tabela de usuários </w:t>
-      </w:r>
-      <w:r>
-        <w:t>“</w:t>
-      </w:r>
-      <w:proofErr w:type="spellStart"/>
-      <w:r>
-        <w:t>user</w:t>
-      </w:r>
-      <w:r>
-        <w:t>s</w:t>
-      </w:r>
-      <w:proofErr w:type="spellEnd"/>
-      <w:r>
-        <w:t>”</w:t>
-      </w:r>
-      <w:r>
-        <w:t xml:space="preserve"> deverá conter os campos: </w:t>
-      </w:r>
-      <w:proofErr w:type="spellStart"/>
-      <w:r>
-        <w:t>user_id</w:t>
-      </w:r>
-      <w:proofErr w:type="spellEnd"/>
-      <w:r>
-        <w:t>,</w:t>
-      </w:r>
-      <w:r>
-        <w:t xml:space="preserve"> </w:t>
-      </w:r>
-      <w:proofErr w:type="spellStart"/>
-      <w:r>
-        <w:t>nick_name</w:t>
-      </w:r>
-      <w:proofErr w:type="spellEnd"/>
-      <w:r>
-        <w:t xml:space="preserve">, </w:t>
-      </w:r>
-      <w:proofErr w:type="spellStart"/>
-      <w:r>
-        <w:t>nick_name</w:t>
-      </w:r>
-      <w:proofErr w:type="spellEnd"/>
-      <w:r>
-        <w:t xml:space="preserve">, </w:t>
-      </w:r>
-      <w:r>
-        <w:t>_</w:t>
-      </w:r>
-      <w:proofErr w:type="spellStart"/>
-      <w:r>
-        <w:t>name</w:t>
-      </w:r>
-      <w:proofErr w:type="spellEnd"/>
-      <w:r>
-        <w:t xml:space="preserve">, </w:t>
-      </w:r>
-      <w:r>
-        <w:t>_</w:t>
-      </w:r>
-      <w:proofErr w:type="spellStart"/>
-      <w:r>
-        <w:t>name</w:t>
-      </w:r>
-      <w:proofErr w:type="spellEnd"/>
-      <w:r>
-        <w:t xml:space="preserve">, </w:t>
-      </w:r>
-      <w:proofErr w:type="spellStart"/>
-      <w:r>
-        <w:t>email</w:t>
-      </w:r>
-      <w:proofErr w:type="spellEnd"/>
-      <w:r>
-        <w:t xml:space="preserve">, </w:t>
-      </w:r>
-      <w:proofErr w:type="spellStart"/>
-      <w:r>
-        <w:t>phone_number</w:t>
-      </w:r>
-      <w:proofErr w:type="spellEnd"/>
-      <w:r>
-        <w:t xml:space="preserve">, </w:t>
-      </w:r>
-      <w:proofErr w:type="spellStart"/>
-      <w:r>
-        <w:t>phone_number</w:t>
-      </w:r>
-      <w:proofErr w:type="spellEnd"/>
-      <w:r>
-        <w:t>,</w:t>
-      </w:r>
-      <w:r>
-        <w:t xml:space="preserve"> </w:t>
-      </w:r>
-      <w:proofErr w:type="spellStart"/>
-      <w:r>
-        <w:t>updated_at</w:t>
-      </w:r>
-      <w:proofErr w:type="spellEnd"/>
-      <w:r>
-        <w:t>.</w:t>
-      </w:r>
-    </w:p>
-    <w:p/>
-    <w:p>
-      <w:r>
-        <w:t xml:space="preserve">O segundo será um serviço de </w:t>
-      </w:r>
-      <w:proofErr w:type="gramStart"/>
-      <w:r>
-        <w:t>OS(</w:t>
-      </w:r>
-      <w:proofErr w:type="gramEnd"/>
-      <w:r>
-        <w:t xml:space="preserve">ordem de serviço) que </w:t>
-      </w:r>
-      <w:r>
-        <w:t>deverá</w:t>
-      </w:r>
-      <w:r>
-        <w:t xml:space="preserve"> conter o </w:t>
-      </w:r>
-      <w:proofErr w:type="spellStart"/>
-      <w:r>
-        <w:t>user</w:t>
-      </w:r>
-      <w:r>
-        <w:t>_</w:t>
-      </w:r>
-      <w:r>
-        <w:t>id</w:t>
-      </w:r>
-      <w:proofErr w:type="spellEnd"/>
-      <w:r>
-        <w:t xml:space="preserve"> contido no banco de dados. Deverá ter as seguintes informações:</w:t>
-      </w:r>
-    </w:p>
-    <w:p>
-      <w:r>
-        <w:tab/>
-        <w:t xml:space="preserve">- </w:t>
-      </w:r>
-      <w:proofErr w:type="spellStart"/>
-      <w:proofErr w:type="gramStart"/>
-      <w:r>
-        <w:t>order</w:t>
-      </w:r>
-      <w:proofErr w:type="gramEnd"/>
-      <w:r>
-        <w:t>_id</w:t>
-      </w:r>
-      <w:proofErr w:type="spellEnd"/>
-      <w:r>
-        <w:t xml:space="preserve">, </w:t>
-      </w:r>
-      <w:proofErr w:type="spellStart"/>
-      <w:r>
-        <w:t>user_id</w:t>
-      </w:r>
-      <w:proofErr w:type="spellEnd"/>
-      <w:r>
-        <w:t xml:space="preserve">, </w:t>
-      </w:r>
-      <w:proofErr w:type="spellStart"/>
-      <w:r>
-        <w:t>item_description</w:t>
-      </w:r>
-      <w:proofErr w:type="spellEnd"/>
-      <w:r>
-        <w:t xml:space="preserve">, </w:t>
-      </w:r>
-      <w:proofErr w:type="spellStart"/>
-      <w:r>
-        <w:t>item_quantity</w:t>
-      </w:r>
-      <w:proofErr w:type="spellEnd"/>
-      <w:r>
-        <w:t xml:space="preserve">, </w:t>
-      </w:r>
-      <w:proofErr w:type="spellStart"/>
-      <w:r>
-        <w:t>item_price</w:t>
-      </w:r>
-      <w:proofErr w:type="spellEnd"/>
-      <w:r>
-        <w:t>,</w:t>
-      </w:r>
-      <w:r>
-        <w:t xml:space="preserve"> </w:t>
-      </w:r>
-      <w:proofErr w:type="spellStart"/>
-      <w:r>
-        <w:t>total_value</w:t>
-      </w:r>
-      <w:proofErr w:type="spellEnd"/>
-      <w:r>
-        <w:t xml:space="preserve">, </w:t>
-      </w:r>
-      <w:proofErr w:type="spellStart"/>
-      <w:r>
-        <w:t>created_at</w:t>
-      </w:r>
-      <w:proofErr w:type="spellEnd"/>
-      <w:r>
-        <w:t xml:space="preserve">, </w:t>
-      </w:r>
-      <w:proofErr w:type="spellStart"/>
-      <w:r>
-        <w:t>updated_at</w:t>
-      </w:r>
-      <w:proofErr w:type="spellEnd"/>
-    </w:p>
-    <w:p/>
-    <w:p>
-      <w:pPr>
-        <w:ind w:firstLine="708"/>
-      </w:pPr>
-    </w:p>
-    <w:p>
-      <w:r>
-        <w:br w:type="page"/>
-      </w:r>
-    </w:p>
-    <w:p>
-      <w:pPr>
-        <w:pStyle w:val="Ttulo1"/>
-      </w:pPr>
-      <w:bookmarkStart w:id="2" w:name="_Toc100439388"/>
-      <w:proofErr w:type="spellStart"/>
-      <w:r>
-        <w:lastRenderedPageBreak/>
-        <w:t>Step</w:t>
-      </w:r>
-      <w:proofErr w:type="spellEnd"/>
-      <w:r>
-        <w:t xml:space="preserve"> 1</w:t>
-      </w:r>
-      <w:bookmarkEnd w:id="2"/>
-    </w:p>
-    <w:p>
-      <w:pPr>
-        <w:jc w:val="both"/>
-      </w:pPr>
-      <w:r>
-        <w:t xml:space="preserve">Nesse primeiro passo, iremos configurar nosso ambiente </w:t>
-      </w:r>
-      <w:r>
-        <w:t>OCI para rodar toda a aplicação em cloud</w:t>
-      </w:r>
-      <w:r>
-        <w:t>.</w:t>
-      </w:r>
-    </w:p>
-    <w:p>
-      <w:pPr>
-        <w:pStyle w:val="Ttulo2"/>
-      </w:pPr>
-      <w:bookmarkStart w:id="3" w:name="_Toc100439389"/>
-      <w:r>
-        <w:t xml:space="preserve">Criação do </w:t>
-      </w:r>
-      <w:proofErr w:type="spellStart"/>
-      <w:r>
-        <w:t>Compartment</w:t>
+      <w:bookmarkStart w:id="3" w:name="_Toc100522737"/>
+      <w:r>
+        <w:t>Criação do Compartment</w:t>
       </w:r>
       <w:bookmarkEnd w:id="3"/>
-      <w:proofErr w:type="spellEnd"/>
-    </w:p>
-    <w:p>
-      <w:pPr>
-        <w:jc w:val="both"/>
-      </w:pPr>
-      <w:r>
-        <w:t xml:space="preserve">Iremos começar criando um </w:t>
-      </w:r>
-      <w:proofErr w:type="spellStart"/>
+    </w:p>
+    <w:p>
+      <w:r>
+        <w:t>Iniciei</w:t>
+      </w:r>
+      <w:r>
+        <w:t xml:space="preserve"> criando um </w:t>
+      </w:r>
       <w:r>
         <w:rPr>
           <w:i/>
@@ -1591,7 +1603,6 @@
         </w:rPr>
         <w:t>conpartiment</w:t>
       </w:r>
-      <w:proofErr w:type="spellEnd"/>
       <w:r>
         <w:rPr>
           <w:i/>
@@ -1601,9 +1612,6 @@
       </w:r>
     </w:p>
     <w:p>
-      <w:pPr>
-        <w:jc w:val="both"/>
-      </w:pPr>
       <w:r>
         <w:t>N</w:t>
       </w:r>
@@ -1623,7 +1631,7 @@
         <w:t>,</w:t>
       </w:r>
       <w:r>
-        <w:t xml:space="preserve"> vamos </w:t>
+        <w:t xml:space="preserve"> </w:t>
       </w:r>
       <w:r>
         <w:t xml:space="preserve">em </w:t>
@@ -1633,44 +1641,24 @@
           <w:i/>
           <w:iCs/>
         </w:rPr>
-        <w:t xml:space="preserve">&gt; </w:t>
-      </w:r>
-      <w:proofErr w:type="spellStart"/>
+        <w:t>&gt; Identity &amp; Security &gt; compartments</w:t>
+      </w:r>
       <w:r>
         <w:rPr>
           <w:i/>
           <w:iCs/>
         </w:rPr>
-        <w:t>Identity</w:t>
-      </w:r>
-      <w:proofErr w:type="spellEnd"/>
-      <w:r>
-        <w:rPr>
-          <w:i/>
-          <w:iCs/>
-        </w:rPr>
-        <w:t xml:space="preserve"> &amp; Security &gt; </w:t>
-      </w:r>
-      <w:proofErr w:type="spellStart"/>
-      <w:r>
-        <w:rPr>
-          <w:i/>
-          <w:iCs/>
-        </w:rPr>
-        <w:t>compartments</w:t>
-      </w:r>
-      <w:proofErr w:type="spellEnd"/>
-      <w:r>
-        <w:rPr>
-          <w:i/>
-          <w:iCs/>
-        </w:rPr>
         <w:t xml:space="preserve"> </w:t>
       </w:r>
       <w:r>
-        <w:t xml:space="preserve">e criar um compartimento com o nome de </w:t>
-      </w:r>
-      <w:proofErr w:type="spellStart"/>
+        <w:t>cri</w:t>
+      </w:r>
+      <w:r>
+        <w:t xml:space="preserve">ei </w:t>
+      </w:r>
+      <w:r>
+        <w:t xml:space="preserve">um compartimento com o nome de </w:t>
+      </w:r>
       <w:r>
         <w:rPr>
           <w:b/>
@@ -1678,7 +1666,6 @@
         </w:rPr>
         <w:t>Developmet</w:t>
       </w:r>
-      <w:proofErr w:type="spellEnd"/>
       <w:r>
         <w:rPr>
           <w:b/>
@@ -1734,23 +1721,24 @@
       <w:pPr>
         <w:pStyle w:val="Ttulo2"/>
       </w:pPr>
-      <w:bookmarkStart w:id="4" w:name="_Toc100439390"/>
+      <w:bookmarkStart w:id="4" w:name="_Toc100522738"/>
       <w:r>
         <w:t xml:space="preserve">Criação de </w:t>
       </w:r>
-      <w:proofErr w:type="spellStart"/>
-      <w:r>
-        <w:t>Usuario</w:t>
-      </w:r>
       <w:bookmarkEnd w:id="4"/>
-      <w:proofErr w:type="spellEnd"/>
-    </w:p>
-    <w:p>
-      <w:pPr>
-        <w:jc w:val="both"/>
-      </w:pPr>
-      <w:r>
-        <w:t xml:space="preserve">Após isso, criaremos um </w:t>
+      <w:r>
+        <w:t>Usuário</w:t>
+      </w:r>
+    </w:p>
+    <w:p>
+      <w:r>
+        <w:t xml:space="preserve">Após isso, </w:t>
+      </w:r>
+      <w:r>
+        <w:t>criei</w:t>
+      </w:r>
+      <w:r>
+        <w:t xml:space="preserve"> um </w:t>
       </w:r>
       <w:r>
         <w:t>usuário</w:t>
@@ -1759,72 +1747,59 @@
         <w:t xml:space="preserve"> de desenvolvimento </w:t>
       </w:r>
       <w:r>
-        <w:t>para ter acesso somente a o compartimento que criamos.</w:t>
-      </w:r>
-    </w:p>
-    <w:p>
-      <w:pPr>
-        <w:jc w:val="both"/>
-      </w:pPr>
-      <w:r>
-        <w:t xml:space="preserve">Novamente no menu lateral, vamos em </w:t>
+        <w:t xml:space="preserve">para ter acesso somente ao compartimento </w:t>
+      </w:r>
+      <w:r>
+        <w:rPr>
+          <w:b/>
+          <w:bCs/>
+        </w:rPr>
+        <w:t>Developmet</w:t>
+      </w:r>
+      <w:r>
+        <w:t>.</w:t>
+      </w:r>
+    </w:p>
+    <w:p>
+      <w:r>
+        <w:t xml:space="preserve">Novamente no menu lateral, em </w:t>
       </w:r>
       <w:r>
         <w:rPr>
           <w:i/>
           <w:iCs/>
         </w:rPr>
-        <w:t xml:space="preserve">&gt; </w:t>
-      </w:r>
-      <w:proofErr w:type="spellStart"/>
+        <w:t xml:space="preserve">&gt; Identity &amp; Security &gt; </w:t>
+      </w:r>
       <w:r>
         <w:rPr>
           <w:i/>
           <w:iCs/>
         </w:rPr>
-        <w:t>Identity</w:t>
-      </w:r>
-      <w:proofErr w:type="spellEnd"/>
+        <w:t>use</w:t>
+      </w:r>
       <w:r>
         <w:rPr>
           <w:i/>
           <w:iCs/>
         </w:rPr>
-        <w:t xml:space="preserve"> &amp; Security &gt; </w:t>
-      </w:r>
-      <w:proofErr w:type="spellStart"/>
+        <w:t>r</w:t>
+      </w:r>
       <w:r>
         <w:rPr>
           <w:i/>
           <w:iCs/>
         </w:rPr>
-        <w:t>use</w:t>
-      </w:r>
-      <w:r>
-        <w:rPr>
-          <w:i/>
-          <w:iCs/>
-        </w:rPr>
-        <w:t>r</w:t>
-      </w:r>
-      <w:r>
-        <w:rPr>
-          <w:i/>
-          <w:iCs/>
-        </w:rPr>
         <w:t>s</w:t>
       </w:r>
-      <w:proofErr w:type="spellEnd"/>
       <w:r>
         <w:t xml:space="preserve">, </w:t>
       </w:r>
-      <w:proofErr w:type="gramStart"/>
-      <w:r>
-        <w:t>e  criaremos</w:t>
-      </w:r>
-      <w:proofErr w:type="gramEnd"/>
-      <w:r>
-        <w:t xml:space="preserve"> o </w:t>
+      <w:r>
+        <w:t xml:space="preserve">criei </w:t>
+      </w:r>
+      <w:r>
+        <w:t xml:space="preserve">o </w:t>
       </w:r>
       <w:r>
         <w:t>usuário</w:t>
@@ -1832,7 +1807,6 @@
       <w:r>
         <w:t xml:space="preserve"> </w:t>
       </w:r>
-      <w:proofErr w:type="spellStart"/>
       <w:r>
         <w:rPr>
           <w:b/>
@@ -1840,7 +1814,6 @@
         </w:rPr>
         <w:t>devel_user</w:t>
       </w:r>
-      <w:proofErr w:type="spellEnd"/>
       <w:r>
         <w:rPr>
           <w:b/>
@@ -1849,7 +1822,31 @@
         <w:t xml:space="preserve">, </w:t>
       </w:r>
       <w:r>
-        <w:t xml:space="preserve"> com o tipo IAM USER </w:t>
+        <w:t>com o tipo IAM USER</w:t>
+      </w:r>
+      <w:r>
+        <w:t xml:space="preserve">. </w:t>
+      </w:r>
+      <w:r>
+        <w:t xml:space="preserve">Esses usuários podem acessar os serviços do Oracle Cloud Infrastructure, mas nem todos os serviços do Cloud Platform. </w:t>
+      </w:r>
+      <w:r>
+        <w:t>Os</w:t>
+      </w:r>
+      <w:r>
+        <w:t xml:space="preserve"> usuários do IAM </w:t>
+      </w:r>
+      <w:r>
+        <w:t xml:space="preserve">são </w:t>
+      </w:r>
+      <w:r>
+        <w:t xml:space="preserve">cenários de usuário </w:t>
+      </w:r>
+      <w:r>
+        <w:t>atípico</w:t>
+      </w:r>
+      <w:r>
+        <w:t>, como acesso de administrador de emergência.</w:t>
       </w:r>
     </w:p>
     <w:p>
@@ -1957,7 +1954,7 @@
       <w:pPr>
         <w:pStyle w:val="Ttulo2"/>
       </w:pPr>
-      <w:bookmarkStart w:id="5" w:name="_Toc100439391"/>
+      <w:bookmarkStart w:id="5" w:name="_Toc100522739"/>
       <w:r>
         <w:t xml:space="preserve">Criação de </w:t>
       </w:r>
@@ -1967,59 +1964,22 @@
       <w:bookmarkEnd w:id="5"/>
     </w:p>
     <w:p>
-      <w:pPr>
-        <w:jc w:val="both"/>
-      </w:pPr>
-      <w:r>
-        <w:t>Agora criaremos um grupo onde iremos adicionar o usuário criado.</w:t>
-      </w:r>
-    </w:p>
-    <w:p>
-      <w:pPr>
-        <w:jc w:val="both"/>
-      </w:pPr>
-      <w:r>
-        <w:t xml:space="preserve">No menu lateral, vamos em </w:t>
+      <w:r>
+        <w:t xml:space="preserve">No menu lateral, em </w:t>
       </w:r>
       <w:r>
         <w:rPr>
           <w:i/>
           <w:iCs/>
         </w:rPr>
-        <w:t xml:space="preserve">&gt; </w:t>
-      </w:r>
-      <w:proofErr w:type="spellStart"/>
-      <w:r>
-        <w:rPr>
-          <w:i/>
-          <w:iCs/>
-        </w:rPr>
-        <w:t>Identity</w:t>
-      </w:r>
-      <w:proofErr w:type="spellEnd"/>
-      <w:r>
-        <w:rPr>
-          <w:i/>
-          <w:iCs/>
-        </w:rPr>
-        <w:t xml:space="preserve"> &amp; Security &gt; </w:t>
-      </w:r>
-      <w:proofErr w:type="spellStart"/>
-      <w:r>
-        <w:rPr>
-          <w:i/>
-          <w:iCs/>
-        </w:rPr>
-        <w:t>group</w:t>
-      </w:r>
-      <w:r>
-        <w:t>s</w:t>
-      </w:r>
-      <w:proofErr w:type="spellEnd"/>
-      <w:r>
-        <w:t xml:space="preserve">, e criaremos o grupo </w:t>
-      </w:r>
-      <w:proofErr w:type="spellStart"/>
+        <w:t>&gt; Identity &amp; Security &gt; group</w:t>
+      </w:r>
+      <w:r>
+        <w:t xml:space="preserve">s, </w:t>
+      </w:r>
+      <w:r>
+        <w:t xml:space="preserve">criei um grupo com o nome de </w:t>
+      </w:r>
       <w:r>
         <w:rPr>
           <w:b/>
@@ -2027,7 +1987,6 @@
         </w:rPr>
         <w:t>Developer_Group</w:t>
       </w:r>
-      <w:proofErr w:type="spellEnd"/>
       <w:r>
         <w:rPr>
           <w:b/>
@@ -2036,9 +1995,23 @@
         <w:t xml:space="preserve">. </w:t>
       </w:r>
       <w:r>
-        <w:t xml:space="preserve"> Depois de criado, vamos adicionar o </w:t>
-      </w:r>
-      <w:proofErr w:type="spellStart"/>
+        <w:t xml:space="preserve"> Depois </w:t>
+      </w:r>
+      <w:r>
+        <w:t>disso</w:t>
+      </w:r>
+      <w:r>
+        <w:t xml:space="preserve">, </w:t>
+      </w:r>
+      <w:r>
+        <w:t>adicionei</w:t>
+      </w:r>
+      <w:r>
+        <w:t xml:space="preserve"> o </w:t>
+      </w:r>
+      <w:r>
+        <w:t xml:space="preserve">usuário </w:t>
+      </w:r>
       <w:r>
         <w:rPr>
           <w:b/>
@@ -2046,41 +2019,11 @@
         </w:rPr>
         <w:t>devel_user</w:t>
       </w:r>
-      <w:proofErr w:type="spellEnd"/>
-      <w:r>
-        <w:t xml:space="preserve"> ao grupo clicando no botão “</w:t>
-      </w:r>
-      <w:proofErr w:type="spellStart"/>
-      <w:r>
-        <w:t>Add</w:t>
-      </w:r>
-      <w:proofErr w:type="spellEnd"/>
-      <w:r>
-        <w:t xml:space="preserve"> </w:t>
-      </w:r>
-      <w:proofErr w:type="spellStart"/>
-      <w:r>
-        <w:t>user</w:t>
-      </w:r>
-      <w:proofErr w:type="spellEnd"/>
-      <w:r>
-        <w:t xml:space="preserve"> </w:t>
-      </w:r>
-      <w:proofErr w:type="spellStart"/>
-      <w:r>
-        <w:t>to</w:t>
-      </w:r>
-      <w:proofErr w:type="spellEnd"/>
-      <w:r>
-        <w:t xml:space="preserve"> </w:t>
-      </w:r>
-      <w:proofErr w:type="spellStart"/>
-      <w:r>
-        <w:t>Group</w:t>
-      </w:r>
-      <w:proofErr w:type="spellEnd"/>
-      <w:r>
-        <w:t>”</w:t>
+      <w:r>
+        <w:t xml:space="preserve"> ao grupo clicando no botão “Add user to Group”</w:t>
+      </w:r>
+      <w:r>
+        <w:t>.</w:t>
       </w:r>
     </w:p>
     <w:p>
@@ -2138,7 +2081,7 @@
       <w:pPr>
         <w:pStyle w:val="Ttulo2"/>
       </w:pPr>
-      <w:bookmarkStart w:id="6" w:name="_Toc100439392"/>
+      <w:bookmarkStart w:id="6" w:name="_Toc100522740"/>
       <w:r>
         <w:lastRenderedPageBreak/>
         <w:t xml:space="preserve">Criação de </w:t>
@@ -2150,14 +2093,22 @@
     </w:p>
     <w:p>
       <w:pPr>
-        <w:jc w:val="both"/>
         <w:rPr>
           <w:i/>
           <w:iCs/>
         </w:rPr>
       </w:pPr>
       <w:r>
-        <w:t xml:space="preserve">Finalizando o processo de criação de Usuário, Grupo, e adição do usuário ao grupo, precisamos atribuir uma </w:t>
+        <w:t xml:space="preserve">Finalizando o processo de criação de Usuário, Grupo, e adição do usuário ao grupo, </w:t>
+      </w:r>
+      <w:r>
+        <w:t xml:space="preserve">é </w:t>
+      </w:r>
+      <w:r>
+        <w:t>necessário</w:t>
+      </w:r>
+      <w:r>
+        <w:t xml:space="preserve"> atribuir uma </w:t>
       </w:r>
       <w:r>
         <w:t>sequência</w:t>
@@ -2169,7 +2120,13 @@
         <w:t>política</w:t>
       </w:r>
       <w:r>
-        <w:t xml:space="preserve"> de permissões ao grupo, para que assim, o grupo que criamos, tenha acesso ao </w:t>
+        <w:t xml:space="preserve"> de permissões ao grupo, para que assim, o grupo </w:t>
+      </w:r>
+      <w:r>
+        <w:t>criado</w:t>
+      </w:r>
+      <w:r>
+        <w:t xml:space="preserve"> tenha acesso ao </w:t>
       </w:r>
       <w:r>
         <w:t>compartimento</w:t>
@@ -2177,7 +2134,6 @@
       <w:r>
         <w:t xml:space="preserve"> </w:t>
       </w:r>
-      <w:proofErr w:type="spellStart"/>
       <w:r>
         <w:rPr>
           <w:i/>
@@ -2185,7 +2141,6 @@
         </w:rPr>
         <w:t>Developer</w:t>
       </w:r>
-      <w:proofErr w:type="spellEnd"/>
       <w:r>
         <w:rPr>
           <w:i/>
@@ -2208,9 +2163,6 @@
       </w:r>
     </w:p>
     <w:p>
-      <w:pPr>
-        <w:jc w:val="both"/>
-      </w:pPr>
       <w:r>
         <w:t xml:space="preserve">Vamos em </w:t>
       </w:r>
@@ -2219,29 +2171,10 @@
           <w:i/>
           <w:iCs/>
         </w:rPr>
-        <w:t xml:space="preserve">&gt; </w:t>
-      </w:r>
-      <w:proofErr w:type="spellStart"/>
-      <w:r>
-        <w:rPr>
-          <w:i/>
-          <w:iCs/>
-        </w:rPr>
-        <w:t>Identity</w:t>
-      </w:r>
-      <w:proofErr w:type="spellEnd"/>
-      <w:r>
-        <w:rPr>
-          <w:i/>
-          <w:iCs/>
-        </w:rPr>
-        <w:t xml:space="preserve"> &amp; Security &gt; Policies</w:t>
-      </w:r>
-    </w:p>
-    <w:p>
-      <w:pPr>
-        <w:jc w:val="both"/>
-      </w:pPr>
+        <w:t>&gt; Identity &amp; Security &gt; Policies</w:t>
+      </w:r>
+    </w:p>
+    <w:p>
       <w:r>
         <w:rPr>
           <w:noProof/>
@@ -2284,68 +2217,53 @@
       </w:r>
     </w:p>
     <w:p>
-      <w:pPr>
-        <w:jc w:val="both"/>
-      </w:pPr>
       <w:r>
         <w:t>Após ser direcionado a página de policies</w:t>
       </w:r>
       <w:r>
-        <w:t xml:space="preserve">, devemos selecionar o compartimento </w:t>
-      </w:r>
-      <w:proofErr w:type="spellStart"/>
-      <w:r>
-        <w:t>Developmet</w:t>
-      </w:r>
-      <w:proofErr w:type="spellEnd"/>
-      <w:r>
-        <w:t xml:space="preserve"> para receber </w:t>
-      </w:r>
-      <w:proofErr w:type="spellStart"/>
-      <w:r>
-        <w:t>politica</w:t>
-      </w:r>
-      <w:proofErr w:type="spellEnd"/>
-      <w:r>
-        <w:t xml:space="preserve"> que criaremos. </w:t>
-      </w:r>
-    </w:p>
-    <w:p>
-      <w:pPr>
-        <w:jc w:val="both"/>
-      </w:pPr>
-      <w:r>
-        <w:t xml:space="preserve">Na policie que criaremos, vamos permitir o </w:t>
-      </w:r>
-      <w:proofErr w:type="spellStart"/>
-      <w:r>
-        <w:t>Developer_</w:t>
-      </w:r>
-      <w:proofErr w:type="gramStart"/>
-      <w:r>
-        <w:t>Group</w:t>
-      </w:r>
-      <w:proofErr w:type="spellEnd"/>
-      <w:r>
-        <w:t>(</w:t>
-      </w:r>
-      <w:proofErr w:type="gramEnd"/>
-      <w:r>
-        <w:t xml:space="preserve">e todos seus </w:t>
-      </w:r>
-      <w:proofErr w:type="spellStart"/>
-      <w:r>
-        <w:t>usuarios</w:t>
-      </w:r>
-      <w:proofErr w:type="spellEnd"/>
-      <w:r>
-        <w:t>) a utilizar todos os recursos no compartimento OCI.</w:t>
-      </w:r>
-    </w:p>
-    <w:p>
-      <w:pPr>
-        <w:jc w:val="both"/>
-      </w:pPr>
+        <w:t>, selecion</w:t>
+      </w:r>
+      <w:r>
+        <w:t>ei</w:t>
+      </w:r>
+      <w:r>
+        <w:t xml:space="preserve"> o compartimento Developmet para receber </w:t>
+      </w:r>
+      <w:r>
+        <w:t>a política</w:t>
+      </w:r>
+      <w:r>
+        <w:t xml:space="preserve"> que </w:t>
+      </w:r>
+      <w:r>
+        <w:t>criei</w:t>
+      </w:r>
+      <w:r>
+        <w:t xml:space="preserve">. </w:t>
+      </w:r>
+      <w:r>
+        <w:t>Na policie, permiti o Developer_Group</w:t>
+      </w:r>
+      <w:r>
+        <w:t xml:space="preserve"> </w:t>
+      </w:r>
+      <w:r>
+        <w:t xml:space="preserve">(e todos seus </w:t>
+      </w:r>
+      <w:r>
+        <w:t>usuários</w:t>
+      </w:r>
+      <w:r>
+        <w:t>) a utiliza</w:t>
+      </w:r>
+      <w:r>
+        <w:t>ção de</w:t>
+      </w:r>
+      <w:r>
+        <w:t xml:space="preserve"> todos os recursos no compartimento OCI.</w:t>
+      </w:r>
+    </w:p>
+    <w:p>
       <w:r>
         <w:rPr>
           <w:noProof/>
@@ -2395,9 +2313,6 @@
       </w:r>
     </w:p>
     <w:p>
-      <w:pPr>
-        <w:jc w:val="both"/>
-      </w:pPr>
       <w:r>
         <w:t>Também</w:t>
       </w:r>
@@ -2415,17 +2330,8 @@
         <w:t>root</w:t>
       </w:r>
       <w:r>
-        <w:t xml:space="preserve">, para liberar o acesso ao terminal cloud </w:t>
-      </w:r>
-      <w:proofErr w:type="spellStart"/>
-      <w:r>
-        <w:t>shell</w:t>
-      </w:r>
-      <w:proofErr w:type="spellEnd"/>
-      <w:r>
-        <w:t xml:space="preserve">, através dos usuários do grupo </w:t>
-      </w:r>
-      <w:proofErr w:type="spellStart"/>
+        <w:t xml:space="preserve">, para liberar o acesso ao terminal cloud shell, através dos usuários do grupo </w:t>
+      </w:r>
       <w:r>
         <w:rPr>
           <w:i/>
@@ -2433,7 +2339,6 @@
         </w:rPr>
         <w:t>Developmet</w:t>
       </w:r>
-      <w:proofErr w:type="spellEnd"/>
       <w:r>
         <w:rPr>
           <w:i/>
@@ -2444,35 +2349,32 @@
       <w:r>
         <w:t xml:space="preserve"> Isso deverá ser </w:t>
       </w:r>
-      <w:proofErr w:type="gramStart"/>
-      <w:r>
-        <w:t>feito  devido</w:t>
-      </w:r>
-      <w:proofErr w:type="gramEnd"/>
-      <w:r>
-        <w:t xml:space="preserve"> ao fator de que precisaremos de uma </w:t>
-      </w:r>
-      <w:proofErr w:type="spellStart"/>
-      <w:r>
-        <w:t>ssh-key</w:t>
-      </w:r>
-      <w:proofErr w:type="spellEnd"/>
-      <w:r>
-        <w:t xml:space="preserve"> disponibilizada pelo </w:t>
-      </w:r>
-      <w:proofErr w:type="spellStart"/>
-      <w:r>
-        <w:t>usuario</w:t>
-      </w:r>
-      <w:proofErr w:type="spellEnd"/>
-      <w:r>
-        <w:t>, para podermos criar nossa instancia no OCI.</w:t>
-      </w:r>
-    </w:p>
-    <w:p>
-      <w:pPr>
-        <w:jc w:val="both"/>
-      </w:pPr>
+      <w:r>
+        <w:t>feito devido</w:t>
+      </w:r>
+      <w:r>
+        <w:t xml:space="preserve"> ao fato de que </w:t>
+      </w:r>
+      <w:r>
+        <w:t>precisarei</w:t>
+      </w:r>
+      <w:r>
+        <w:t xml:space="preserve"> de uma ssh-key disponibilizada pelo </w:t>
+      </w:r>
+      <w:r>
+        <w:t>usuário</w:t>
+      </w:r>
+      <w:r>
+        <w:t xml:space="preserve">, para </w:t>
+      </w:r>
+      <w:r>
+        <w:t>conseguir</w:t>
+      </w:r>
+      <w:r>
+        <w:t xml:space="preserve"> criar nossa instancia no OCI.</w:t>
+      </w:r>
+    </w:p>
+    <w:p>
       <w:r>
         <w:rPr>
           <w:noProof/>
@@ -2515,16 +2417,12 @@
         </w:drawing>
       </w:r>
     </w:p>
-    <w:p>
-      <w:pPr>
-        <w:jc w:val="both"/>
-      </w:pPr>
-    </w:p>
+    <w:p/>
     <w:p>
       <w:pPr>
         <w:pStyle w:val="Ttulo2"/>
       </w:pPr>
-      <w:bookmarkStart w:id="7" w:name="_Toc100439393"/>
+      <w:bookmarkStart w:id="7" w:name="_Toc100522741"/>
       <w:r>
         <w:t xml:space="preserve">Criação de </w:t>
       </w:r>
@@ -2534,9 +2432,6 @@
       <w:bookmarkEnd w:id="7"/>
     </w:p>
     <w:p>
-      <w:pPr>
-        <w:jc w:val="both"/>
-      </w:pPr>
       <w:r>
         <w:rPr>
           <w:i/>
@@ -2608,7 +2503,6 @@
       <w:r>
         <w:t xml:space="preserve"> </w:t>
       </w:r>
-      <w:proofErr w:type="spellStart"/>
       <w:r>
         <w:rPr>
           <w:i/>
@@ -2623,7 +2517,6 @@
         </w:rPr>
         <w:t>r</w:t>
       </w:r>
-      <w:proofErr w:type="spellEnd"/>
       <w:r>
         <w:rPr>
           <w:i/>
@@ -2632,7 +2525,7 @@
         <w:t xml:space="preserve">, </w:t>
       </w:r>
       <w:r>
-        <w:t>nos conectaremos</w:t>
+        <w:t>conectei</w:t>
       </w:r>
       <w:r>
         <w:t xml:space="preserve"> a</w:t>
@@ -2640,21 +2533,23 @@
       <w:r>
         <w:t xml:space="preserve">o Oracle Cloud Shell para </w:t>
       </w:r>
-      <w:proofErr w:type="spellStart"/>
-      <w:r>
-        <w:t>adiquiri</w:t>
-      </w:r>
-      <w:proofErr w:type="spellEnd"/>
-      <w:r>
-        <w:t xml:space="preserve"> uma </w:t>
-      </w:r>
-      <w:proofErr w:type="spellStart"/>
-      <w:r>
-        <w:t>ssh_key</w:t>
-      </w:r>
-      <w:proofErr w:type="spellEnd"/>
-      <w:r>
-        <w:t xml:space="preserve"> que posteriormente iremos utilizar. Para isso, iremos usar </w:t>
+      <w:r>
+        <w:t xml:space="preserve">adquirir </w:t>
+      </w:r>
+      <w:r>
+        <w:t xml:space="preserve">uma ssh_key que posteriormente </w:t>
+      </w:r>
+      <w:r>
+        <w:t>irei</w:t>
+      </w:r>
+      <w:r>
+        <w:t xml:space="preserve"> utilizar. Para isso, us</w:t>
+      </w:r>
+      <w:r>
+        <w:t>ei</w:t>
+      </w:r>
+      <w:r>
+        <w:t xml:space="preserve"> </w:t>
       </w:r>
       <w:r>
         <w:t>alguns simples comandos</w:t>
@@ -2663,116 +2558,187 @@
         <w:t xml:space="preserve"> para a criação dessa chave.</w:t>
       </w:r>
     </w:p>
-    <w:p>
-      <w:pPr>
-        <w:jc w:val="both"/>
-      </w:pPr>
-    </w:p>
-    <w:p>
-      <w:pPr>
-        <w:jc w:val="both"/>
-      </w:pPr>
-    </w:p>
     <w:p/>
+    <w:p/>
+    <w:p/>
+    <w:p>
+      <w:pPr>
+        <w:pBdr>
+          <w:top w:val="single" w:sz="6" w:space="8" w:color="CCCCCC"/>
+          <w:left w:val="single" w:sz="6" w:space="8" w:color="CCCCCC"/>
+          <w:bottom w:val="single" w:sz="6" w:space="8" w:color="CCCCCC"/>
+          <w:right w:val="single" w:sz="6" w:space="8" w:color="CCCCCC"/>
+        </w:pBdr>
+        <w:shd w:val="clear" w:color="auto" w:fill="F5F5F5"/>
+        <w:tabs>
+          <w:tab w:val="left" w:pos="916"/>
+          <w:tab w:val="left" w:pos="1832"/>
+          <w:tab w:val="left" w:pos="2748"/>
+          <w:tab w:val="left" w:pos="3664"/>
+          <w:tab w:val="left" w:pos="4580"/>
+          <w:tab w:val="left" w:pos="5496"/>
+          <w:tab w:val="left" w:pos="6412"/>
+          <w:tab w:val="left" w:pos="7328"/>
+          <w:tab w:val="left" w:pos="8244"/>
+          <w:tab w:val="left" w:pos="9160"/>
+          <w:tab w:val="left" w:pos="10076"/>
+          <w:tab w:val="left" w:pos="10992"/>
+          <w:tab w:val="left" w:pos="11908"/>
+          <w:tab w:val="left" w:pos="12824"/>
+          <w:tab w:val="left" w:pos="13740"/>
+          <w:tab w:val="left" w:pos="14656"/>
+        </w:tabs>
+        <w:spacing w:after="0" w:line="240" w:lineRule="auto"/>
+        <w:jc w:val="left"/>
+        <w:rPr>
+          <w:rFonts w:ascii="Consolas" w:eastAsia="Times New Roman" w:hAnsi="Consolas" w:cs="Courier New"/>
+          <w:color w:val="000000"/>
+          <w:sz w:val="21"/>
+          <w:szCs w:val="21"/>
+          <w:lang w:eastAsia="pt-BR"/>
+        </w:rPr>
+      </w:pPr>
+    </w:p>
+    <w:p>
+      <w:pPr>
+        <w:pBdr>
+          <w:top w:val="single" w:sz="6" w:space="8" w:color="CCCCCC"/>
+          <w:left w:val="single" w:sz="6" w:space="8" w:color="CCCCCC"/>
+          <w:bottom w:val="single" w:sz="6" w:space="8" w:color="CCCCCC"/>
+          <w:right w:val="single" w:sz="6" w:space="8" w:color="CCCCCC"/>
+        </w:pBdr>
+        <w:shd w:val="clear" w:color="auto" w:fill="F5F5F5"/>
+        <w:tabs>
+          <w:tab w:val="left" w:pos="916"/>
+          <w:tab w:val="left" w:pos="1832"/>
+          <w:tab w:val="left" w:pos="2748"/>
+          <w:tab w:val="left" w:pos="3664"/>
+          <w:tab w:val="left" w:pos="4580"/>
+          <w:tab w:val="left" w:pos="5496"/>
+          <w:tab w:val="left" w:pos="6412"/>
+          <w:tab w:val="left" w:pos="7328"/>
+          <w:tab w:val="left" w:pos="8244"/>
+          <w:tab w:val="left" w:pos="9160"/>
+          <w:tab w:val="left" w:pos="10076"/>
+          <w:tab w:val="left" w:pos="10992"/>
+          <w:tab w:val="left" w:pos="11908"/>
+          <w:tab w:val="left" w:pos="12824"/>
+          <w:tab w:val="left" w:pos="13740"/>
+          <w:tab w:val="left" w:pos="14656"/>
+        </w:tabs>
+        <w:spacing w:after="0" w:line="240" w:lineRule="auto"/>
+        <w:jc w:val="left"/>
+        <w:rPr>
+          <w:rFonts w:ascii="Consolas" w:eastAsia="Times New Roman" w:hAnsi="Consolas" w:cs="Courier New"/>
+          <w:color w:val="000000"/>
+          <w:sz w:val="21"/>
+          <w:szCs w:val="21"/>
+          <w:lang w:eastAsia="pt-BR"/>
+        </w:rPr>
+      </w:pPr>
+      <w:r>
+        <w:rPr>
+          <w:rFonts w:ascii="Consolas" w:eastAsia="Times New Roman" w:hAnsi="Consolas" w:cs="Courier New"/>
+          <w:color w:val="000000"/>
+          <w:sz w:val="21"/>
+          <w:szCs w:val="21"/>
+          <w:lang w:eastAsia="pt-BR"/>
+        </w:rPr>
+        <w:t>ssh-keygen – Para criação da chave</w:t>
+      </w:r>
+    </w:p>
+    <w:p>
+      <w:pPr>
+        <w:pBdr>
+          <w:top w:val="single" w:sz="6" w:space="8" w:color="CCCCCC"/>
+          <w:left w:val="single" w:sz="6" w:space="8" w:color="CCCCCC"/>
+          <w:bottom w:val="single" w:sz="6" w:space="8" w:color="CCCCCC"/>
+          <w:right w:val="single" w:sz="6" w:space="8" w:color="CCCCCC"/>
+        </w:pBdr>
+        <w:shd w:val="clear" w:color="auto" w:fill="F5F5F5"/>
+        <w:tabs>
+          <w:tab w:val="left" w:pos="916"/>
+          <w:tab w:val="left" w:pos="1832"/>
+          <w:tab w:val="left" w:pos="2748"/>
+          <w:tab w:val="left" w:pos="3664"/>
+          <w:tab w:val="left" w:pos="4580"/>
+          <w:tab w:val="left" w:pos="5496"/>
+          <w:tab w:val="left" w:pos="6412"/>
+          <w:tab w:val="left" w:pos="7328"/>
+          <w:tab w:val="left" w:pos="8244"/>
+          <w:tab w:val="left" w:pos="9160"/>
+          <w:tab w:val="left" w:pos="10076"/>
+          <w:tab w:val="left" w:pos="10992"/>
+          <w:tab w:val="left" w:pos="11908"/>
+          <w:tab w:val="left" w:pos="12824"/>
+          <w:tab w:val="left" w:pos="13740"/>
+          <w:tab w:val="left" w:pos="14656"/>
+        </w:tabs>
+        <w:spacing w:after="0" w:line="240" w:lineRule="auto"/>
+        <w:jc w:val="left"/>
+        <w:rPr>
+          <w:rFonts w:ascii="Consolas" w:eastAsia="Times New Roman" w:hAnsi="Consolas" w:cs="Courier New"/>
+          <w:color w:val="000000"/>
+          <w:sz w:val="21"/>
+          <w:szCs w:val="21"/>
+          <w:lang w:eastAsia="pt-BR"/>
+        </w:rPr>
+      </w:pPr>
+    </w:p>
+    <w:p>
+      <w:pPr>
+        <w:pBdr>
+          <w:top w:val="single" w:sz="6" w:space="8" w:color="CCCCCC"/>
+          <w:left w:val="single" w:sz="6" w:space="8" w:color="CCCCCC"/>
+          <w:bottom w:val="single" w:sz="6" w:space="8" w:color="CCCCCC"/>
+          <w:right w:val="single" w:sz="6" w:space="8" w:color="CCCCCC"/>
+        </w:pBdr>
+        <w:shd w:val="clear" w:color="auto" w:fill="F5F5F5"/>
+        <w:tabs>
+          <w:tab w:val="left" w:pos="916"/>
+          <w:tab w:val="left" w:pos="1832"/>
+          <w:tab w:val="left" w:pos="2748"/>
+          <w:tab w:val="left" w:pos="3664"/>
+          <w:tab w:val="left" w:pos="4580"/>
+          <w:tab w:val="left" w:pos="5496"/>
+          <w:tab w:val="left" w:pos="6412"/>
+          <w:tab w:val="left" w:pos="7328"/>
+          <w:tab w:val="left" w:pos="8244"/>
+          <w:tab w:val="left" w:pos="9160"/>
+          <w:tab w:val="left" w:pos="10076"/>
+          <w:tab w:val="left" w:pos="10992"/>
+          <w:tab w:val="left" w:pos="11908"/>
+          <w:tab w:val="left" w:pos="12824"/>
+          <w:tab w:val="left" w:pos="13740"/>
+          <w:tab w:val="left" w:pos="14656"/>
+        </w:tabs>
+        <w:spacing w:after="0" w:line="240" w:lineRule="auto"/>
+        <w:jc w:val="left"/>
+        <w:rPr>
+          <w:rFonts w:ascii="Consolas" w:eastAsia="Times New Roman" w:hAnsi="Consolas" w:cs="Courier New"/>
+          <w:color w:val="000000"/>
+          <w:sz w:val="21"/>
+          <w:szCs w:val="21"/>
+          <w:lang w:eastAsia="pt-BR"/>
+        </w:rPr>
+      </w:pPr>
+      <w:r>
+        <w:rPr>
+          <w:rFonts w:ascii="Consolas" w:eastAsia="Times New Roman" w:hAnsi="Consolas" w:cs="Courier New"/>
+          <w:color w:val="000000"/>
+          <w:sz w:val="21"/>
+          <w:szCs w:val="21"/>
+          <w:lang w:eastAsia="pt-BR"/>
+        </w:rPr>
+        <w:t>cat /home/your_user/.ssh/id_rsa.pub – Mostrará o conteúdo contido no arquivo id_rsa.pub, que foi criado com o comando anterior</w:t>
+      </w:r>
+    </w:p>
     <w:p>
       <w:pPr>
         <w:rPr>
           <w:rFonts w:cstheme="minorHAnsi"/>
         </w:rPr>
       </w:pPr>
-      <w:proofErr w:type="spellStart"/>
-      <w:r>
-        <w:rPr>
-          <w:rFonts w:ascii="Courier New" w:hAnsi="Courier New" w:cs="Courier New"/>
-        </w:rPr>
-        <w:t>ssh-keygen</w:t>
-      </w:r>
-      <w:proofErr w:type="spellEnd"/>
-      <w:r>
-        <w:rPr>
-          <w:rFonts w:ascii="Courier New" w:hAnsi="Courier New" w:cs="Courier New"/>
-        </w:rPr>
-        <w:t xml:space="preserve"> </w:t>
-      </w:r>
-      <w:r>
-        <w:rPr>
-          <w:rFonts w:cstheme="minorHAnsi"/>
-        </w:rPr>
-        <w:t>– Para criação da chave</w:t>
-      </w:r>
-    </w:p>
-    <w:p>
-      <w:pPr>
-        <w:rPr>
-          <w:rFonts w:cstheme="minorHAnsi"/>
-        </w:rPr>
-      </w:pPr>
-      <w:proofErr w:type="spellStart"/>
-      <w:r>
-        <w:rPr>
-          <w:rFonts w:ascii="Courier New" w:hAnsi="Courier New" w:cs="Courier New"/>
-        </w:rPr>
-        <w:t>cat</w:t>
-      </w:r>
-      <w:proofErr w:type="spellEnd"/>
-      <w:r>
-        <w:rPr>
-          <w:rFonts w:ascii="Courier New" w:hAnsi="Courier New" w:cs="Courier New"/>
-        </w:rPr>
-        <w:t xml:space="preserve"> /home/</w:t>
-      </w:r>
-      <w:proofErr w:type="spellStart"/>
-      <w:r>
-        <w:rPr>
-          <w:rFonts w:ascii="Courier New" w:hAnsi="Courier New" w:cs="Courier New"/>
-        </w:rPr>
-        <w:t>your_user</w:t>
-      </w:r>
-      <w:proofErr w:type="spellEnd"/>
-      <w:r>
-        <w:rPr>
-          <w:rFonts w:ascii="Courier New" w:hAnsi="Courier New" w:cs="Courier New"/>
-        </w:rPr>
-        <w:t>/.</w:t>
-      </w:r>
-      <w:proofErr w:type="spellStart"/>
-      <w:r>
-        <w:rPr>
-          <w:rFonts w:ascii="Courier New" w:hAnsi="Courier New" w:cs="Courier New"/>
-        </w:rPr>
-        <w:t>ssh</w:t>
-      </w:r>
-      <w:proofErr w:type="spellEnd"/>
-      <w:r>
-        <w:rPr>
-          <w:rFonts w:ascii="Courier New" w:hAnsi="Courier New" w:cs="Courier New"/>
-        </w:rPr>
-        <w:t>/id_rsa.pub</w:t>
-      </w:r>
-      <w:r>
-        <w:rPr>
-          <w:rFonts w:ascii="Courier New" w:hAnsi="Courier New" w:cs="Courier New"/>
-        </w:rPr>
-        <w:t xml:space="preserve"> </w:t>
-      </w:r>
-      <w:r>
-        <w:rPr>
-          <w:rFonts w:cstheme="minorHAnsi"/>
-        </w:rPr>
-        <w:t xml:space="preserve">– Mostrará o conteúdo contido no arquivo </w:t>
-      </w:r>
-      <w:r>
-        <w:rPr>
-          <w:rFonts w:ascii="Courier New" w:hAnsi="Courier New" w:cs="Courier New"/>
-        </w:rPr>
-        <w:t>id_rsa.pub</w:t>
-      </w:r>
-      <w:r>
-        <w:rPr>
-          <w:rFonts w:cstheme="minorHAnsi"/>
-        </w:rPr>
-        <w:t>, que foi criado com o comando anterior</w:t>
-      </w:r>
     </w:p>
     <w:p>
       <w:pPr>
@@ -2847,9 +2813,8 @@
       <w:pPr>
         <w:pStyle w:val="Ttulo2"/>
       </w:pPr>
-      <w:bookmarkStart w:id="8" w:name="_Toc100439394"/>
-      <w:r>
-        <w:lastRenderedPageBreak/>
+      <w:bookmarkStart w:id="8" w:name="_Toc100522742"/>
+      <w:r>
         <w:t xml:space="preserve">Criação de </w:t>
       </w:r>
       <w:r>
@@ -2858,9 +2823,6 @@
       <w:bookmarkEnd w:id="8"/>
     </w:p>
     <w:p>
-      <w:pPr>
-        <w:jc w:val="both"/>
-      </w:pPr>
       <w:r>
         <w:rPr>
           <w:noProof/>
@@ -2928,7 +2890,6 @@
         </w:rPr>
         <w:t xml:space="preserve"> </w:t>
       </w:r>
-      <w:proofErr w:type="spellStart"/>
       <w:r>
         <w:rPr>
           <w:i/>
@@ -2941,114 +2902,118 @@
           <w:i/>
           <w:iCs/>
         </w:rPr>
-        <w:t>r</w:t>
-      </w:r>
-      <w:proofErr w:type="spellEnd"/>
+        <w:t xml:space="preserve">r </w:t>
+      </w:r>
+      <w:r>
+        <w:t>criei</w:t>
+      </w:r>
+      <w:r>
+        <w:t xml:space="preserve"> uma instancia, que nada mais é que uma Virtual Macine. </w:t>
+      </w:r>
+      <w:r>
+        <w:t>E</w:t>
+      </w:r>
+      <w:r>
+        <w:t>m</w:t>
+      </w:r>
+      <w:r>
+        <w:t xml:space="preserve"> </w:t>
+      </w:r>
+      <w:r>
+        <w:t>&gt;</w:t>
+      </w:r>
       <w:r>
         <w:rPr>
           <w:i/>
           <w:iCs/>
         </w:rPr>
-        <w:t xml:space="preserve"> </w:t>
-      </w:r>
-      <w:r>
-        <w:t xml:space="preserve">criaremos uma instancia, que nada mais é que uma Virtual </w:t>
-      </w:r>
-      <w:proofErr w:type="spellStart"/>
-      <w:r>
-        <w:t>Macine</w:t>
-      </w:r>
-      <w:proofErr w:type="spellEnd"/>
-      <w:r>
-        <w:t xml:space="preserve">. Iremos em </w:t>
-      </w:r>
-    </w:p>
-    <w:p>
-      <w:pPr>
-        <w:jc w:val="both"/>
-      </w:pPr>
-      <w:r>
-        <w:t>&gt;</w:t>
+        <w:t xml:space="preserve"> compute &gt; instances &gt; create instance</w:t>
       </w:r>
       <w:r>
         <w:rPr>
           <w:i/>
           <w:iCs/>
         </w:rPr>
-        <w:t xml:space="preserve"> compute &gt; </w:t>
-      </w:r>
-      <w:proofErr w:type="spellStart"/>
-      <w:r>
-        <w:rPr>
-          <w:i/>
-          <w:iCs/>
-        </w:rPr>
-        <w:t>instances</w:t>
-      </w:r>
-      <w:proofErr w:type="spellEnd"/>
-      <w:r>
-        <w:rPr>
-          <w:i/>
-          <w:iCs/>
-        </w:rPr>
-        <w:t xml:space="preserve"> &gt; </w:t>
-      </w:r>
-      <w:proofErr w:type="spellStart"/>
-      <w:r>
-        <w:rPr>
-          <w:i/>
-          <w:iCs/>
-        </w:rPr>
-        <w:t>create</w:t>
-      </w:r>
-      <w:proofErr w:type="spellEnd"/>
-      <w:r>
-        <w:rPr>
-          <w:i/>
-          <w:iCs/>
-        </w:rPr>
+        <w:t>.</w:t>
+      </w:r>
+    </w:p>
+    <w:p>
+      <w:r>
         <w:t xml:space="preserve"> </w:t>
       </w:r>
-      <w:proofErr w:type="spellStart"/>
-      <w:r>
-        <w:rPr>
-          <w:i/>
-          <w:iCs/>
-        </w:rPr>
-        <w:t>instance</w:t>
-      </w:r>
-      <w:proofErr w:type="spellEnd"/>
-      <w:r>
-        <w:rPr>
-          <w:i/>
-          <w:iCs/>
-        </w:rPr>
+    </w:p>
+    <w:p>
+      <w:r>
+        <w:t xml:space="preserve">Ao criar uma instancia </w:t>
+      </w:r>
+      <w:r>
+        <w:t xml:space="preserve">na </w:t>
+      </w:r>
+      <w:r>
+        <w:t>página</w:t>
+      </w:r>
+      <w:r>
+        <w:t xml:space="preserve"> de configuração da VM, colei a ssh-key adquirida anteriormente no campo onde solicita </w:t>
+      </w:r>
+      <w:r>
+        <w:t>essa chave</w:t>
+      </w:r>
+      <w:r>
+        <w:t xml:space="preserve">. </w:t>
+      </w:r>
+      <w:r>
+        <w:t>Isso é feito p</w:t>
+      </w:r>
+      <w:r>
+        <w:t xml:space="preserve">ara que </w:t>
+      </w:r>
+      <w:r>
+        <w:t xml:space="preserve">se </w:t>
+      </w:r>
+      <w:r>
+        <w:t xml:space="preserve">consiga </w:t>
+      </w:r>
+      <w:r>
+        <w:t>acessar a VM remotamente</w:t>
+      </w:r>
+      <w:r>
         <w:t>.</w:t>
       </w:r>
-    </w:p>
-    <w:p>
-      <w:pPr>
-        <w:jc w:val="both"/>
-      </w:pPr>
       <w:r>
         <w:t xml:space="preserve"> </w:t>
       </w:r>
-    </w:p>
-    <w:p>
-      <w:pPr>
-        <w:jc w:val="both"/>
-      </w:pPr>
-      <w:r>
-        <w:t>Ao criar uma instancia, iremos nos deparar com uma página de configuração da VM</w:t>
-      </w:r>
-      <w:r>
-        <w:t>, onde há um campo de adição de SSH Keys. Será aqui onde usaremos a chave que geramos anteriormente no campo solicitado.</w:t>
-      </w:r>
-    </w:p>
-    <w:p>
-      <w:pPr>
-        <w:jc w:val="both"/>
-      </w:pPr>
+      <w:r>
+        <w:t>A</w:t>
+      </w:r>
+      <w:r>
+        <w:t>s i</w:t>
+      </w:r>
+      <w:r>
+        <w:t xml:space="preserve">magens do Oracle Linux, CentOS ou Ubuntu </w:t>
+      </w:r>
+      <w:r>
+        <w:t>usam</w:t>
+      </w:r>
+      <w:r>
+        <w:t xml:space="preserve"> </w:t>
+      </w:r>
+      <w:r>
+        <w:t>esse</w:t>
+      </w:r>
+      <w:r>
+        <w:t xml:space="preserve"> par de chaves SSH </w:t>
+      </w:r>
+      <w:r>
+        <w:t>ao contrário</w:t>
+      </w:r>
+      <w:r>
+        <w:t xml:space="preserve"> de uma senha para autenticar um usuário</w:t>
+      </w:r>
+      <w:r>
+        <w:t>.</w:t>
+      </w:r>
+    </w:p>
+    <w:p>
       <w:r>
         <w:rPr>
           <w:noProof/>
@@ -3091,9 +3056,6 @@
       </w:r>
     </w:p>
     <w:p>
-      <w:pPr>
-        <w:jc w:val="both"/>
-      </w:pPr>
       <w:r>
         <w:t xml:space="preserve">OBS: A </w:t>
       </w:r>
@@ -3126,88 +3088,28 @@
           <w:i/>
           <w:iCs/>
         </w:rPr>
-        <w:t xml:space="preserve">Oracle Cloud – </w:t>
-      </w:r>
-      <w:proofErr w:type="spellStart"/>
+        <w:t>Oracle Cloud – Free Tier</w:t>
+      </w:r>
       <w:r>
         <w:rPr>
           <w:i/>
           <w:iCs/>
         </w:rPr>
-        <w:t>Free</w:t>
-      </w:r>
-      <w:proofErr w:type="spellEnd"/>
-      <w:r>
-        <w:rPr>
-          <w:i/>
-          <w:iCs/>
-        </w:rPr>
-        <w:t xml:space="preserve"> </w:t>
-      </w:r>
-      <w:proofErr w:type="spellStart"/>
-      <w:proofErr w:type="gramStart"/>
-      <w:r>
-        <w:rPr>
-          <w:i/>
-          <w:iCs/>
-        </w:rPr>
-        <w:t>Tier</w:t>
-      </w:r>
-      <w:proofErr w:type="spellEnd"/>
-      <w:r>
-        <w:rPr>
-          <w:i/>
-          <w:iCs/>
-        </w:rPr>
         <w:t xml:space="preserve">, </w:t>
       </w:r>
       <w:r>
-        <w:t xml:space="preserve"> sendo</w:t>
-      </w:r>
-      <w:proofErr w:type="gramEnd"/>
-      <w:r>
-        <w:t xml:space="preserve"> ela 1</w:t>
-      </w:r>
-      <w:r>
-        <w:t xml:space="preserve"> </w:t>
-      </w:r>
-      <w:proofErr w:type="spellStart"/>
-      <w:r>
-        <w:t>VMs</w:t>
-      </w:r>
-      <w:proofErr w:type="spellEnd"/>
-      <w:r>
-        <w:t xml:space="preserve"> de computação baseadas em AMD com 1/8 OCPU** e 1 GB de memória cada.</w:t>
-      </w:r>
-    </w:p>
-    <w:p>
-      <w:pPr>
-        <w:jc w:val="both"/>
-      </w:pPr>
-      <w:r>
-        <w:t xml:space="preserve">Para mais informações dos serviços </w:t>
-      </w:r>
-      <w:proofErr w:type="spellStart"/>
-      <w:r>
-        <w:t>Free</w:t>
-      </w:r>
-      <w:proofErr w:type="spellEnd"/>
-      <w:r>
-        <w:t xml:space="preserve"> </w:t>
-      </w:r>
-      <w:proofErr w:type="spellStart"/>
-      <w:r>
-        <w:t>Tier</w:t>
-      </w:r>
-      <w:proofErr w:type="spellEnd"/>
-      <w:r>
-        <w:t>, acesse:</w:t>
-      </w:r>
-    </w:p>
-    <w:p>
-      <w:pPr>
-        <w:jc w:val="both"/>
-      </w:pPr>
+        <w:t>sendo ela 1</w:t>
+      </w:r>
+      <w:r>
+        <w:t xml:space="preserve"> VMs de computação baseadas em AMD com 1/8 OCPU** e 1 GB de memória cada.</w:t>
+      </w:r>
+    </w:p>
+    <w:p>
+      <w:r>
+        <w:t>Para mais informações dos serviços Free Tier, acesse:</w:t>
+      </w:r>
+    </w:p>
+    <w:p>
       <w:hyperlink r:id="rId17" w:history="1">
         <w:r>
           <w:rPr>
@@ -3220,135 +3122,1480 @@
         <w:t xml:space="preserve"> </w:t>
       </w:r>
     </w:p>
-    <w:p>
-      <w:pPr>
-        <w:jc w:val="both"/>
-      </w:pPr>
-    </w:p>
-    <w:p>
-      <w:pPr>
-        <w:jc w:val="both"/>
-      </w:pPr>
-    </w:p>
-    <w:p>
-      <w:pPr>
-        <w:jc w:val="both"/>
-      </w:pPr>
-    </w:p>
-    <w:p>
-      <w:pPr>
-        <w:jc w:val="both"/>
-      </w:pPr>
-    </w:p>
-    <w:p>
-      <w:pPr>
-        <w:jc w:val="both"/>
-      </w:pPr>
-    </w:p>
-    <w:p>
-      <w:pPr>
-        <w:jc w:val="both"/>
-      </w:pPr>
-    </w:p>
-    <w:p>
-      <w:pPr>
-        <w:jc w:val="both"/>
-      </w:pPr>
-    </w:p>
-    <w:p>
-      <w:pPr>
-        <w:jc w:val="both"/>
-      </w:pPr>
-    </w:p>
-    <w:p>
-      <w:pPr>
-        <w:jc w:val="both"/>
-      </w:pPr>
-    </w:p>
-    <w:p>
-      <w:pPr>
-        <w:jc w:val="both"/>
-      </w:pPr>
-    </w:p>
-    <w:p>
-      <w:pPr>
-        <w:jc w:val="both"/>
-      </w:pPr>
-    </w:p>
+    <w:p/>
+    <w:p/>
+    <w:p/>
+    <w:p/>
+    <w:p/>
+    <w:p/>
+    <w:p/>
+    <w:p/>
+    <w:p/>
+    <w:p/>
+    <w:p/>
     <w:p>
       <w:pPr>
         <w:pStyle w:val="Ttulo1"/>
       </w:pPr>
-      <w:bookmarkStart w:id="9" w:name="_Toc100439395"/>
-      <w:proofErr w:type="spellStart"/>
+      <w:bookmarkStart w:id="9" w:name="_Toc100522743"/>
+      <w:r>
+        <w:t>Step 2</w:t>
+      </w:r>
+      <w:bookmarkEnd w:id="9"/>
+    </w:p>
+    <w:p/>
+    <w:p>
+      <w:r>
+        <w:t xml:space="preserve">Após </w:t>
+      </w:r>
+      <w:r>
+        <w:t>Configurar</w:t>
+      </w:r>
+      <w:r>
+        <w:t xml:space="preserve"> a infraestrutura no Oracle Cloud, </w:t>
+      </w:r>
+      <w:r>
+        <w:t>necessita-se</w:t>
+      </w:r>
+      <w:r>
+        <w:t xml:space="preserve"> fazer algumas instalações de alguns programas que utilizar</w:t>
+      </w:r>
+      <w:r>
+        <w:t>ei</w:t>
+      </w:r>
+      <w:r>
+        <w:t xml:space="preserve">. O Docker </w:t>
+      </w:r>
+      <w:r>
+        <w:t>para</w:t>
+      </w:r>
+      <w:r>
+        <w:t xml:space="preserve"> a criação dos nossos containers de servidores e micros</w:t>
+      </w:r>
+      <w:r>
+        <w:t>s</w:t>
+      </w:r>
+      <w:r>
+        <w:t>erviços</w:t>
+      </w:r>
+      <w:r>
+        <w:t>, o Docker-Compose para facilitar a criação dos containers, e o Git, para versionamento de vocigo</w:t>
+      </w:r>
+    </w:p>
+    <w:p>
+      <w:r>
+        <w:t xml:space="preserve">Como </w:t>
+      </w:r>
+      <w:r>
+        <w:t xml:space="preserve">desenvolvi </w:t>
+      </w:r>
+      <w:r>
+        <w:t xml:space="preserve">os códigos fora de nossa VM da OCI, </w:t>
+      </w:r>
+      <w:r>
+        <w:t xml:space="preserve">o </w:t>
+      </w:r>
+      <w:r>
+        <w:t>G</w:t>
+      </w:r>
+      <w:r>
+        <w:t xml:space="preserve">it é o fator principal para que todos os </w:t>
+      </w:r>
+      <w:r>
+        <w:t>códigos</w:t>
+      </w:r>
+      <w:r>
+        <w:t xml:space="preserve"> sejam disponíveis facilmente</w:t>
+      </w:r>
+      <w:r>
+        <w:t>.</w:t>
+      </w:r>
+    </w:p>
+    <w:p>
+      <w:pPr>
+        <w:pStyle w:val="Ttulo2"/>
+      </w:pPr>
+      <w:bookmarkStart w:id="10" w:name="_Toc100522744"/>
+      <w:r>
+        <w:t>Entrar na Instancia via shell</w:t>
+      </w:r>
+      <w:bookmarkEnd w:id="10"/>
+    </w:p>
+    <w:p>
+      <w:r>
+        <w:t>Logado</w:t>
+      </w:r>
+      <w:r>
+        <w:t xml:space="preserve"> no usuário </w:t>
+      </w:r>
+      <w:r>
+        <w:rPr>
+          <w:b/>
+          <w:bCs/>
+        </w:rPr>
+        <w:t>devel_user</w:t>
+      </w:r>
+      <w:r>
+        <w:t>, iniciei o cloud shell para conectar-se ao VM criada</w:t>
+      </w:r>
+      <w:r>
+        <w:t xml:space="preserve"> através do SSH Con</w:t>
+      </w:r>
+      <w:r>
+        <w:t>n</w:t>
+      </w:r>
+      <w:r>
+        <w:t>ection</w:t>
+      </w:r>
+      <w:r>
+        <w:t>.</w:t>
+      </w:r>
+    </w:p>
+    <w:p>
+      <w:r>
+        <w:t xml:space="preserve">* </w:t>
+      </w:r>
+      <w:r>
+        <w:t xml:space="preserve">Detalhe, essa conexão pode ser feita de qualquer terminal ou comprador que tenha acesso ao SSH Connection, desde que </w:t>
+      </w:r>
+      <w:r>
+        <w:t>se tenha</w:t>
+      </w:r>
+      <w:r>
+        <w:t xml:space="preserve"> cadastrado na hora da criação da VM a SSH-KEY da máquina que </w:t>
+      </w:r>
+      <w:r>
+        <w:t xml:space="preserve">onde </w:t>
+      </w:r>
+      <w:r>
+        <w:t>se conectará</w:t>
+      </w:r>
+      <w:r>
+        <w:t>.</w:t>
+      </w:r>
+    </w:p>
+    <w:p>
+      <w:pPr>
+        <w:rPr>
+          <w:rFonts w:cstheme="minorHAnsi"/>
+        </w:rPr>
+      </w:pPr>
+      <w:r>
+        <w:t xml:space="preserve">Com o comando </w:t>
+      </w:r>
+      <w:r>
+        <w:rPr>
+          <w:rFonts w:ascii="Courier New" w:hAnsi="Courier New" w:cs="Courier New"/>
+        </w:rPr>
+        <w:t>ssh opc@&lt;ip_public&gt;</w:t>
+      </w:r>
+      <w:r>
+        <w:t xml:space="preserve"> </w:t>
+      </w:r>
+      <w:r>
+        <w:rPr>
+          <w:rFonts w:cstheme="minorHAnsi"/>
+        </w:rPr>
+        <w:t xml:space="preserve">entrei na </w:t>
+      </w:r>
+      <w:r>
+        <w:rPr>
+          <w:rFonts w:cstheme="minorHAnsi"/>
+        </w:rPr>
+        <w:t>máquina</w:t>
+      </w:r>
+      <w:r>
+        <w:rPr>
+          <w:rFonts w:cstheme="minorHAnsi"/>
+        </w:rPr>
+        <w:t xml:space="preserve"> e comecei a fazer a instalação</w:t>
+      </w:r>
+      <w:r>
+        <w:rPr>
+          <w:rFonts w:cstheme="minorHAnsi"/>
+        </w:rPr>
+        <w:t xml:space="preserve"> com o pacote de instalação </w:t>
+      </w:r>
+      <w:r>
+        <w:rPr>
+          <w:rFonts w:cstheme="minorHAnsi"/>
+        </w:rPr>
+        <w:t>Dandified YUM (DNF) no Oracle Linux 8.</w:t>
+      </w:r>
+    </w:p>
+    <w:p>
+      <w:pPr>
+        <w:pStyle w:val="Ttulo2"/>
+      </w:pPr>
+      <w:bookmarkStart w:id="11" w:name="_Toc100522745"/>
+      <w:r>
+        <w:t>Instalar Docker</w:t>
+      </w:r>
+      <w:bookmarkEnd w:id="11"/>
+    </w:p>
+    <w:p>
+      <w:r>
+        <w:t>Com</w:t>
+      </w:r>
+      <w:r>
+        <w:t xml:space="preserve"> a sequência de comando abaixo, foi instalado o Docker na VM</w:t>
+      </w:r>
+      <w:r>
+        <w:t>:</w:t>
+      </w:r>
+    </w:p>
+    <w:p>
+      <w:pPr>
+        <w:pBdr>
+          <w:top w:val="single" w:sz="6" w:space="8" w:color="CCCCCC"/>
+          <w:left w:val="single" w:sz="6" w:space="8" w:color="CCCCCC"/>
+          <w:bottom w:val="single" w:sz="6" w:space="0" w:color="CCCCCC"/>
+          <w:right w:val="single" w:sz="6" w:space="8" w:color="CCCCCC"/>
+        </w:pBdr>
+        <w:shd w:val="clear" w:color="auto" w:fill="F5F5F5"/>
+        <w:tabs>
+          <w:tab w:val="left" w:pos="916"/>
+          <w:tab w:val="left" w:pos="1832"/>
+          <w:tab w:val="left" w:pos="2748"/>
+          <w:tab w:val="left" w:pos="3664"/>
+          <w:tab w:val="left" w:pos="4580"/>
+          <w:tab w:val="left" w:pos="5496"/>
+          <w:tab w:val="left" w:pos="6412"/>
+          <w:tab w:val="left" w:pos="7328"/>
+          <w:tab w:val="left" w:pos="8244"/>
+          <w:tab w:val="left" w:pos="9160"/>
+          <w:tab w:val="left" w:pos="10076"/>
+          <w:tab w:val="left" w:pos="10992"/>
+          <w:tab w:val="left" w:pos="11908"/>
+          <w:tab w:val="left" w:pos="12824"/>
+          <w:tab w:val="left" w:pos="13740"/>
+          <w:tab w:val="left" w:pos="14656"/>
+        </w:tabs>
+        <w:spacing w:after="0" w:line="240" w:lineRule="auto"/>
+        <w:jc w:val="left"/>
+        <w:rPr>
+          <w:rFonts w:ascii="Consolas" w:eastAsia="Times New Roman" w:hAnsi="Consolas" w:cs="Courier New"/>
+          <w:color w:val="000000"/>
+          <w:sz w:val="21"/>
+          <w:szCs w:val="21"/>
+          <w:lang w:eastAsia="pt-BR"/>
+        </w:rPr>
+      </w:pPr>
+      <w:r>
+        <w:rPr>
+          <w:rFonts w:ascii="Consolas" w:eastAsia="Times New Roman" w:hAnsi="Consolas" w:cs="Courier New"/>
+          <w:color w:val="000000"/>
+          <w:sz w:val="21"/>
+          <w:szCs w:val="21"/>
+          <w:lang w:eastAsia="pt-BR"/>
+        </w:rPr>
+        <w:t xml:space="preserve">&gt; </w:t>
+      </w:r>
+      <w:r>
+        <w:rPr>
+          <w:rFonts w:ascii="Consolas" w:eastAsia="Times New Roman" w:hAnsi="Consolas" w:cs="Courier New"/>
+          <w:color w:val="000000"/>
+          <w:sz w:val="21"/>
+          <w:szCs w:val="21"/>
+          <w:lang w:eastAsia="pt-BR"/>
+        </w:rPr>
+        <w:t>dnf install -y dnf-utils zip unzip</w:t>
+      </w:r>
+    </w:p>
+    <w:p>
+      <w:pPr>
+        <w:pBdr>
+          <w:top w:val="single" w:sz="6" w:space="8" w:color="CCCCCC"/>
+          <w:left w:val="single" w:sz="6" w:space="8" w:color="CCCCCC"/>
+          <w:bottom w:val="single" w:sz="6" w:space="0" w:color="CCCCCC"/>
+          <w:right w:val="single" w:sz="6" w:space="8" w:color="CCCCCC"/>
+        </w:pBdr>
+        <w:shd w:val="clear" w:color="auto" w:fill="F5F5F5"/>
+        <w:tabs>
+          <w:tab w:val="left" w:pos="916"/>
+          <w:tab w:val="left" w:pos="1832"/>
+          <w:tab w:val="left" w:pos="2748"/>
+          <w:tab w:val="left" w:pos="3664"/>
+          <w:tab w:val="left" w:pos="4580"/>
+          <w:tab w:val="left" w:pos="5496"/>
+          <w:tab w:val="left" w:pos="6412"/>
+          <w:tab w:val="left" w:pos="7328"/>
+          <w:tab w:val="left" w:pos="8244"/>
+          <w:tab w:val="left" w:pos="9160"/>
+          <w:tab w:val="left" w:pos="10076"/>
+          <w:tab w:val="left" w:pos="10992"/>
+          <w:tab w:val="left" w:pos="11908"/>
+          <w:tab w:val="left" w:pos="12824"/>
+          <w:tab w:val="left" w:pos="13740"/>
+          <w:tab w:val="left" w:pos="14656"/>
+        </w:tabs>
+        <w:spacing w:after="0" w:line="240" w:lineRule="auto"/>
+        <w:jc w:val="left"/>
+        <w:rPr>
+          <w:rFonts w:ascii="Consolas" w:eastAsia="Times New Roman" w:hAnsi="Consolas" w:cs="Courier New"/>
+          <w:color w:val="000000"/>
+          <w:sz w:val="21"/>
+          <w:szCs w:val="21"/>
+          <w:lang w:eastAsia="pt-BR"/>
+        </w:rPr>
+      </w:pPr>
+      <w:r>
+        <w:rPr>
+          <w:rFonts w:ascii="Consolas" w:eastAsia="Times New Roman" w:hAnsi="Consolas" w:cs="Courier New"/>
+          <w:color w:val="000000"/>
+          <w:sz w:val="21"/>
+          <w:szCs w:val="21"/>
+          <w:lang w:eastAsia="pt-BR"/>
+        </w:rPr>
+        <w:t xml:space="preserve">&gt; </w:t>
+      </w:r>
+      <w:r>
+        <w:rPr>
+          <w:rFonts w:ascii="Consolas" w:eastAsia="Times New Roman" w:hAnsi="Consolas" w:cs="Courier New"/>
+          <w:color w:val="000000"/>
+          <w:sz w:val="21"/>
+          <w:szCs w:val="21"/>
+          <w:lang w:eastAsia="pt-BR"/>
+        </w:rPr>
+        <w:t>dnf config-manager --add-repo=https://download.docker.com/linux/centos/docker-ce.repo</w:t>
+      </w:r>
+    </w:p>
+    <w:p>
+      <w:pPr>
+        <w:pStyle w:val="Pr-formataoHTML"/>
+        <w:pBdr>
+          <w:top w:val="single" w:sz="6" w:space="8" w:color="CCCCCC"/>
+          <w:left w:val="single" w:sz="6" w:space="8" w:color="CCCCCC"/>
+          <w:bottom w:val="single" w:sz="6" w:space="0" w:color="CCCCCC"/>
+          <w:right w:val="single" w:sz="6" w:space="8" w:color="CCCCCC"/>
+        </w:pBdr>
+        <w:shd w:val="clear" w:color="auto" w:fill="F5F5F5"/>
+        <w:rPr>
+          <w:rFonts w:ascii="Consolas" w:hAnsi="Consolas"/>
+          <w:color w:val="000000"/>
+          <w:sz w:val="21"/>
+          <w:szCs w:val="21"/>
+        </w:rPr>
+      </w:pPr>
+      <w:r>
+        <w:rPr>
+          <w:rFonts w:ascii="Consolas" w:hAnsi="Consolas"/>
+          <w:color w:val="000000"/>
+          <w:sz w:val="21"/>
+          <w:szCs w:val="21"/>
+        </w:rPr>
+        <w:t xml:space="preserve">&gt; </w:t>
+      </w:r>
+      <w:r>
+        <w:rPr>
+          <w:rFonts w:ascii="Consolas" w:hAnsi="Consolas"/>
+          <w:color w:val="000000"/>
+          <w:sz w:val="21"/>
+          <w:szCs w:val="21"/>
+        </w:rPr>
+        <w:t>dnf remove -y runc</w:t>
+      </w:r>
+    </w:p>
+    <w:p>
+      <w:pPr>
+        <w:pStyle w:val="Pr-formataoHTML"/>
+        <w:pBdr>
+          <w:top w:val="single" w:sz="6" w:space="8" w:color="CCCCCC"/>
+          <w:left w:val="single" w:sz="6" w:space="8" w:color="CCCCCC"/>
+          <w:bottom w:val="single" w:sz="6" w:space="0" w:color="CCCCCC"/>
+          <w:right w:val="single" w:sz="6" w:space="8" w:color="CCCCCC"/>
+        </w:pBdr>
+        <w:shd w:val="clear" w:color="auto" w:fill="F5F5F5"/>
+        <w:rPr>
+          <w:rFonts w:ascii="Consolas" w:hAnsi="Consolas"/>
+          <w:color w:val="000000"/>
+          <w:sz w:val="21"/>
+          <w:szCs w:val="21"/>
+        </w:rPr>
+      </w:pPr>
+      <w:r>
+        <w:rPr>
+          <w:rFonts w:ascii="Consolas" w:hAnsi="Consolas"/>
+          <w:color w:val="000000"/>
+          <w:sz w:val="21"/>
+          <w:szCs w:val="21"/>
+        </w:rPr>
+        <w:t xml:space="preserve">&gt; </w:t>
+      </w:r>
+      <w:r>
+        <w:rPr>
+          <w:rFonts w:ascii="Consolas" w:hAnsi="Consolas"/>
+          <w:color w:val="000000"/>
+          <w:sz w:val="21"/>
+          <w:szCs w:val="21"/>
+        </w:rPr>
+        <w:t>dnf install -y docker-ce --nobest</w:t>
+      </w:r>
+    </w:p>
+    <w:p>
+      <w:pPr>
+        <w:pStyle w:val="Pr-formataoHTML"/>
+        <w:pBdr>
+          <w:top w:val="single" w:sz="6" w:space="8" w:color="CCCCCC"/>
+          <w:left w:val="single" w:sz="6" w:space="8" w:color="CCCCCC"/>
+          <w:bottom w:val="single" w:sz="6" w:space="0" w:color="CCCCCC"/>
+          <w:right w:val="single" w:sz="6" w:space="8" w:color="CCCCCC"/>
+        </w:pBdr>
+        <w:shd w:val="clear" w:color="auto" w:fill="F5F5F5"/>
+        <w:rPr>
+          <w:rFonts w:ascii="Consolas" w:hAnsi="Consolas"/>
+          <w:color w:val="000000"/>
+          <w:sz w:val="21"/>
+          <w:szCs w:val="21"/>
+        </w:rPr>
+      </w:pPr>
+      <w:r>
+        <w:rPr>
+          <w:rFonts w:ascii="Consolas" w:hAnsi="Consolas"/>
+          <w:color w:val="000000"/>
+          <w:sz w:val="21"/>
+          <w:szCs w:val="21"/>
+        </w:rPr>
+        <w:t xml:space="preserve">&gt; </w:t>
+      </w:r>
+      <w:r>
+        <w:rPr>
+          <w:rFonts w:ascii="Consolas" w:hAnsi="Consolas"/>
+          <w:color w:val="000000"/>
+          <w:sz w:val="21"/>
+          <w:szCs w:val="21"/>
+        </w:rPr>
+        <w:t>systemctl enable docker.service</w:t>
+      </w:r>
+    </w:p>
+    <w:p>
+      <w:pPr>
+        <w:pStyle w:val="Pr-formataoHTML"/>
+        <w:pBdr>
+          <w:top w:val="single" w:sz="6" w:space="8" w:color="CCCCCC"/>
+          <w:left w:val="single" w:sz="6" w:space="8" w:color="CCCCCC"/>
+          <w:bottom w:val="single" w:sz="6" w:space="0" w:color="CCCCCC"/>
+          <w:right w:val="single" w:sz="6" w:space="8" w:color="CCCCCC"/>
+        </w:pBdr>
+        <w:shd w:val="clear" w:color="auto" w:fill="F5F5F5"/>
+        <w:rPr>
+          <w:rFonts w:ascii="Consolas" w:hAnsi="Consolas"/>
+          <w:color w:val="000000"/>
+          <w:sz w:val="21"/>
+          <w:szCs w:val="21"/>
+        </w:rPr>
+      </w:pPr>
+      <w:r>
+        <w:rPr>
+          <w:rFonts w:ascii="Consolas" w:hAnsi="Consolas"/>
+          <w:color w:val="000000"/>
+          <w:sz w:val="21"/>
+          <w:szCs w:val="21"/>
+        </w:rPr>
+        <w:t xml:space="preserve">&gt; </w:t>
+      </w:r>
+      <w:r>
+        <w:rPr>
+          <w:rFonts w:ascii="Consolas" w:hAnsi="Consolas"/>
+          <w:color w:val="000000"/>
+          <w:sz w:val="21"/>
+          <w:szCs w:val="21"/>
+        </w:rPr>
+        <w:t>systemctl start docker.service</w:t>
+      </w:r>
+    </w:p>
+    <w:p>
+      <w:pPr>
+        <w:pStyle w:val="Pr-formataoHTML"/>
+        <w:pBdr>
+          <w:top w:val="single" w:sz="6" w:space="8" w:color="CCCCCC"/>
+          <w:left w:val="single" w:sz="6" w:space="8" w:color="CCCCCC"/>
+          <w:bottom w:val="single" w:sz="6" w:space="0" w:color="CCCCCC"/>
+          <w:right w:val="single" w:sz="6" w:space="8" w:color="CCCCCC"/>
+        </w:pBdr>
+        <w:shd w:val="clear" w:color="auto" w:fill="F5F5F5"/>
+        <w:rPr>
+          <w:rFonts w:ascii="Consolas" w:hAnsi="Consolas"/>
+          <w:color w:val="000000"/>
+          <w:sz w:val="21"/>
+          <w:szCs w:val="21"/>
+        </w:rPr>
+      </w:pPr>
+      <w:r>
+        <w:rPr>
+          <w:rFonts w:ascii="Consolas" w:hAnsi="Consolas"/>
+          <w:color w:val="000000"/>
+          <w:sz w:val="21"/>
+          <w:szCs w:val="21"/>
+        </w:rPr>
+        <w:t xml:space="preserve">&gt; </w:t>
+      </w:r>
+      <w:r>
+        <w:rPr>
+          <w:rFonts w:ascii="Consolas" w:hAnsi="Consolas"/>
+          <w:color w:val="000000"/>
+          <w:sz w:val="21"/>
+          <w:szCs w:val="21"/>
+        </w:rPr>
+        <w:t>systemctl status docker.service</w:t>
+      </w:r>
+    </w:p>
+    <w:p>
+      <w:pPr>
+        <w:pStyle w:val="Pr-formataoHTML"/>
+        <w:pBdr>
+          <w:top w:val="single" w:sz="6" w:space="8" w:color="CCCCCC"/>
+          <w:left w:val="single" w:sz="6" w:space="8" w:color="CCCCCC"/>
+          <w:bottom w:val="single" w:sz="6" w:space="0" w:color="CCCCCC"/>
+          <w:right w:val="single" w:sz="6" w:space="8" w:color="CCCCCC"/>
+        </w:pBdr>
+        <w:shd w:val="clear" w:color="auto" w:fill="F5F5F5"/>
+        <w:rPr>
+          <w:rFonts w:ascii="Consolas" w:hAnsi="Consolas"/>
+          <w:color w:val="000000"/>
+          <w:sz w:val="21"/>
+          <w:szCs w:val="21"/>
+        </w:rPr>
+      </w:pPr>
+      <w:r>
+        <w:rPr>
+          <w:rFonts w:ascii="Consolas" w:hAnsi="Consolas"/>
+          <w:color w:val="000000"/>
+          <w:sz w:val="21"/>
+          <w:szCs w:val="21"/>
+        </w:rPr>
+        <w:t xml:space="preserve">&gt; </w:t>
+      </w:r>
+      <w:r>
+        <w:rPr>
+          <w:rFonts w:ascii="Consolas" w:hAnsi="Consolas"/>
+          <w:color w:val="000000"/>
+          <w:sz w:val="21"/>
+          <w:szCs w:val="21"/>
+        </w:rPr>
+        <w:t>docker version</w:t>
+      </w:r>
+    </w:p>
+    <w:p>
+      <w:pPr>
+        <w:pBdr>
+          <w:top w:val="single" w:sz="6" w:space="8" w:color="CCCCCC"/>
+          <w:left w:val="single" w:sz="6" w:space="8" w:color="CCCCCC"/>
+          <w:bottom w:val="single" w:sz="6" w:space="0" w:color="CCCCCC"/>
+          <w:right w:val="single" w:sz="6" w:space="8" w:color="CCCCCC"/>
+        </w:pBdr>
+        <w:shd w:val="clear" w:color="auto" w:fill="F5F5F5"/>
+        <w:tabs>
+          <w:tab w:val="left" w:pos="916"/>
+          <w:tab w:val="left" w:pos="1832"/>
+          <w:tab w:val="left" w:pos="2748"/>
+          <w:tab w:val="left" w:pos="3664"/>
+          <w:tab w:val="left" w:pos="4580"/>
+          <w:tab w:val="left" w:pos="5496"/>
+          <w:tab w:val="left" w:pos="6412"/>
+          <w:tab w:val="left" w:pos="7328"/>
+          <w:tab w:val="left" w:pos="8244"/>
+          <w:tab w:val="left" w:pos="9160"/>
+          <w:tab w:val="left" w:pos="10076"/>
+          <w:tab w:val="left" w:pos="10992"/>
+          <w:tab w:val="left" w:pos="11908"/>
+          <w:tab w:val="left" w:pos="12824"/>
+          <w:tab w:val="left" w:pos="13740"/>
+          <w:tab w:val="left" w:pos="14656"/>
+        </w:tabs>
+        <w:spacing w:after="0" w:line="240" w:lineRule="auto"/>
+        <w:jc w:val="left"/>
+        <w:rPr>
+          <w:rFonts w:ascii="Consolas" w:eastAsia="Times New Roman" w:hAnsi="Consolas" w:cs="Courier New"/>
+          <w:color w:val="000000"/>
+          <w:sz w:val="21"/>
+          <w:szCs w:val="21"/>
+          <w:lang w:eastAsia="pt-BR"/>
+        </w:rPr>
+      </w:pPr>
+    </w:p>
+    <w:p/>
+    <w:p>
+      <w:r>
+        <w:t xml:space="preserve">Adicionar o </w:t>
+      </w:r>
+      <w:r>
+        <w:t>usuário</w:t>
+      </w:r>
+      <w:r>
+        <w:t xml:space="preserve"> ao</w:t>
+      </w:r>
+      <w:r>
+        <w:t xml:space="preserve"> grupo docker </w:t>
+      </w:r>
+      <w:r>
+        <w:t xml:space="preserve">para poder executar comandos </w:t>
+      </w:r>
+      <w:r>
+        <w:t>Docker;</w:t>
+      </w:r>
+    </w:p>
+    <w:p>
+      <w:pPr>
+        <w:pBdr>
+          <w:top w:val="single" w:sz="6" w:space="8" w:color="CCCCCC"/>
+          <w:left w:val="single" w:sz="6" w:space="8" w:color="CCCCCC"/>
+          <w:bottom w:val="single" w:sz="6" w:space="0" w:color="CCCCCC"/>
+          <w:right w:val="single" w:sz="6" w:space="8" w:color="CCCCCC"/>
+        </w:pBdr>
+        <w:shd w:val="clear" w:color="auto" w:fill="F5F5F5"/>
+        <w:tabs>
+          <w:tab w:val="left" w:pos="916"/>
+          <w:tab w:val="left" w:pos="1832"/>
+          <w:tab w:val="left" w:pos="2748"/>
+          <w:tab w:val="left" w:pos="3664"/>
+          <w:tab w:val="left" w:pos="4580"/>
+          <w:tab w:val="left" w:pos="5496"/>
+          <w:tab w:val="left" w:pos="6412"/>
+          <w:tab w:val="left" w:pos="7328"/>
+          <w:tab w:val="left" w:pos="8244"/>
+          <w:tab w:val="left" w:pos="9160"/>
+          <w:tab w:val="left" w:pos="10076"/>
+          <w:tab w:val="left" w:pos="10992"/>
+          <w:tab w:val="left" w:pos="11908"/>
+          <w:tab w:val="left" w:pos="12824"/>
+          <w:tab w:val="left" w:pos="13740"/>
+          <w:tab w:val="left" w:pos="14656"/>
+        </w:tabs>
+        <w:spacing w:after="0" w:line="240" w:lineRule="auto"/>
+        <w:jc w:val="left"/>
+        <w:rPr>
+          <w:rFonts w:ascii="Consolas" w:eastAsia="Times New Roman" w:hAnsi="Consolas" w:cs="Courier New"/>
+          <w:color w:val="000000"/>
+          <w:sz w:val="21"/>
+          <w:szCs w:val="21"/>
+          <w:lang w:eastAsia="pt-BR"/>
+        </w:rPr>
+      </w:pPr>
+      <w:r>
+        <w:rPr>
+          <w:rFonts w:ascii="Consolas" w:hAnsi="Consolas"/>
+          <w:color w:val="000000"/>
+          <w:sz w:val="21"/>
+          <w:szCs w:val="21"/>
+        </w:rPr>
+        <w:t xml:space="preserve">&gt; </w:t>
+      </w:r>
+      <w:r>
+        <w:rPr>
+          <w:rFonts w:ascii="Consolas" w:eastAsia="Times New Roman" w:hAnsi="Consolas" w:cs="Courier New"/>
+          <w:color w:val="000000"/>
+          <w:sz w:val="21"/>
+          <w:szCs w:val="21"/>
+          <w:lang w:eastAsia="pt-BR"/>
+        </w:rPr>
+        <w:t xml:space="preserve">sudo usermod -aG docker </w:t>
+      </w:r>
+      <w:r>
+        <w:rPr>
+          <w:rFonts w:ascii="Consolas" w:eastAsia="Times New Roman" w:hAnsi="Consolas" w:cs="Courier New"/>
+          <w:color w:val="000000"/>
+          <w:sz w:val="21"/>
+          <w:szCs w:val="21"/>
+          <w:lang w:eastAsia="pt-BR"/>
+        </w:rPr>
+        <w:t>opc</w:t>
+      </w:r>
+    </w:p>
+    <w:p>
+      <w:pPr>
+        <w:pStyle w:val="Pr-formataoHTML"/>
+        <w:pBdr>
+          <w:top w:val="single" w:sz="6" w:space="8" w:color="CCCCCC"/>
+          <w:left w:val="single" w:sz="6" w:space="8" w:color="CCCCCC"/>
+          <w:bottom w:val="single" w:sz="6" w:space="0" w:color="CCCCCC"/>
+          <w:right w:val="single" w:sz="6" w:space="8" w:color="CCCCCC"/>
+        </w:pBdr>
+        <w:shd w:val="clear" w:color="auto" w:fill="F5F5F5"/>
+        <w:rPr>
+          <w:rFonts w:ascii="Consolas" w:hAnsi="Consolas"/>
+          <w:color w:val="000000"/>
+          <w:sz w:val="21"/>
+          <w:szCs w:val="21"/>
+        </w:rPr>
+      </w:pPr>
+      <w:r>
+        <w:rPr>
+          <w:rFonts w:ascii="Consolas" w:hAnsi="Consolas"/>
+          <w:color w:val="000000"/>
+          <w:sz w:val="21"/>
+          <w:szCs w:val="21"/>
+        </w:rPr>
+        <w:t xml:space="preserve">&gt; </w:t>
+      </w:r>
+      <w:r>
+        <w:rPr>
+          <w:rFonts w:ascii="Consolas" w:hAnsi="Consolas"/>
+          <w:color w:val="000000"/>
+          <w:sz w:val="21"/>
+          <w:szCs w:val="21"/>
+        </w:rPr>
+        <w:t xml:space="preserve">newgrp docker </w:t>
+      </w:r>
+      <w:r>
+        <w:rPr>
+          <w:rFonts w:ascii="Consolas" w:hAnsi="Consolas"/>
+          <w:color w:val="000000"/>
+          <w:sz w:val="21"/>
+          <w:szCs w:val="21"/>
+        </w:rPr>
+        <w:t xml:space="preserve"> </w:t>
+      </w:r>
+    </w:p>
+    <w:p>
+      <w:pPr>
+        <w:pStyle w:val="Pr-formataoHTML"/>
+        <w:pBdr>
+          <w:top w:val="single" w:sz="6" w:space="8" w:color="CCCCCC"/>
+          <w:left w:val="single" w:sz="6" w:space="8" w:color="CCCCCC"/>
+          <w:bottom w:val="single" w:sz="6" w:space="0" w:color="CCCCCC"/>
+          <w:right w:val="single" w:sz="6" w:space="8" w:color="CCCCCC"/>
+        </w:pBdr>
+        <w:shd w:val="clear" w:color="auto" w:fill="F5F5F5"/>
+      </w:pPr>
+    </w:p>
+    <w:p/>
+    <w:p/>
+    <w:p/>
+    <w:p/>
+    <w:p/>
+    <w:p>
       <w:r>
         <w:lastRenderedPageBreak/>
-        <w:t>Step</w:t>
-      </w:r>
-      <w:proofErr w:type="spellEnd"/>
-      <w:r>
-        <w:t xml:space="preserve"> 2</w:t>
-      </w:r>
-      <w:bookmarkEnd w:id="9"/>
+        <w:t xml:space="preserve">Vemos que Docker </w:t>
+      </w:r>
+      <w:r>
+        <w:t>está</w:t>
+      </w:r>
+      <w:r>
+        <w:t xml:space="preserve"> rodando e pronto para ser usando.</w:t>
+      </w:r>
+    </w:p>
+    <w:p>
+      <w:r>
+        <w:rPr>
+          <w:noProof/>
+        </w:rPr>
+        <w:drawing>
+          <wp:inline distT="0" distB="0" distL="0" distR="0" wp14:anchorId="74D1826F" wp14:editId="622CB329">
+            <wp:extent cx="5400040" cy="1465580"/>
+            <wp:effectExtent l="0" t="0" r="0" b="1270"/>
+            <wp:docPr id="6" name="Imagem 6" descr="Texto&#10;&#10;Descrição gerada automaticamente"/>
+            <wp:cNvGraphicFramePr>
+              <a:graphicFrameLocks xmlns:a="http://schemas.openxmlformats.org/drawingml/2006/main" noChangeAspect="1"/>
+            </wp:cNvGraphicFramePr>
+            <a:graphic xmlns:a="http://schemas.openxmlformats.org/drawingml/2006/main">
+              <a:graphicData uri="http://schemas.openxmlformats.org/drawingml/2006/picture">
+                <pic:pic xmlns:pic="http://schemas.openxmlformats.org/drawingml/2006/picture">
+                  <pic:nvPicPr>
+                    <pic:cNvPr id="6" name="Imagem 6" descr="Texto&#10;&#10;Descrição gerada automaticamente"/>
+                    <pic:cNvPicPr/>
+                  </pic:nvPicPr>
+                  <pic:blipFill>
+                    <a:blip r:embed="rId18"/>
+                    <a:stretch>
+                      <a:fillRect/>
+                    </a:stretch>
+                  </pic:blipFill>
+                  <pic:spPr>
+                    <a:xfrm>
+                      <a:off x="0" y="0"/>
+                      <a:ext cx="5400040" cy="1465580"/>
+                    </a:xfrm>
+                    <a:prstGeom prst="rect">
+                      <a:avLst/>
+                    </a:prstGeom>
+                  </pic:spPr>
+                </pic:pic>
+              </a:graphicData>
+            </a:graphic>
+          </wp:inline>
+        </w:drawing>
+      </w:r>
     </w:p>
     <w:p/>
     <w:p>
       <w:pPr>
         <w:pStyle w:val="Ttulo2"/>
       </w:pPr>
-      <w:bookmarkStart w:id="10" w:name="_Toc100439396"/>
-      <w:r>
-        <w:t xml:space="preserve">Entrar na Instancia via </w:t>
-      </w:r>
-      <w:proofErr w:type="spellStart"/>
-      <w:r>
-        <w:t>shell</w:t>
-      </w:r>
-      <w:bookmarkEnd w:id="10"/>
-      <w:proofErr w:type="spellEnd"/>
+      <w:bookmarkStart w:id="12" w:name="_Toc100522746"/>
+      <w:r>
+        <w:t>Instalar Docker-Compose</w:t>
+      </w:r>
+      <w:bookmarkEnd w:id="12"/>
+    </w:p>
+    <w:p>
+      <w:r>
+        <w:t>Foi instalado o Docker-Compose na VM com os seguintes comandos</w:t>
+      </w:r>
+      <w:r>
+        <w:t>:</w:t>
+      </w:r>
+    </w:p>
+    <w:p>
+      <w:pPr>
+        <w:pStyle w:val="Pr-formataoHTML"/>
+        <w:pBdr>
+          <w:top w:val="single" w:sz="6" w:space="8" w:color="CCCCCC"/>
+          <w:left w:val="single" w:sz="6" w:space="8" w:color="CCCCCC"/>
+          <w:bottom w:val="single" w:sz="6" w:space="0" w:color="CCCCCC"/>
+          <w:right w:val="single" w:sz="6" w:space="8" w:color="CCCCCC"/>
+        </w:pBdr>
+        <w:shd w:val="clear" w:color="auto" w:fill="F5F5F5"/>
+        <w:rPr>
+          <w:rFonts w:ascii="Consolas" w:hAnsi="Consolas"/>
+          <w:color w:val="000000"/>
+          <w:sz w:val="21"/>
+          <w:szCs w:val="21"/>
+        </w:rPr>
+      </w:pPr>
+      <w:r>
+        <w:rPr>
+          <w:rFonts w:ascii="Consolas" w:hAnsi="Consolas"/>
+          <w:color w:val="000000"/>
+          <w:sz w:val="21"/>
+          <w:szCs w:val="21"/>
+        </w:rPr>
+        <w:t xml:space="preserve">&gt; </w:t>
+      </w:r>
+      <w:r>
+        <w:rPr>
+          <w:rFonts w:ascii="Consolas" w:hAnsi="Consolas"/>
+          <w:color w:val="000000"/>
+          <w:sz w:val="21"/>
+          <w:szCs w:val="21"/>
+        </w:rPr>
+        <w:t>sudo dnf -y install curl</w:t>
+      </w:r>
+    </w:p>
+    <w:p>
+      <w:pPr>
+        <w:pStyle w:val="Pr-formataoHTML"/>
+        <w:pBdr>
+          <w:top w:val="single" w:sz="6" w:space="8" w:color="CCCCCC"/>
+          <w:left w:val="single" w:sz="6" w:space="8" w:color="CCCCCC"/>
+          <w:bottom w:val="single" w:sz="6" w:space="0" w:color="CCCCCC"/>
+          <w:right w:val="single" w:sz="6" w:space="8" w:color="CCCCCC"/>
+        </w:pBdr>
+        <w:shd w:val="clear" w:color="auto" w:fill="F5F5F5"/>
+        <w:rPr>
+          <w:rFonts w:ascii="Consolas" w:hAnsi="Consolas"/>
+          <w:color w:val="000000"/>
+          <w:sz w:val="21"/>
+          <w:szCs w:val="21"/>
+        </w:rPr>
+      </w:pPr>
+      <w:r>
+        <w:rPr>
+          <w:rFonts w:ascii="Consolas" w:hAnsi="Consolas"/>
+          <w:color w:val="000000"/>
+          <w:sz w:val="21"/>
+          <w:szCs w:val="21"/>
+        </w:rPr>
+        <w:t xml:space="preserve">&gt; </w:t>
+      </w:r>
+      <w:r>
+        <w:rPr>
+          <w:rFonts w:ascii="Consolas" w:hAnsi="Consolas"/>
+          <w:color w:val="000000"/>
+          <w:sz w:val="21"/>
+          <w:szCs w:val="21"/>
+        </w:rPr>
+        <w:t xml:space="preserve">curl -s https://api.github.com/repos/docker/compose/releases/latest|grep browser_download_url|grep docker-compose-linux-x86_64|cut -d '"' -f 4|wget -qi </w:t>
+      </w:r>
+      <w:r>
+        <w:rPr>
+          <w:rFonts w:ascii="Consolas" w:hAnsi="Consolas"/>
+          <w:color w:val="000000"/>
+          <w:sz w:val="21"/>
+          <w:szCs w:val="21"/>
+        </w:rPr>
+        <w:t>–</w:t>
+      </w:r>
+    </w:p>
+    <w:p>
+      <w:pPr>
+        <w:pStyle w:val="Pr-formataoHTML"/>
+        <w:pBdr>
+          <w:top w:val="single" w:sz="6" w:space="8" w:color="CCCCCC"/>
+          <w:left w:val="single" w:sz="6" w:space="8" w:color="CCCCCC"/>
+          <w:bottom w:val="single" w:sz="6" w:space="0" w:color="CCCCCC"/>
+          <w:right w:val="single" w:sz="6" w:space="8" w:color="CCCCCC"/>
+        </w:pBdr>
+        <w:shd w:val="clear" w:color="auto" w:fill="F5F5F5"/>
+        <w:rPr>
+          <w:rFonts w:ascii="Consolas" w:hAnsi="Consolas"/>
+          <w:color w:val="000000"/>
+          <w:sz w:val="21"/>
+          <w:szCs w:val="21"/>
+        </w:rPr>
+      </w:pPr>
+      <w:r>
+        <w:rPr>
+          <w:rFonts w:ascii="Consolas" w:hAnsi="Consolas"/>
+          <w:color w:val="000000"/>
+          <w:sz w:val="21"/>
+          <w:szCs w:val="21"/>
+        </w:rPr>
+        <w:t xml:space="preserve">&gt; </w:t>
+      </w:r>
+      <w:r>
+        <w:rPr>
+          <w:rFonts w:ascii="Consolas" w:hAnsi="Consolas"/>
+          <w:color w:val="000000"/>
+          <w:sz w:val="21"/>
+          <w:szCs w:val="21"/>
+        </w:rPr>
+        <w:t>ls -1 docker-compose-linux-x86_64*</w:t>
+      </w:r>
+    </w:p>
+    <w:p>
+      <w:pPr>
+        <w:pStyle w:val="Pr-formataoHTML"/>
+        <w:pBdr>
+          <w:top w:val="single" w:sz="6" w:space="8" w:color="CCCCCC"/>
+          <w:left w:val="single" w:sz="6" w:space="8" w:color="CCCCCC"/>
+          <w:bottom w:val="single" w:sz="6" w:space="0" w:color="CCCCCC"/>
+          <w:right w:val="single" w:sz="6" w:space="8" w:color="CCCCCC"/>
+        </w:pBdr>
+        <w:shd w:val="clear" w:color="auto" w:fill="F5F5F5"/>
+        <w:rPr>
+          <w:rFonts w:ascii="Consolas" w:hAnsi="Consolas"/>
+          <w:color w:val="000000"/>
+          <w:sz w:val="21"/>
+          <w:szCs w:val="21"/>
+        </w:rPr>
+      </w:pPr>
+      <w:r>
+        <w:rPr>
+          <w:rFonts w:ascii="Consolas" w:hAnsi="Consolas"/>
+          <w:color w:val="000000"/>
+          <w:sz w:val="21"/>
+          <w:szCs w:val="21"/>
+        </w:rPr>
+        <w:t xml:space="preserve">&gt; </w:t>
+      </w:r>
+      <w:r>
+        <w:rPr>
+          <w:rFonts w:ascii="Consolas" w:hAnsi="Consolas"/>
+          <w:color w:val="000000"/>
+          <w:sz w:val="21"/>
+          <w:szCs w:val="21"/>
+        </w:rPr>
+        <w:t>sha256sum -c docker-compose-linux-x86_64.sha256</w:t>
+      </w:r>
+    </w:p>
+    <w:p>
+      <w:pPr>
+        <w:pStyle w:val="Pr-formataoHTML"/>
+        <w:pBdr>
+          <w:top w:val="single" w:sz="6" w:space="8" w:color="CCCCCC"/>
+          <w:left w:val="single" w:sz="6" w:space="8" w:color="CCCCCC"/>
+          <w:bottom w:val="single" w:sz="6" w:space="0" w:color="CCCCCC"/>
+          <w:right w:val="single" w:sz="6" w:space="8" w:color="CCCCCC"/>
+        </w:pBdr>
+        <w:shd w:val="clear" w:color="auto" w:fill="F5F5F5"/>
+        <w:rPr>
+          <w:rFonts w:ascii="Consolas" w:hAnsi="Consolas"/>
+          <w:color w:val="000000"/>
+          <w:sz w:val="21"/>
+          <w:szCs w:val="21"/>
+        </w:rPr>
+      </w:pPr>
+      <w:r>
+        <w:rPr>
+          <w:rFonts w:ascii="Consolas" w:hAnsi="Consolas"/>
+          <w:color w:val="000000"/>
+          <w:sz w:val="21"/>
+          <w:szCs w:val="21"/>
+        </w:rPr>
+        <w:t xml:space="preserve">&gt; </w:t>
+      </w:r>
+      <w:r>
+        <w:rPr>
+          <w:rFonts w:ascii="Consolas" w:hAnsi="Consolas"/>
+          <w:color w:val="000000"/>
+          <w:sz w:val="21"/>
+          <w:szCs w:val="21"/>
+        </w:rPr>
+        <w:t>chmod +x docker-compose-linux-x86_64</w:t>
+      </w:r>
+    </w:p>
+    <w:p>
+      <w:pPr>
+        <w:pStyle w:val="Pr-formataoHTML"/>
+        <w:pBdr>
+          <w:top w:val="single" w:sz="6" w:space="8" w:color="CCCCCC"/>
+          <w:left w:val="single" w:sz="6" w:space="8" w:color="CCCCCC"/>
+          <w:bottom w:val="single" w:sz="6" w:space="0" w:color="CCCCCC"/>
+          <w:right w:val="single" w:sz="6" w:space="8" w:color="CCCCCC"/>
+        </w:pBdr>
+        <w:shd w:val="clear" w:color="auto" w:fill="F5F5F5"/>
+        <w:rPr>
+          <w:rFonts w:ascii="Consolas" w:hAnsi="Consolas"/>
+          <w:color w:val="000000"/>
+          <w:sz w:val="21"/>
+          <w:szCs w:val="21"/>
+        </w:rPr>
+      </w:pPr>
+      <w:r>
+        <w:rPr>
+          <w:rFonts w:ascii="Consolas" w:hAnsi="Consolas"/>
+          <w:color w:val="000000"/>
+          <w:sz w:val="21"/>
+          <w:szCs w:val="21"/>
+        </w:rPr>
+        <w:t xml:space="preserve">&gt; </w:t>
+      </w:r>
+      <w:r>
+        <w:rPr>
+          <w:rFonts w:ascii="Consolas" w:hAnsi="Consolas"/>
+          <w:color w:val="000000"/>
+          <w:sz w:val="21"/>
+          <w:szCs w:val="21"/>
+        </w:rPr>
+        <w:t>sudo mv docker-compose-linux-x86_64 /usr/local/bin/docker-compose</w:t>
+      </w:r>
+    </w:p>
+    <w:p>
+      <w:pPr>
+        <w:pStyle w:val="Pr-formataoHTML"/>
+        <w:pBdr>
+          <w:top w:val="single" w:sz="6" w:space="8" w:color="CCCCCC"/>
+          <w:left w:val="single" w:sz="6" w:space="8" w:color="CCCCCC"/>
+          <w:bottom w:val="single" w:sz="6" w:space="0" w:color="CCCCCC"/>
+          <w:right w:val="single" w:sz="6" w:space="8" w:color="CCCCCC"/>
+        </w:pBdr>
+        <w:shd w:val="clear" w:color="auto" w:fill="F5F5F5"/>
+        <w:rPr>
+          <w:rFonts w:ascii="Consolas" w:hAnsi="Consolas"/>
+          <w:color w:val="000000"/>
+          <w:sz w:val="21"/>
+          <w:szCs w:val="21"/>
+        </w:rPr>
+      </w:pPr>
+      <w:r>
+        <w:rPr>
+          <w:rFonts w:ascii="Consolas" w:hAnsi="Consolas"/>
+          <w:color w:val="000000"/>
+          <w:sz w:val="21"/>
+          <w:szCs w:val="21"/>
+        </w:rPr>
+        <w:t>&gt;</w:t>
+      </w:r>
+      <w:r>
+        <w:rPr>
+          <w:rFonts w:ascii="Consolas" w:hAnsi="Consolas"/>
+          <w:color w:val="000000"/>
+          <w:sz w:val="21"/>
+          <w:szCs w:val="21"/>
+        </w:rPr>
+        <w:t xml:space="preserve"> docker-compose version</w:t>
+      </w:r>
     </w:p>
     <w:p/>
     <w:p>
+      <w:r>
+        <w:t>Docker-Compose instalado com sucesso.</w:t>
+      </w:r>
+    </w:p>
+    <w:p>
+      <w:r>
+        <w:rPr>
+          <w:noProof/>
+        </w:rPr>
+        <w:drawing>
+          <wp:inline distT="0" distB="0" distL="0" distR="0" wp14:anchorId="35BCAB28" wp14:editId="79D09895">
+            <wp:extent cx="5400040" cy="394970"/>
+            <wp:effectExtent l="0" t="0" r="0" b="5080"/>
+            <wp:docPr id="13" name="Imagem 13" descr="Tela preta com letras brancas&#10;&#10;Descrição gerada automaticamente"/>
+            <wp:cNvGraphicFramePr>
+              <a:graphicFrameLocks xmlns:a="http://schemas.openxmlformats.org/drawingml/2006/main" noChangeAspect="1"/>
+            </wp:cNvGraphicFramePr>
+            <a:graphic xmlns:a="http://schemas.openxmlformats.org/drawingml/2006/main">
+              <a:graphicData uri="http://schemas.openxmlformats.org/drawingml/2006/picture">
+                <pic:pic xmlns:pic="http://schemas.openxmlformats.org/drawingml/2006/picture">
+                  <pic:nvPicPr>
+                    <pic:cNvPr id="13" name="Imagem 13" descr="Tela preta com letras brancas&#10;&#10;Descrição gerada automaticamente"/>
+                    <pic:cNvPicPr/>
+                  </pic:nvPicPr>
+                  <pic:blipFill>
+                    <a:blip r:embed="rId19"/>
+                    <a:stretch>
+                      <a:fillRect/>
+                    </a:stretch>
+                  </pic:blipFill>
+                  <pic:spPr>
+                    <a:xfrm>
+                      <a:off x="0" y="0"/>
+                      <a:ext cx="5400040" cy="394970"/>
+                    </a:xfrm>
+                    <a:prstGeom prst="rect">
+                      <a:avLst/>
+                    </a:prstGeom>
+                  </pic:spPr>
+                </pic:pic>
+              </a:graphicData>
+            </a:graphic>
+          </wp:inline>
+        </w:drawing>
+      </w:r>
+    </w:p>
+    <w:p/>
+    <w:p>
       <w:pPr>
         <w:pStyle w:val="Ttulo2"/>
       </w:pPr>
-      <w:bookmarkStart w:id="11" w:name="_Toc100439397"/>
-      <w:r>
-        <w:t>Instalar Docker</w:t>
-      </w:r>
-      <w:bookmarkEnd w:id="11"/>
+      <w:bookmarkStart w:id="13" w:name="_Toc100522747"/>
+      <w:r>
+        <w:t>Instalar Git</w:t>
+      </w:r>
+      <w:bookmarkEnd w:id="13"/>
+    </w:p>
+    <w:p>
+      <w:r>
+        <w:t>Comandos para instalação do Git:</w:t>
+      </w:r>
+    </w:p>
+    <w:p>
+      <w:pPr>
+        <w:pStyle w:val="Pr-formataoHTML"/>
+        <w:pBdr>
+          <w:top w:val="single" w:sz="6" w:space="8" w:color="CCCCCC"/>
+          <w:left w:val="single" w:sz="6" w:space="8" w:color="CCCCCC"/>
+          <w:bottom w:val="single" w:sz="6" w:space="0" w:color="CCCCCC"/>
+          <w:right w:val="single" w:sz="6" w:space="8" w:color="CCCCCC"/>
+        </w:pBdr>
+        <w:shd w:val="clear" w:color="auto" w:fill="F5F5F5"/>
+        <w:rPr>
+          <w:rFonts w:ascii="Consolas" w:hAnsi="Consolas"/>
+          <w:color w:val="000000"/>
+          <w:sz w:val="21"/>
+          <w:szCs w:val="21"/>
+        </w:rPr>
+      </w:pPr>
+      <w:r>
+        <w:rPr>
+          <w:rFonts w:ascii="Consolas" w:hAnsi="Consolas"/>
+          <w:color w:val="000000"/>
+          <w:sz w:val="21"/>
+          <w:szCs w:val="21"/>
+        </w:rPr>
+        <w:t>&gt; yum install curl-devel expat-devel gettext-devel openssl-devel zlib-devel -y</w:t>
+      </w:r>
+    </w:p>
+    <w:p>
+      <w:pPr>
+        <w:pStyle w:val="Pr-formataoHTML"/>
+        <w:pBdr>
+          <w:top w:val="single" w:sz="6" w:space="8" w:color="CCCCCC"/>
+          <w:left w:val="single" w:sz="6" w:space="8" w:color="CCCCCC"/>
+          <w:bottom w:val="single" w:sz="6" w:space="0" w:color="CCCCCC"/>
+          <w:right w:val="single" w:sz="6" w:space="8" w:color="CCCCCC"/>
+        </w:pBdr>
+        <w:shd w:val="clear" w:color="auto" w:fill="F5F5F5"/>
+        <w:rPr>
+          <w:rFonts w:ascii="Consolas" w:hAnsi="Consolas"/>
+          <w:color w:val="000000"/>
+          <w:sz w:val="21"/>
+          <w:szCs w:val="21"/>
+        </w:rPr>
+      </w:pPr>
+      <w:r>
+        <w:rPr>
+          <w:rFonts w:ascii="Consolas" w:hAnsi="Consolas"/>
+          <w:color w:val="000000"/>
+          <w:sz w:val="21"/>
+          <w:szCs w:val="21"/>
+        </w:rPr>
+        <w:t>&gt; yum install gcc perl-ExtUtils-MakeMaker -y</w:t>
+      </w:r>
+    </w:p>
+    <w:p>
+      <w:pPr>
+        <w:pStyle w:val="Pr-formataoHTML"/>
+        <w:pBdr>
+          <w:top w:val="single" w:sz="6" w:space="8" w:color="CCCCCC"/>
+          <w:left w:val="single" w:sz="6" w:space="8" w:color="CCCCCC"/>
+          <w:bottom w:val="single" w:sz="6" w:space="0" w:color="CCCCCC"/>
+          <w:right w:val="single" w:sz="6" w:space="8" w:color="CCCCCC"/>
+        </w:pBdr>
+        <w:shd w:val="clear" w:color="auto" w:fill="F5F5F5"/>
+        <w:rPr>
+          <w:rFonts w:ascii="Consolas" w:hAnsi="Consolas"/>
+          <w:color w:val="000000"/>
+          <w:sz w:val="21"/>
+          <w:szCs w:val="21"/>
+        </w:rPr>
+      </w:pPr>
+      <w:r>
+        <w:rPr>
+          <w:rFonts w:ascii="Consolas" w:hAnsi="Consolas"/>
+          <w:color w:val="000000"/>
+          <w:sz w:val="21"/>
+          <w:szCs w:val="21"/>
+        </w:rPr>
+        <w:t>&gt; cd /usr/local/</w:t>
+      </w:r>
+    </w:p>
+    <w:p>
+      <w:pPr>
+        <w:pStyle w:val="Pr-formataoHTML"/>
+        <w:pBdr>
+          <w:top w:val="single" w:sz="6" w:space="8" w:color="CCCCCC"/>
+          <w:left w:val="single" w:sz="6" w:space="8" w:color="CCCCCC"/>
+          <w:bottom w:val="single" w:sz="6" w:space="0" w:color="CCCCCC"/>
+          <w:right w:val="single" w:sz="6" w:space="8" w:color="CCCCCC"/>
+        </w:pBdr>
+        <w:shd w:val="clear" w:color="auto" w:fill="F5F5F5"/>
+        <w:rPr>
+          <w:rFonts w:ascii="Consolas" w:hAnsi="Consolas"/>
+          <w:color w:val="000000"/>
+          <w:sz w:val="21"/>
+          <w:szCs w:val="21"/>
+        </w:rPr>
+      </w:pPr>
+      <w:r>
+        <w:rPr>
+          <w:rFonts w:ascii="Consolas" w:hAnsi="Consolas"/>
+          <w:color w:val="000000"/>
+          <w:sz w:val="21"/>
+          <w:szCs w:val="21"/>
+        </w:rPr>
+        <w:t>&gt; wget https://mirrors.edge.kernel.org/pub/software/scm/git/git-2.35.1.tar.gz</w:t>
+      </w:r>
+    </w:p>
+    <w:p>
+      <w:pPr>
+        <w:pStyle w:val="Pr-formataoHTML"/>
+        <w:pBdr>
+          <w:top w:val="single" w:sz="6" w:space="8" w:color="CCCCCC"/>
+          <w:left w:val="single" w:sz="6" w:space="8" w:color="CCCCCC"/>
+          <w:bottom w:val="single" w:sz="6" w:space="0" w:color="CCCCCC"/>
+          <w:right w:val="single" w:sz="6" w:space="8" w:color="CCCCCC"/>
+        </w:pBdr>
+        <w:shd w:val="clear" w:color="auto" w:fill="F5F5F5"/>
+        <w:rPr>
+          <w:rFonts w:ascii="Consolas" w:hAnsi="Consolas"/>
+          <w:color w:val="000000"/>
+          <w:sz w:val="21"/>
+          <w:szCs w:val="21"/>
+        </w:rPr>
+      </w:pPr>
+      <w:r>
+        <w:rPr>
+          <w:rFonts w:ascii="Consolas" w:hAnsi="Consolas"/>
+          <w:color w:val="000000"/>
+          <w:sz w:val="21"/>
+          <w:szCs w:val="21"/>
+        </w:rPr>
+        <w:t>&gt; tar zxvf git-2.35.1.tar.gz</w:t>
+      </w:r>
+    </w:p>
+    <w:p>
+      <w:pPr>
+        <w:pStyle w:val="Pr-formataoHTML"/>
+        <w:pBdr>
+          <w:top w:val="single" w:sz="6" w:space="8" w:color="CCCCCC"/>
+          <w:left w:val="single" w:sz="6" w:space="8" w:color="CCCCCC"/>
+          <w:bottom w:val="single" w:sz="6" w:space="0" w:color="CCCCCC"/>
+          <w:right w:val="single" w:sz="6" w:space="8" w:color="CCCCCC"/>
+        </w:pBdr>
+        <w:shd w:val="clear" w:color="auto" w:fill="F5F5F5"/>
+        <w:rPr>
+          <w:rFonts w:ascii="Consolas" w:hAnsi="Consolas"/>
+          <w:color w:val="000000"/>
+          <w:sz w:val="21"/>
+          <w:szCs w:val="21"/>
+        </w:rPr>
+      </w:pPr>
+      <w:r>
+        <w:rPr>
+          <w:rFonts w:ascii="Consolas" w:hAnsi="Consolas"/>
+          <w:color w:val="000000"/>
+          <w:sz w:val="21"/>
+          <w:szCs w:val="21"/>
+        </w:rPr>
+        <w:t>&gt; cd git-2.35.1/</w:t>
+      </w:r>
+    </w:p>
+    <w:p>
+      <w:pPr>
+        <w:pStyle w:val="Pr-formataoHTML"/>
+        <w:pBdr>
+          <w:top w:val="single" w:sz="6" w:space="8" w:color="CCCCCC"/>
+          <w:left w:val="single" w:sz="6" w:space="8" w:color="CCCCCC"/>
+          <w:bottom w:val="single" w:sz="6" w:space="0" w:color="CCCCCC"/>
+          <w:right w:val="single" w:sz="6" w:space="8" w:color="CCCCCC"/>
+        </w:pBdr>
+        <w:shd w:val="clear" w:color="auto" w:fill="F5F5F5"/>
+        <w:rPr>
+          <w:rFonts w:ascii="Consolas" w:hAnsi="Consolas"/>
+          <w:color w:val="000000"/>
+          <w:sz w:val="21"/>
+          <w:szCs w:val="21"/>
+        </w:rPr>
+      </w:pPr>
+      <w:r>
+        <w:rPr>
+          <w:rFonts w:ascii="Consolas" w:hAnsi="Consolas"/>
+          <w:color w:val="000000"/>
+          <w:sz w:val="21"/>
+          <w:szCs w:val="21"/>
+        </w:rPr>
+        <w:t>&gt; make prefix=/usr/local/git all</w:t>
+      </w:r>
+    </w:p>
+    <w:p>
+      <w:pPr>
+        <w:pStyle w:val="Pr-formataoHTML"/>
+        <w:pBdr>
+          <w:top w:val="single" w:sz="6" w:space="8" w:color="CCCCCC"/>
+          <w:left w:val="single" w:sz="6" w:space="8" w:color="CCCCCC"/>
+          <w:bottom w:val="single" w:sz="6" w:space="0" w:color="CCCCCC"/>
+          <w:right w:val="single" w:sz="6" w:space="8" w:color="CCCCCC"/>
+        </w:pBdr>
+        <w:shd w:val="clear" w:color="auto" w:fill="F5F5F5"/>
+        <w:rPr>
+          <w:rFonts w:ascii="Consolas" w:hAnsi="Consolas"/>
+          <w:color w:val="000000"/>
+          <w:sz w:val="21"/>
+          <w:szCs w:val="21"/>
+        </w:rPr>
+      </w:pPr>
+      <w:r>
+        <w:rPr>
+          <w:rFonts w:ascii="Consolas" w:hAnsi="Consolas"/>
+          <w:color w:val="000000"/>
+          <w:sz w:val="21"/>
+          <w:szCs w:val="21"/>
+        </w:rPr>
+        <w:t>&gt; make prefix=/usr/local/git install</w:t>
+      </w:r>
+    </w:p>
+    <w:p>
+      <w:pPr>
+        <w:pStyle w:val="Pr-formataoHTML"/>
+        <w:pBdr>
+          <w:top w:val="single" w:sz="6" w:space="8" w:color="CCCCCC"/>
+          <w:left w:val="single" w:sz="6" w:space="8" w:color="CCCCCC"/>
+          <w:bottom w:val="single" w:sz="6" w:space="0" w:color="CCCCCC"/>
+          <w:right w:val="single" w:sz="6" w:space="8" w:color="CCCCCC"/>
+        </w:pBdr>
+        <w:shd w:val="clear" w:color="auto" w:fill="F5F5F5"/>
+        <w:rPr>
+          <w:rFonts w:ascii="Consolas" w:hAnsi="Consolas"/>
+          <w:color w:val="000000"/>
+          <w:sz w:val="21"/>
+          <w:szCs w:val="21"/>
+        </w:rPr>
+      </w:pPr>
+      <w:r>
+        <w:rPr>
+          <w:rFonts w:ascii="Consolas" w:hAnsi="Consolas"/>
+          <w:color w:val="000000"/>
+          <w:sz w:val="21"/>
+          <w:szCs w:val="21"/>
+        </w:rPr>
+        <w:t>&gt; echo "export PATH=$PATH:/usr/local/git/bin" &gt;&gt; /etc/bashrc</w:t>
+      </w:r>
+    </w:p>
+    <w:p>
+      <w:pPr>
+        <w:pStyle w:val="Pr-formataoHTML"/>
+        <w:pBdr>
+          <w:top w:val="single" w:sz="6" w:space="8" w:color="CCCCCC"/>
+          <w:left w:val="single" w:sz="6" w:space="8" w:color="CCCCCC"/>
+          <w:bottom w:val="single" w:sz="6" w:space="0" w:color="CCCCCC"/>
+          <w:right w:val="single" w:sz="6" w:space="8" w:color="CCCCCC"/>
+        </w:pBdr>
+        <w:shd w:val="clear" w:color="auto" w:fill="F5F5F5"/>
+        <w:rPr>
+          <w:rFonts w:ascii="Consolas" w:hAnsi="Consolas"/>
+          <w:color w:val="000000"/>
+          <w:sz w:val="21"/>
+          <w:szCs w:val="21"/>
+        </w:rPr>
+      </w:pPr>
+      <w:r>
+        <w:rPr>
+          <w:rFonts w:ascii="Consolas" w:hAnsi="Consolas"/>
+          <w:color w:val="000000"/>
+          <w:sz w:val="21"/>
+          <w:szCs w:val="21"/>
+        </w:rPr>
+        <w:t>&gt; source /etc/bashrc</w:t>
+      </w:r>
+    </w:p>
+    <w:p>
+      <w:pPr>
+        <w:pStyle w:val="Pr-formataoHTML"/>
+        <w:pBdr>
+          <w:top w:val="single" w:sz="6" w:space="8" w:color="CCCCCC"/>
+          <w:left w:val="single" w:sz="6" w:space="8" w:color="CCCCCC"/>
+          <w:bottom w:val="single" w:sz="6" w:space="0" w:color="CCCCCC"/>
+          <w:right w:val="single" w:sz="6" w:space="8" w:color="CCCCCC"/>
+        </w:pBdr>
+        <w:shd w:val="clear" w:color="auto" w:fill="F5F5F5"/>
+        <w:rPr>
+          <w:rFonts w:ascii="Consolas" w:hAnsi="Consolas"/>
+          <w:color w:val="000000"/>
+          <w:sz w:val="21"/>
+          <w:szCs w:val="21"/>
+        </w:rPr>
+      </w:pPr>
+    </w:p>
+    <w:p>
+      <w:pPr>
+        <w:pStyle w:val="Pr-formataoHTML"/>
+        <w:pBdr>
+          <w:top w:val="single" w:sz="6" w:space="8" w:color="CCCCCC"/>
+          <w:left w:val="single" w:sz="6" w:space="8" w:color="CCCCCC"/>
+          <w:bottom w:val="single" w:sz="6" w:space="0" w:color="CCCCCC"/>
+          <w:right w:val="single" w:sz="6" w:space="8" w:color="CCCCCC"/>
+        </w:pBdr>
+        <w:shd w:val="clear" w:color="auto" w:fill="F5F5F5"/>
+        <w:rPr>
+          <w:rFonts w:ascii="Consolas" w:hAnsi="Consolas"/>
+          <w:color w:val="000000"/>
+          <w:sz w:val="21"/>
+          <w:szCs w:val="21"/>
+        </w:rPr>
+      </w:pPr>
     </w:p>
     <w:p/>
     <w:p>
       <w:pPr>
+        <w:pStyle w:val="Ttulo1"/>
+      </w:pPr>
+      <w:bookmarkStart w:id="14" w:name="_Toc100522748"/>
+      <w:r>
+        <w:lastRenderedPageBreak/>
+        <w:t>Step 3</w:t>
+      </w:r>
+      <w:bookmarkEnd w:id="14"/>
+    </w:p>
+    <w:p/>
+    <w:p>
+      <w:pPr>
         <w:pStyle w:val="Ttulo2"/>
-      </w:pPr>
-      <w:bookmarkStart w:id="12" w:name="_Toc100439398"/>
-      <w:r>
-        <w:t>Instalar Docker-</w:t>
-      </w:r>
-      <w:proofErr w:type="spellStart"/>
-      <w:r>
-        <w:t>Compose</w:t>
-      </w:r>
-      <w:bookmarkEnd w:id="12"/>
-      <w:proofErr w:type="spellEnd"/>
-    </w:p>
-    <w:p/>
-    <w:p>
-      <w:pPr>
-        <w:pStyle w:val="Ttulo2"/>
-      </w:pPr>
-      <w:bookmarkStart w:id="13" w:name="_Toc100439399"/>
-      <w:r>
-        <w:t xml:space="preserve">Instalar </w:t>
-      </w:r>
-      <w:proofErr w:type="spellStart"/>
-      <w:r>
-        <w:t>Git</w:t>
-      </w:r>
-      <w:bookmarkEnd w:id="13"/>
-      <w:proofErr w:type="spellEnd"/>
+        <w:rPr>
+          <w:u w:val="single"/>
+        </w:rPr>
+      </w:pPr>
+      <w:bookmarkStart w:id="15" w:name="_Toc100522749"/>
+      <w:r>
+        <w:rPr>
+          <w:u w:val="single"/>
+        </w:rPr>
+        <w:t>Criação do Docker-Compose-Services</w:t>
+      </w:r>
+      <w:bookmarkEnd w:id="15"/>
     </w:p>
     <w:sectPr>
       <w:pgSz w:w="11906" w:h="16838"/>
@@ -3474,8 +4721,123 @@
       </w:rPr>
     </w:lvl>
   </w:abstractNum>
-  <w:num w:numId="1" w16cid:durableId="1724327313">
+  <w:abstractNum w:abstractNumId="1" w15:restartNumberingAfterBreak="0">
+    <w:nsid w:val="54D00645"/>
+    <w:multiLevelType w:val="hybridMultilevel"/>
+    <w:tmpl w:val="34B68ACE"/>
+    <w:lvl w:ilvl="0" w:tplc="75CA2672">
+      <w:numFmt w:val="bullet"/>
+      <w:lvlText w:val=""/>
+      <w:lvlJc w:val="left"/>
+      <w:pPr>
+        <w:ind w:left="720" w:hanging="360"/>
+      </w:pPr>
+      <w:rPr>
+        <w:rFonts w:ascii="Symbol" w:eastAsiaTheme="minorHAnsi" w:hAnsi="Symbol" w:cstheme="minorBidi" w:hint="default"/>
+      </w:rPr>
+    </w:lvl>
+    <w:lvl w:ilvl="1" w:tplc="04160003" w:tentative="1">
+      <w:start w:val="1"/>
+      <w:numFmt w:val="bullet"/>
+      <w:lvlText w:val="o"/>
+      <w:lvlJc w:val="left"/>
+      <w:pPr>
+        <w:ind w:left="1440" w:hanging="360"/>
+      </w:pPr>
+      <w:rPr>
+        <w:rFonts w:ascii="Courier New" w:hAnsi="Courier New" w:cs="Courier New" w:hint="default"/>
+      </w:rPr>
+    </w:lvl>
+    <w:lvl w:ilvl="2" w:tplc="04160005" w:tentative="1">
+      <w:start w:val="1"/>
+      <w:numFmt w:val="bullet"/>
+      <w:lvlText w:val=""/>
+      <w:lvlJc w:val="left"/>
+      <w:pPr>
+        <w:ind w:left="2160" w:hanging="360"/>
+      </w:pPr>
+      <w:rPr>
+        <w:rFonts w:ascii="Wingdings" w:hAnsi="Wingdings" w:hint="default"/>
+      </w:rPr>
+    </w:lvl>
+    <w:lvl w:ilvl="3" w:tplc="04160001" w:tentative="1">
+      <w:start w:val="1"/>
+      <w:numFmt w:val="bullet"/>
+      <w:lvlText w:val=""/>
+      <w:lvlJc w:val="left"/>
+      <w:pPr>
+        <w:ind w:left="2880" w:hanging="360"/>
+      </w:pPr>
+      <w:rPr>
+        <w:rFonts w:ascii="Symbol" w:hAnsi="Symbol" w:hint="default"/>
+      </w:rPr>
+    </w:lvl>
+    <w:lvl w:ilvl="4" w:tplc="04160003" w:tentative="1">
+      <w:start w:val="1"/>
+      <w:numFmt w:val="bullet"/>
+      <w:lvlText w:val="o"/>
+      <w:lvlJc w:val="left"/>
+      <w:pPr>
+        <w:ind w:left="3600" w:hanging="360"/>
+      </w:pPr>
+      <w:rPr>
+        <w:rFonts w:ascii="Courier New" w:hAnsi="Courier New" w:cs="Courier New" w:hint="default"/>
+      </w:rPr>
+    </w:lvl>
+    <w:lvl w:ilvl="5" w:tplc="04160005" w:tentative="1">
+      <w:start w:val="1"/>
+      <w:numFmt w:val="bullet"/>
+      <w:lvlText w:val=""/>
+      <w:lvlJc w:val="left"/>
+      <w:pPr>
+        <w:ind w:left="4320" w:hanging="360"/>
+      </w:pPr>
+      <w:rPr>
+        <w:rFonts w:ascii="Wingdings" w:hAnsi="Wingdings" w:hint="default"/>
+      </w:rPr>
+    </w:lvl>
+    <w:lvl w:ilvl="6" w:tplc="04160001" w:tentative="1">
+      <w:start w:val="1"/>
+      <w:numFmt w:val="bullet"/>
+      <w:lvlText w:val=""/>
+      <w:lvlJc w:val="left"/>
+      <w:pPr>
+        <w:ind w:left="5040" w:hanging="360"/>
+      </w:pPr>
+      <w:rPr>
+        <w:rFonts w:ascii="Symbol" w:hAnsi="Symbol" w:hint="default"/>
+      </w:rPr>
+    </w:lvl>
+    <w:lvl w:ilvl="7" w:tplc="04160003" w:tentative="1">
+      <w:start w:val="1"/>
+      <w:numFmt w:val="bullet"/>
+      <w:lvlText w:val="o"/>
+      <w:lvlJc w:val="left"/>
+      <w:pPr>
+        <w:ind w:left="5760" w:hanging="360"/>
+      </w:pPr>
+      <w:rPr>
+        <w:rFonts w:ascii="Courier New" w:hAnsi="Courier New" w:cs="Courier New" w:hint="default"/>
+      </w:rPr>
+    </w:lvl>
+    <w:lvl w:ilvl="8" w:tplc="04160005" w:tentative="1">
+      <w:start w:val="1"/>
+      <w:numFmt w:val="bullet"/>
+      <w:lvlText w:val=""/>
+      <w:lvlJc w:val="left"/>
+      <w:pPr>
+        <w:ind w:left="6480" w:hanging="360"/>
+      </w:pPr>
+      <w:rPr>
+        <w:rFonts w:ascii="Wingdings" w:hAnsi="Wingdings" w:hint="default"/>
+      </w:rPr>
+    </w:lvl>
+  </w:abstractNum>
+  <w:num w:numId="1">
     <w:abstractNumId w:val="0"/>
+  </w:num>
+  <w:num w:numId="2">
+    <w:abstractNumId w:val="1"/>
   </w:num>
 </w:numbering>
 </file>
@@ -3501,7 +4863,7 @@
     <w:lsdException w:name="Normal" w:uiPriority="0" w:qFormat="1"/>
     <w:lsdException w:name="heading 1" w:uiPriority="9" w:qFormat="1"/>
     <w:lsdException w:name="heading 2" w:semiHidden="1" w:uiPriority="9" w:unhideWhenUsed="1" w:qFormat="1"/>
-    <w:lsdException w:name="heading 3" w:semiHidden="1" w:uiPriority="9" w:unhideWhenUsed="1"/>
+    <w:lsdException w:name="heading 3" w:semiHidden="1" w:uiPriority="9" w:unhideWhenUsed="1" w:qFormat="1"/>
     <w:lsdException w:name="heading 4" w:semiHidden="1" w:uiPriority="9" w:unhideWhenUsed="1"/>
     <w:lsdException w:name="heading 5" w:semiHidden="1" w:uiPriority="9" w:unhideWhenUsed="1"/>
     <w:lsdException w:name="heading 6" w:semiHidden="1" w:uiPriority="9" w:unhideWhenUsed="1"/>
@@ -3878,7 +5240,10 @@
   <w:style w:type="paragraph" w:default="1" w:styleId="Normal">
     <w:name w:val="Normal"/>
     <w:qFormat/>
-    <w:rsid w:val="00CB5257"/>
+    <w:rsid w:val="00FD21BF"/>
+    <w:pPr>
+      <w:jc w:val="both"/>
+    </w:pPr>
   </w:style>
   <w:style w:type="paragraph" w:styleId="Ttulo1">
     <w:name w:val="heading 1"/>
@@ -3933,7 +5298,8 @@
     <w:link w:val="Ttulo3Char"/>
     <w:uiPriority w:val="9"/>
     <w:unhideWhenUsed/>
-    <w:rsid w:val="00552078"/>
+    <w:qFormat/>
+    <w:rsid w:val="00AD7A96"/>
     <w:pPr>
       <w:keepNext/>
       <w:keepLines/>
@@ -3942,7 +5308,8 @@
     </w:pPr>
     <w:rPr>
       <w:rFonts w:asciiTheme="majorHAnsi" w:eastAsiaTheme="majorEastAsia" w:hAnsiTheme="majorHAnsi" w:cstheme="majorBidi"/>
-      <w:color w:val="1F3763" w:themeColor="accent1" w:themeShade="7F"/>
+      <w:b/>
+      <w:color w:val="000000" w:themeColor="text1"/>
       <w:sz w:val="24"/>
       <w:szCs w:val="24"/>
     </w:rPr>
@@ -4110,10 +5477,11 @@
     <w:basedOn w:val="Fontepargpadro"/>
     <w:link w:val="Ttulo3"/>
     <w:uiPriority w:val="9"/>
-    <w:rsid w:val="00552078"/>
+    <w:rsid w:val="00AD7A96"/>
     <w:rPr>
       <w:rFonts w:asciiTheme="majorHAnsi" w:eastAsiaTheme="majorEastAsia" w:hAnsiTheme="majorHAnsi" w:cstheme="majorBidi"/>
-      <w:color w:val="1F3763" w:themeColor="accent1" w:themeShade="7F"/>
+      <w:b/>
+      <w:color w:val="000000" w:themeColor="text1"/>
       <w:sz w:val="24"/>
       <w:szCs w:val="24"/>
     </w:rPr>
@@ -4184,6 +5552,78 @@
       <w:rFonts w:asciiTheme="majorHAnsi" w:eastAsiaTheme="majorEastAsia" w:hAnsiTheme="majorHAnsi" w:cstheme="majorBidi"/>
       <w:color w:val="2F5496" w:themeColor="accent1" w:themeShade="BF"/>
     </w:rPr>
+  </w:style>
+  <w:style w:type="paragraph" w:styleId="Pr-formataoHTML">
+    <w:name w:val="HTML Preformatted"/>
+    <w:basedOn w:val="Normal"/>
+    <w:link w:val="Pr-formataoHTMLChar"/>
+    <w:uiPriority w:val="99"/>
+    <w:unhideWhenUsed/>
+    <w:rsid w:val="004F6EDA"/>
+    <w:pPr>
+      <w:tabs>
+        <w:tab w:val="left" w:pos="916"/>
+        <w:tab w:val="left" w:pos="1832"/>
+        <w:tab w:val="left" w:pos="2748"/>
+        <w:tab w:val="left" w:pos="3664"/>
+        <w:tab w:val="left" w:pos="4580"/>
+        <w:tab w:val="left" w:pos="5496"/>
+        <w:tab w:val="left" w:pos="6412"/>
+        <w:tab w:val="left" w:pos="7328"/>
+        <w:tab w:val="left" w:pos="8244"/>
+        <w:tab w:val="left" w:pos="9160"/>
+        <w:tab w:val="left" w:pos="10076"/>
+        <w:tab w:val="left" w:pos="10992"/>
+        <w:tab w:val="left" w:pos="11908"/>
+        <w:tab w:val="left" w:pos="12824"/>
+        <w:tab w:val="left" w:pos="13740"/>
+        <w:tab w:val="left" w:pos="14656"/>
+      </w:tabs>
+      <w:spacing w:after="0" w:line="240" w:lineRule="auto"/>
+      <w:jc w:val="left"/>
+    </w:pPr>
+    <w:rPr>
+      <w:rFonts w:ascii="Courier New" w:eastAsia="Times New Roman" w:hAnsi="Courier New" w:cs="Courier New"/>
+      <w:sz w:val="20"/>
+      <w:szCs w:val="20"/>
+      <w:lang w:eastAsia="pt-BR"/>
+    </w:rPr>
+  </w:style>
+  <w:style w:type="character" w:customStyle="1" w:styleId="Pr-formataoHTMLChar">
+    <w:name w:val="Pré-formatação HTML Char"/>
+    <w:basedOn w:val="Fontepargpadro"/>
+    <w:link w:val="Pr-formataoHTML"/>
+    <w:uiPriority w:val="99"/>
+    <w:rsid w:val="004F6EDA"/>
+    <w:rPr>
+      <w:rFonts w:ascii="Courier New" w:eastAsia="Times New Roman" w:hAnsi="Courier New" w:cs="Courier New"/>
+      <w:sz w:val="20"/>
+      <w:szCs w:val="20"/>
+      <w:lang w:eastAsia="pt-BR"/>
+    </w:rPr>
+  </w:style>
+  <w:style w:type="paragraph" w:styleId="Sumrio3">
+    <w:name w:val="toc 3"/>
+    <w:basedOn w:val="Normal"/>
+    <w:next w:val="Normal"/>
+    <w:autoRedefine/>
+    <w:uiPriority w:val="39"/>
+    <w:unhideWhenUsed/>
+    <w:rsid w:val="00AD7A96"/>
+    <w:pPr>
+      <w:spacing w:after="100"/>
+      <w:ind w:left="440"/>
+    </w:pPr>
+  </w:style>
+  <w:style w:type="paragraph" w:styleId="SemEspaamento">
+    <w:name w:val="No Spacing"/>
+    <w:uiPriority w:val="1"/>
+    <w:qFormat/>
+    <w:rsid w:val="007A4273"/>
+    <w:pPr>
+      <w:spacing w:after="0" w:line="240" w:lineRule="auto"/>
+      <w:jc w:val="both"/>
+    </w:pPr>
   </w:style>
 </w:styles>
 </file>

</xml_diff>

<commit_message>
continuação de documentação do step5. parte de conexão com rabbit e resumo do step6
</commit_message>
<xml_diff>
--- a/Introdução.docx
+++ b/Introdução.docx
@@ -54,7 +54,7 @@
           <w:r>
             <w:fldChar w:fldCharType="separate"/>
           </w:r>
-          <w:hyperlink w:anchor="_Toc101371804" w:history="1">
+          <w:hyperlink w:anchor="_Toc101768611" w:history="1">
             <w:r>
               <w:rPr>
                 <w:rStyle w:val="Hyperlink"/>
@@ -81,7 +81,7 @@
                 <w:noProof/>
                 <w:webHidden/>
               </w:rPr>
-              <w:instrText xml:space="preserve"> PAGEREF _Toc101371804 \h </w:instrText>
+              <w:instrText xml:space="preserve"> PAGEREF _Toc101768611 \h </w:instrText>
             </w:r>
             <w:r>
               <w:rPr>
@@ -124,7 +124,7 @@
               <w:lang w:eastAsia="pt-BR"/>
             </w:rPr>
           </w:pPr>
-          <w:hyperlink w:anchor="_Toc101371805" w:history="1">
+          <w:hyperlink w:anchor="_Toc101768612" w:history="1">
             <w:r>
               <w:rPr>
                 <w:rStyle w:val="Hyperlink"/>
@@ -151,7 +151,7 @@
                 <w:noProof/>
                 <w:webHidden/>
               </w:rPr>
-              <w:instrText xml:space="preserve"> PAGEREF _Toc101371805 \h </w:instrText>
+              <w:instrText xml:space="preserve"> PAGEREF _Toc101768612 \h </w:instrText>
             </w:r>
             <w:r>
               <w:rPr>
@@ -194,7 +194,7 @@
               <w:lang w:eastAsia="pt-BR"/>
             </w:rPr>
           </w:pPr>
-          <w:hyperlink w:anchor="_Toc101371806" w:history="1">
+          <w:hyperlink w:anchor="_Toc101768613" w:history="1">
             <w:r>
               <w:rPr>
                 <w:rStyle w:val="Hyperlink"/>
@@ -221,7 +221,7 @@
                 <w:noProof/>
                 <w:webHidden/>
               </w:rPr>
-              <w:instrText xml:space="preserve"> PAGEREF _Toc101371806 \h </w:instrText>
+              <w:instrText xml:space="preserve"> PAGEREF _Toc101768613 \h </w:instrText>
             </w:r>
             <w:r>
               <w:rPr>
@@ -264,7 +264,7 @@
               <w:lang w:eastAsia="pt-BR"/>
             </w:rPr>
           </w:pPr>
-          <w:hyperlink w:anchor="_Toc101371807" w:history="1">
+          <w:hyperlink w:anchor="_Toc101768614" w:history="1">
             <w:r>
               <w:rPr>
                 <w:rStyle w:val="Hyperlink"/>
@@ -291,7 +291,7 @@
                 <w:noProof/>
                 <w:webHidden/>
               </w:rPr>
-              <w:instrText xml:space="preserve"> PAGEREF _Toc101371807 \h </w:instrText>
+              <w:instrText xml:space="preserve"> PAGEREF _Toc101768614 \h </w:instrText>
             </w:r>
             <w:r>
               <w:rPr>
@@ -334,7 +334,7 @@
               <w:lang w:eastAsia="pt-BR"/>
             </w:rPr>
           </w:pPr>
-          <w:hyperlink w:anchor="_Toc101371808" w:history="1">
+          <w:hyperlink w:anchor="_Toc101768615" w:history="1">
             <w:r>
               <w:rPr>
                 <w:rStyle w:val="Hyperlink"/>
@@ -361,7 +361,7 @@
                 <w:noProof/>
                 <w:webHidden/>
               </w:rPr>
-              <w:instrText xml:space="preserve"> PAGEREF _Toc101371808 \h </w:instrText>
+              <w:instrText xml:space="preserve"> PAGEREF _Toc101768615 \h </w:instrText>
             </w:r>
             <w:r>
               <w:rPr>
@@ -404,7 +404,7 @@
               <w:lang w:eastAsia="pt-BR"/>
             </w:rPr>
           </w:pPr>
-          <w:hyperlink w:anchor="_Toc101371809" w:history="1">
+          <w:hyperlink w:anchor="_Toc101768616" w:history="1">
             <w:r>
               <w:rPr>
                 <w:rStyle w:val="Hyperlink"/>
@@ -431,7 +431,7 @@
                 <w:noProof/>
                 <w:webHidden/>
               </w:rPr>
-              <w:instrText xml:space="preserve"> PAGEREF _Toc101371809 \h </w:instrText>
+              <w:instrText xml:space="preserve"> PAGEREF _Toc101768616 \h </w:instrText>
             </w:r>
             <w:r>
               <w:rPr>
@@ -474,7 +474,7 @@
               <w:lang w:eastAsia="pt-BR"/>
             </w:rPr>
           </w:pPr>
-          <w:hyperlink w:anchor="_Toc101371810" w:history="1">
+          <w:hyperlink w:anchor="_Toc101768617" w:history="1">
             <w:r>
               <w:rPr>
                 <w:rStyle w:val="Hyperlink"/>
@@ -501,7 +501,7 @@
                 <w:noProof/>
                 <w:webHidden/>
               </w:rPr>
-              <w:instrText xml:space="preserve"> PAGEREF _Toc101371810 \h </w:instrText>
+              <w:instrText xml:space="preserve"> PAGEREF _Toc101768617 \h </w:instrText>
             </w:r>
             <w:r>
               <w:rPr>
@@ -544,7 +544,7 @@
               <w:lang w:eastAsia="pt-BR"/>
             </w:rPr>
           </w:pPr>
-          <w:hyperlink w:anchor="_Toc101371811" w:history="1">
+          <w:hyperlink w:anchor="_Toc101768618" w:history="1">
             <w:r>
               <w:rPr>
                 <w:rStyle w:val="Hyperlink"/>
@@ -571,7 +571,7 @@
                 <w:noProof/>
                 <w:webHidden/>
               </w:rPr>
-              <w:instrText xml:space="preserve"> PAGEREF _Toc101371811 \h </w:instrText>
+              <w:instrText xml:space="preserve"> PAGEREF _Toc101768618 \h </w:instrText>
             </w:r>
             <w:r>
               <w:rPr>
@@ -614,7 +614,7 @@
               <w:lang w:eastAsia="pt-BR"/>
             </w:rPr>
           </w:pPr>
-          <w:hyperlink w:anchor="_Toc101371812" w:history="1">
+          <w:hyperlink w:anchor="_Toc101768619" w:history="1">
             <w:r>
               <w:rPr>
                 <w:rStyle w:val="Hyperlink"/>
@@ -641,7 +641,7 @@
                 <w:noProof/>
                 <w:webHidden/>
               </w:rPr>
-              <w:instrText xml:space="preserve"> PAGEREF _Toc101371812 \h </w:instrText>
+              <w:instrText xml:space="preserve"> PAGEREF _Toc101768619 \h </w:instrText>
             </w:r>
             <w:r>
               <w:rPr>
@@ -684,7 +684,7 @@
               <w:lang w:eastAsia="pt-BR"/>
             </w:rPr>
           </w:pPr>
-          <w:hyperlink w:anchor="_Toc101371813" w:history="1">
+          <w:hyperlink w:anchor="_Toc101768620" w:history="1">
             <w:r>
               <w:rPr>
                 <w:rStyle w:val="Hyperlink"/>
@@ -711,7 +711,7 @@
                 <w:noProof/>
                 <w:webHidden/>
               </w:rPr>
-              <w:instrText xml:space="preserve"> PAGEREF _Toc101371813 \h </w:instrText>
+              <w:instrText xml:space="preserve"> PAGEREF _Toc101768620 \h </w:instrText>
             </w:r>
             <w:r>
               <w:rPr>
@@ -754,7 +754,7 @@
               <w:lang w:eastAsia="pt-BR"/>
             </w:rPr>
           </w:pPr>
-          <w:hyperlink w:anchor="_Toc101371814" w:history="1">
+          <w:hyperlink w:anchor="_Toc101768621" w:history="1">
             <w:r>
               <w:rPr>
                 <w:rStyle w:val="Hyperlink"/>
@@ -781,7 +781,7 @@
                 <w:noProof/>
                 <w:webHidden/>
               </w:rPr>
-              <w:instrText xml:space="preserve"> PAGEREF _Toc101371814 \h </w:instrText>
+              <w:instrText xml:space="preserve"> PAGEREF _Toc101768621 \h </w:instrText>
             </w:r>
             <w:r>
               <w:rPr>
@@ -824,7 +824,7 @@
               <w:lang w:eastAsia="pt-BR"/>
             </w:rPr>
           </w:pPr>
-          <w:hyperlink w:anchor="_Toc101371815" w:history="1">
+          <w:hyperlink w:anchor="_Toc101768622" w:history="1">
             <w:r>
               <w:rPr>
                 <w:rStyle w:val="Hyperlink"/>
@@ -851,7 +851,7 @@
                 <w:noProof/>
                 <w:webHidden/>
               </w:rPr>
-              <w:instrText xml:space="preserve"> PAGEREF _Toc101371815 \h </w:instrText>
+              <w:instrText xml:space="preserve"> PAGEREF _Toc101768622 \h </w:instrText>
             </w:r>
             <w:r>
               <w:rPr>
@@ -894,7 +894,7 @@
               <w:lang w:eastAsia="pt-BR"/>
             </w:rPr>
           </w:pPr>
-          <w:hyperlink w:anchor="_Toc101371816" w:history="1">
+          <w:hyperlink w:anchor="_Toc101768623" w:history="1">
             <w:r>
               <w:rPr>
                 <w:rStyle w:val="Hyperlink"/>
@@ -921,7 +921,7 @@
                 <w:noProof/>
                 <w:webHidden/>
               </w:rPr>
-              <w:instrText xml:space="preserve"> PAGEREF _Toc101371816 \h </w:instrText>
+              <w:instrText xml:space="preserve"> PAGEREF _Toc101768623 \h </w:instrText>
             </w:r>
             <w:r>
               <w:rPr>
@@ -964,7 +964,7 @@
               <w:lang w:eastAsia="pt-BR"/>
             </w:rPr>
           </w:pPr>
-          <w:hyperlink w:anchor="_Toc101371817" w:history="1">
+          <w:hyperlink w:anchor="_Toc101768624" w:history="1">
             <w:r>
               <w:rPr>
                 <w:rStyle w:val="Hyperlink"/>
@@ -991,7 +991,7 @@
                 <w:noProof/>
                 <w:webHidden/>
               </w:rPr>
-              <w:instrText xml:space="preserve"> PAGEREF _Toc101371817 \h </w:instrText>
+              <w:instrText xml:space="preserve"> PAGEREF _Toc101768624 \h </w:instrText>
             </w:r>
             <w:r>
               <w:rPr>
@@ -1034,7 +1034,7 @@
               <w:lang w:eastAsia="pt-BR"/>
             </w:rPr>
           </w:pPr>
-          <w:hyperlink w:anchor="_Toc101371818" w:history="1">
+          <w:hyperlink w:anchor="_Toc101768625" w:history="1">
             <w:r>
               <w:rPr>
                 <w:rStyle w:val="Hyperlink"/>
@@ -1061,7 +1061,7 @@
                 <w:noProof/>
                 <w:webHidden/>
               </w:rPr>
-              <w:instrText xml:space="preserve"> PAGEREF _Toc101371818 \h </w:instrText>
+              <w:instrText xml:space="preserve"> PAGEREF _Toc101768625 \h </w:instrText>
             </w:r>
             <w:r>
               <w:rPr>
@@ -1104,7 +1104,7 @@
               <w:lang w:eastAsia="pt-BR"/>
             </w:rPr>
           </w:pPr>
-          <w:hyperlink w:anchor="_Toc101371819" w:history="1">
+          <w:hyperlink w:anchor="_Toc101768626" w:history="1">
             <w:r>
               <w:rPr>
                 <w:rStyle w:val="Hyperlink"/>
@@ -1131,7 +1131,7 @@
                 <w:noProof/>
                 <w:webHidden/>
               </w:rPr>
-              <w:instrText xml:space="preserve"> PAGEREF _Toc101371819 \h </w:instrText>
+              <w:instrText xml:space="preserve"> PAGEREF _Toc101768626 \h </w:instrText>
             </w:r>
             <w:r>
               <w:rPr>
@@ -1174,7 +1174,7 @@
               <w:lang w:eastAsia="pt-BR"/>
             </w:rPr>
           </w:pPr>
-          <w:hyperlink w:anchor="_Toc101371820" w:history="1">
+          <w:hyperlink w:anchor="_Toc101768627" w:history="1">
             <w:r>
               <w:rPr>
                 <w:rStyle w:val="Hyperlink"/>
@@ -1201,7 +1201,7 @@
                 <w:noProof/>
                 <w:webHidden/>
               </w:rPr>
-              <w:instrText xml:space="preserve"> PAGEREF _Toc101371820 \h </w:instrText>
+              <w:instrText xml:space="preserve"> PAGEREF _Toc101768627 \h </w:instrText>
             </w:r>
             <w:r>
               <w:rPr>
@@ -1244,7 +1244,7 @@
               <w:lang w:eastAsia="pt-BR"/>
             </w:rPr>
           </w:pPr>
-          <w:hyperlink w:anchor="_Toc101371821" w:history="1">
+          <w:hyperlink w:anchor="_Toc101768628" w:history="1">
             <w:r>
               <w:rPr>
                 <w:rStyle w:val="Hyperlink"/>
@@ -1271,7 +1271,7 @@
                 <w:noProof/>
                 <w:webHidden/>
               </w:rPr>
-              <w:instrText xml:space="preserve"> PAGEREF _Toc101371821 \h </w:instrText>
+              <w:instrText xml:space="preserve"> PAGEREF _Toc101768628 \h </w:instrText>
             </w:r>
             <w:r>
               <w:rPr>
@@ -1314,7 +1314,7 @@
               <w:lang w:eastAsia="pt-BR"/>
             </w:rPr>
           </w:pPr>
-          <w:hyperlink w:anchor="_Toc101371822" w:history="1">
+          <w:hyperlink w:anchor="_Toc101768629" w:history="1">
             <w:r>
               <w:rPr>
                 <w:rStyle w:val="Hyperlink"/>
@@ -1341,7 +1341,7 @@
                 <w:noProof/>
                 <w:webHidden/>
               </w:rPr>
-              <w:instrText xml:space="preserve"> PAGEREF _Toc101371822 \h </w:instrText>
+              <w:instrText xml:space="preserve"> PAGEREF _Toc101768629 \h </w:instrText>
             </w:r>
             <w:r>
               <w:rPr>
@@ -1384,7 +1384,7 @@
               <w:lang w:eastAsia="pt-BR"/>
             </w:rPr>
           </w:pPr>
-          <w:hyperlink w:anchor="_Toc101371823" w:history="1">
+          <w:hyperlink w:anchor="_Toc101768630" w:history="1">
             <w:r>
               <w:rPr>
                 <w:rStyle w:val="Hyperlink"/>
@@ -1411,7 +1411,7 @@
                 <w:noProof/>
                 <w:webHidden/>
               </w:rPr>
-              <w:instrText xml:space="preserve"> PAGEREF _Toc101371823 \h </w:instrText>
+              <w:instrText xml:space="preserve"> PAGEREF _Toc101768630 \h </w:instrText>
             </w:r>
             <w:r>
               <w:rPr>
@@ -1454,7 +1454,7 @@
               <w:lang w:eastAsia="pt-BR"/>
             </w:rPr>
           </w:pPr>
-          <w:hyperlink w:anchor="_Toc101371824" w:history="1">
+          <w:hyperlink w:anchor="_Toc101768631" w:history="1">
             <w:r>
               <w:rPr>
                 <w:rStyle w:val="Hyperlink"/>
@@ -1481,7 +1481,7 @@
                 <w:noProof/>
                 <w:webHidden/>
               </w:rPr>
-              <w:instrText xml:space="preserve"> PAGEREF _Toc101371824 \h </w:instrText>
+              <w:instrText xml:space="preserve"> PAGEREF _Toc101768631 \h </w:instrText>
             </w:r>
             <w:r>
               <w:rPr>
@@ -1524,7 +1524,7 @@
               <w:lang w:eastAsia="pt-BR"/>
             </w:rPr>
           </w:pPr>
-          <w:hyperlink w:anchor="_Toc101371825" w:history="1">
+          <w:hyperlink w:anchor="_Toc101768632" w:history="1">
             <w:r>
               <w:rPr>
                 <w:rStyle w:val="Hyperlink"/>
@@ -1551,7 +1551,7 @@
                 <w:noProof/>
                 <w:webHidden/>
               </w:rPr>
-              <w:instrText xml:space="preserve"> PAGEREF _Toc101371825 \h </w:instrText>
+              <w:instrText xml:space="preserve"> PAGEREF _Toc101768632 \h </w:instrText>
             </w:r>
             <w:r>
               <w:rPr>
@@ -1583,6 +1583,286 @@
           </w:hyperlink>
         </w:p>
         <w:p>
+          <w:pPr>
+            <w:pStyle w:val="Sumrio1"/>
+            <w:tabs>
+              <w:tab w:val="right" w:leader="dot" w:pos="8494"/>
+            </w:tabs>
+            <w:rPr>
+              <w:rFonts w:eastAsiaTheme="minorEastAsia"/>
+              <w:noProof/>
+              <w:lang w:eastAsia="pt-BR"/>
+            </w:rPr>
+          </w:pPr>
+          <w:hyperlink w:anchor="_Toc101768633" w:history="1">
+            <w:r>
+              <w:rPr>
+                <w:rStyle w:val="Hyperlink"/>
+                <w:noProof/>
+              </w:rPr>
+              <w:t>Step5</w:t>
+            </w:r>
+            <w:r>
+              <w:rPr>
+                <w:noProof/>
+                <w:webHidden/>
+              </w:rPr>
+              <w:tab/>
+            </w:r>
+            <w:r>
+              <w:rPr>
+                <w:noProof/>
+                <w:webHidden/>
+              </w:rPr>
+              <w:fldChar w:fldCharType="begin"/>
+            </w:r>
+            <w:r>
+              <w:rPr>
+                <w:noProof/>
+                <w:webHidden/>
+              </w:rPr>
+              <w:instrText xml:space="preserve"> PAGEREF _Toc101768633 \h </w:instrText>
+            </w:r>
+            <w:r>
+              <w:rPr>
+                <w:noProof/>
+                <w:webHidden/>
+              </w:rPr>
+            </w:r>
+            <w:r>
+              <w:rPr>
+                <w:noProof/>
+                <w:webHidden/>
+              </w:rPr>
+              <w:fldChar w:fldCharType="separate"/>
+            </w:r>
+            <w:r>
+              <w:rPr>
+                <w:noProof/>
+                <w:webHidden/>
+              </w:rPr>
+              <w:t>19</w:t>
+            </w:r>
+            <w:r>
+              <w:rPr>
+                <w:noProof/>
+                <w:webHidden/>
+              </w:rPr>
+              <w:fldChar w:fldCharType="end"/>
+            </w:r>
+          </w:hyperlink>
+        </w:p>
+        <w:p>
+          <w:pPr>
+            <w:pStyle w:val="Sumrio2"/>
+            <w:tabs>
+              <w:tab w:val="right" w:leader="dot" w:pos="8494"/>
+            </w:tabs>
+            <w:rPr>
+              <w:rFonts w:eastAsiaTheme="minorEastAsia"/>
+              <w:noProof/>
+              <w:lang w:eastAsia="pt-BR"/>
+            </w:rPr>
+          </w:pPr>
+          <w:hyperlink w:anchor="_Toc101768634" w:history="1">
+            <w:r>
+              <w:rPr>
+                <w:rStyle w:val="Hyperlink"/>
+                <w:noProof/>
+              </w:rPr>
+              <w:t>Postgres</w:t>
+            </w:r>
+            <w:r>
+              <w:rPr>
+                <w:noProof/>
+                <w:webHidden/>
+              </w:rPr>
+              <w:tab/>
+            </w:r>
+            <w:r>
+              <w:rPr>
+                <w:noProof/>
+                <w:webHidden/>
+              </w:rPr>
+              <w:fldChar w:fldCharType="begin"/>
+            </w:r>
+            <w:r>
+              <w:rPr>
+                <w:noProof/>
+                <w:webHidden/>
+              </w:rPr>
+              <w:instrText xml:space="preserve"> PAGEREF _Toc101768634 \h </w:instrText>
+            </w:r>
+            <w:r>
+              <w:rPr>
+                <w:noProof/>
+                <w:webHidden/>
+              </w:rPr>
+            </w:r>
+            <w:r>
+              <w:rPr>
+                <w:noProof/>
+                <w:webHidden/>
+              </w:rPr>
+              <w:fldChar w:fldCharType="separate"/>
+            </w:r>
+            <w:r>
+              <w:rPr>
+                <w:noProof/>
+                <w:webHidden/>
+              </w:rPr>
+              <w:t>19</w:t>
+            </w:r>
+            <w:r>
+              <w:rPr>
+                <w:noProof/>
+                <w:webHidden/>
+              </w:rPr>
+              <w:fldChar w:fldCharType="end"/>
+            </w:r>
+          </w:hyperlink>
+        </w:p>
+        <w:p>
+          <w:pPr>
+            <w:pStyle w:val="Sumrio3"/>
+            <w:tabs>
+              <w:tab w:val="right" w:leader="dot" w:pos="8494"/>
+            </w:tabs>
+            <w:rPr>
+              <w:rFonts w:eastAsiaTheme="minorEastAsia"/>
+              <w:noProof/>
+              <w:lang w:eastAsia="pt-BR"/>
+            </w:rPr>
+          </w:pPr>
+          <w:hyperlink w:anchor="_Toc101768635" w:history="1">
+            <w:r>
+              <w:rPr>
+                <w:rStyle w:val="Hyperlink"/>
+                <w:noProof/>
+              </w:rPr>
+              <w:t>Create_tables</w:t>
+            </w:r>
+            <w:r>
+              <w:rPr>
+                <w:noProof/>
+                <w:webHidden/>
+              </w:rPr>
+              <w:tab/>
+            </w:r>
+            <w:r>
+              <w:rPr>
+                <w:noProof/>
+                <w:webHidden/>
+              </w:rPr>
+              <w:fldChar w:fldCharType="begin"/>
+            </w:r>
+            <w:r>
+              <w:rPr>
+                <w:noProof/>
+                <w:webHidden/>
+              </w:rPr>
+              <w:instrText xml:space="preserve"> PAGEREF _Toc101768635 \h </w:instrText>
+            </w:r>
+            <w:r>
+              <w:rPr>
+                <w:noProof/>
+                <w:webHidden/>
+              </w:rPr>
+            </w:r>
+            <w:r>
+              <w:rPr>
+                <w:noProof/>
+                <w:webHidden/>
+              </w:rPr>
+              <w:fldChar w:fldCharType="separate"/>
+            </w:r>
+            <w:r>
+              <w:rPr>
+                <w:noProof/>
+                <w:webHidden/>
+              </w:rPr>
+              <w:t>20</w:t>
+            </w:r>
+            <w:r>
+              <w:rPr>
+                <w:noProof/>
+                <w:webHidden/>
+              </w:rPr>
+              <w:fldChar w:fldCharType="end"/>
+            </w:r>
+          </w:hyperlink>
+        </w:p>
+        <w:p>
+          <w:pPr>
+            <w:pStyle w:val="Sumrio2"/>
+            <w:tabs>
+              <w:tab w:val="right" w:leader="dot" w:pos="8494"/>
+            </w:tabs>
+            <w:rPr>
+              <w:rFonts w:eastAsiaTheme="minorEastAsia"/>
+              <w:noProof/>
+              <w:lang w:eastAsia="pt-BR"/>
+            </w:rPr>
+          </w:pPr>
+          <w:hyperlink w:anchor="_Toc101768636" w:history="1">
+            <w:r>
+              <w:rPr>
+                <w:rStyle w:val="Hyperlink"/>
+                <w:noProof/>
+              </w:rPr>
+              <w:t>RabbitMQ</w:t>
+            </w:r>
+            <w:r>
+              <w:rPr>
+                <w:noProof/>
+                <w:webHidden/>
+              </w:rPr>
+              <w:tab/>
+            </w:r>
+            <w:r>
+              <w:rPr>
+                <w:noProof/>
+                <w:webHidden/>
+              </w:rPr>
+              <w:fldChar w:fldCharType="begin"/>
+            </w:r>
+            <w:r>
+              <w:rPr>
+                <w:noProof/>
+                <w:webHidden/>
+              </w:rPr>
+              <w:instrText xml:space="preserve"> PAGEREF _Toc101768636 \h </w:instrText>
+            </w:r>
+            <w:r>
+              <w:rPr>
+                <w:noProof/>
+                <w:webHidden/>
+              </w:rPr>
+            </w:r>
+            <w:r>
+              <w:rPr>
+                <w:noProof/>
+                <w:webHidden/>
+              </w:rPr>
+              <w:fldChar w:fldCharType="separate"/>
+            </w:r>
+            <w:r>
+              <w:rPr>
+                <w:noProof/>
+                <w:webHidden/>
+              </w:rPr>
+              <w:t>22</w:t>
+            </w:r>
+            <w:r>
+              <w:rPr>
+                <w:noProof/>
+                <w:webHidden/>
+              </w:rPr>
+              <w:fldChar w:fldCharType="end"/>
+            </w:r>
+          </w:hyperlink>
+        </w:p>
+        <w:p>
           <w:r>
             <w:rPr>
               <w:b/>
@@ -1613,7 +1893,7 @@
       <w:pPr>
         <w:pStyle w:val="Ttulo1"/>
       </w:pPr>
-      <w:bookmarkStart w:id="0" w:name="_Toc101371804"/>
+      <w:bookmarkStart w:id="0" w:name="_Toc101768611"/>
       <w:r>
         <w:lastRenderedPageBreak/>
         <w:t>Introdução</w:t>
@@ -1775,7 +2055,7 @@
       <w:pPr>
         <w:pStyle w:val="Ttulo2"/>
       </w:pPr>
-      <w:bookmarkStart w:id="1" w:name="_Toc101371805"/>
+      <w:bookmarkStart w:id="1" w:name="_Toc101768612"/>
       <w:r>
         <w:t>Objetivo</w:t>
       </w:r>
@@ -2112,7 +2392,7 @@
       <w:pPr>
         <w:pStyle w:val="Ttulo1"/>
       </w:pPr>
-      <w:bookmarkStart w:id="2" w:name="_Toc101371806"/>
+      <w:bookmarkStart w:id="2" w:name="_Toc101768613"/>
       <w:proofErr w:type="spellStart"/>
       <w:r>
         <w:lastRenderedPageBreak/>
@@ -2152,7 +2432,7 @@
       <w:pPr>
         <w:pStyle w:val="Ttulo2"/>
       </w:pPr>
-      <w:bookmarkStart w:id="3" w:name="_Toc101371807"/>
+      <w:bookmarkStart w:id="3" w:name="_Toc101768614"/>
       <w:r>
         <w:t xml:space="preserve">Criação do </w:t>
       </w:r>
@@ -2324,7 +2604,7 @@
       <w:pPr>
         <w:pStyle w:val="Ttulo2"/>
       </w:pPr>
-      <w:bookmarkStart w:id="4" w:name="_Toc101371808"/>
+      <w:bookmarkStart w:id="4" w:name="_Toc101768615"/>
       <w:r>
         <w:t xml:space="preserve">Criação de </w:t>
       </w:r>
@@ -2587,7 +2867,7 @@
       <w:pPr>
         <w:pStyle w:val="Ttulo2"/>
       </w:pPr>
-      <w:bookmarkStart w:id="5" w:name="_Toc101371809"/>
+      <w:bookmarkStart w:id="5" w:name="_Toc101768616"/>
       <w:r>
         <w:t xml:space="preserve">Criação de </w:t>
       </w:r>
@@ -2778,7 +3058,7 @@
       <w:pPr>
         <w:pStyle w:val="Ttulo2"/>
       </w:pPr>
-      <w:bookmarkStart w:id="6" w:name="_Toc101371810"/>
+      <w:bookmarkStart w:id="6" w:name="_Toc101768617"/>
       <w:r>
         <w:lastRenderedPageBreak/>
         <w:t xml:space="preserve">Criação de </w:t>
@@ -3168,7 +3448,7 @@
       <w:pPr>
         <w:pStyle w:val="Ttulo2"/>
       </w:pPr>
-      <w:bookmarkStart w:id="7" w:name="_Toc101371811"/>
+      <w:bookmarkStart w:id="7" w:name="_Toc101768618"/>
       <w:r>
         <w:t xml:space="preserve">Criação de </w:t>
       </w:r>
@@ -3637,7 +3917,7 @@
       <w:pPr>
         <w:pStyle w:val="Ttulo2"/>
       </w:pPr>
-      <w:bookmarkStart w:id="8" w:name="_Toc101371812"/>
+      <w:bookmarkStart w:id="8" w:name="_Toc101768619"/>
       <w:r>
         <w:t xml:space="preserve">Criação de </w:t>
       </w:r>
@@ -4084,7 +4364,7 @@
       <w:pPr>
         <w:pStyle w:val="Ttulo1"/>
       </w:pPr>
-      <w:bookmarkStart w:id="9" w:name="_Toc101371813"/>
+      <w:bookmarkStart w:id="9" w:name="_Toc101768620"/>
       <w:proofErr w:type="spellStart"/>
       <w:r>
         <w:t>Step</w:t>
@@ -4198,7 +4478,7 @@
       <w:pPr>
         <w:pStyle w:val="Ttulo2"/>
       </w:pPr>
-      <w:bookmarkStart w:id="10" w:name="_Toc101371814"/>
+      <w:bookmarkStart w:id="10" w:name="_Toc101768621"/>
       <w:r>
         <w:t xml:space="preserve">Entrar na Instancia via </w:t>
       </w:r>
@@ -4355,7 +4635,7 @@
       <w:pPr>
         <w:pStyle w:val="Ttulo2"/>
       </w:pPr>
-      <w:bookmarkStart w:id="11" w:name="_Toc101371815"/>
+      <w:bookmarkStart w:id="11" w:name="_Toc101768622"/>
       <w:r>
         <w:t>Instalar Docker</w:t>
       </w:r>
@@ -5392,7 +5672,7 @@
       <w:pPr>
         <w:pStyle w:val="Ttulo2"/>
       </w:pPr>
-      <w:bookmarkStart w:id="12" w:name="_Toc101371816"/>
+      <w:bookmarkStart w:id="12" w:name="_Toc101768623"/>
       <w:r>
         <w:t>Instalar Docker-</w:t>
       </w:r>
@@ -5989,7 +6269,7 @@
       <w:pPr>
         <w:pStyle w:val="Ttulo2"/>
       </w:pPr>
-      <w:bookmarkStart w:id="13" w:name="_Toc101371817"/>
+      <w:bookmarkStart w:id="13" w:name="_Toc101768624"/>
       <w:r>
         <w:t xml:space="preserve">Instalar </w:t>
       </w:r>
@@ -6968,7 +7248,7 @@
       <w:pPr>
         <w:pStyle w:val="Ttulo1"/>
       </w:pPr>
-      <w:bookmarkStart w:id="14" w:name="_Toc101371818"/>
+      <w:bookmarkStart w:id="14" w:name="_Toc101768625"/>
       <w:proofErr w:type="spellStart"/>
       <w:r>
         <w:lastRenderedPageBreak/>
@@ -7116,7 +7396,7 @@
           <w:u w:val="single"/>
         </w:rPr>
       </w:pPr>
-      <w:bookmarkStart w:id="15" w:name="_Toc101371819"/>
+      <w:bookmarkStart w:id="15" w:name="_Toc101768626"/>
       <w:r>
         <w:rPr>
           <w:u w:val="single"/>
@@ -10715,7 +10995,7 @@
       <w:pPr>
         <w:pStyle w:val="Ttulo2"/>
       </w:pPr>
-      <w:bookmarkStart w:id="16" w:name="_Toc101371820"/>
+      <w:bookmarkStart w:id="16" w:name="_Toc101768627"/>
       <w:r>
         <w:t>Teste na OCI</w:t>
       </w:r>
@@ -11388,7 +11668,7 @@
       <w:pPr>
         <w:pStyle w:val="Ttulo1"/>
       </w:pPr>
-      <w:bookmarkStart w:id="17" w:name="_Toc101371821"/>
+      <w:bookmarkStart w:id="17" w:name="_Toc101768628"/>
       <w:r>
         <w:lastRenderedPageBreak/>
         <w:t>Spet4</w:t>
@@ -11553,7 +11833,7 @@
       <w:pPr>
         <w:pStyle w:val="Ttulo2"/>
       </w:pPr>
-      <w:bookmarkStart w:id="18" w:name="_Toc101371822"/>
+      <w:bookmarkStart w:id="18" w:name="_Toc101768629"/>
       <w:proofErr w:type="spellStart"/>
       <w:r>
         <w:t>Requ</w:t>
@@ -11959,7 +12239,7 @@
       <w:pPr>
         <w:pStyle w:val="Ttulo2"/>
       </w:pPr>
-      <w:bookmarkStart w:id="19" w:name="_Toc101371823"/>
+      <w:bookmarkStart w:id="19" w:name="_Toc101768630"/>
       <w:r>
         <w:t>Criação API</w:t>
       </w:r>
@@ -13832,7 +14112,7 @@
       <w:pPr>
         <w:pStyle w:val="Ttulo2"/>
       </w:pPr>
-      <w:bookmarkStart w:id="20" w:name="_Toc101371824"/>
+      <w:bookmarkStart w:id="20" w:name="_Toc101768631"/>
       <w:proofErr w:type="spellStart"/>
       <w:r>
         <w:t>Dockerfile</w:t>
@@ -14594,7 +14874,7 @@
       <w:pPr>
         <w:pStyle w:val="Ttulo2"/>
       </w:pPr>
-      <w:bookmarkStart w:id="21" w:name="_Toc101371825"/>
+      <w:bookmarkStart w:id="21" w:name="_Toc101768632"/>
       <w:r>
         <w:t>Docker-</w:t>
       </w:r>
@@ -15213,9 +15493,11 @@
         <w:lastRenderedPageBreak/>
         <w:t xml:space="preserve"> </w:t>
       </w:r>
+      <w:bookmarkStart w:id="22" w:name="_Toc101768633"/>
       <w:r>
         <w:t>Step5</w:t>
       </w:r>
+      <w:bookmarkEnd w:id="22"/>
     </w:p>
     <w:p>
       <w:r>
@@ -15407,10 +15689,12 @@
       <w:pPr>
         <w:pStyle w:val="Ttulo2"/>
       </w:pPr>
+      <w:bookmarkStart w:id="23" w:name="_Toc101768634"/>
       <w:proofErr w:type="spellStart"/>
       <w:r>
         <w:t>Postgres</w:t>
       </w:r>
+      <w:bookmarkEnd w:id="23"/>
       <w:proofErr w:type="spellEnd"/>
     </w:p>
     <w:p>
@@ -16151,8 +16435,53 @@
           <w:sz w:val="21"/>
           <w:szCs w:val="21"/>
         </w:rPr>
-        <w:t>HOST_DATABSE = '144.22.193.219'</w:t>
-      </w:r>
+        <w:t xml:space="preserve">HOST_DATABSE = </w:t>
+      </w:r>
+      <w:r>
+        <w:rPr>
+          <w:rFonts w:ascii="Consolas" w:hAnsi="Consolas"/>
+          <w:color w:val="000000"/>
+          <w:sz w:val="21"/>
+          <w:szCs w:val="21"/>
+        </w:rPr>
+        <w:t>'</w:t>
+      </w:r>
+      <w:r>
+        <w:rPr>
+          <w:rFonts w:ascii="Consolas" w:hAnsi="Consolas"/>
+          <w:color w:val="000000"/>
+          <w:sz w:val="21"/>
+          <w:szCs w:val="21"/>
+        </w:rPr>
+        <w:t>144.22.130.193</w:t>
+      </w:r>
+      <w:r>
+        <w:rPr>
+          <w:rFonts w:ascii="Consolas" w:hAnsi="Consolas"/>
+          <w:color w:val="000000"/>
+          <w:sz w:val="21"/>
+          <w:szCs w:val="21"/>
+        </w:rPr>
+        <w:t>'</w:t>
+      </w:r>
+    </w:p>
+    <w:p>
+      <w:pPr>
+        <w:pStyle w:val="Pr-formataoHTML"/>
+        <w:pBdr>
+          <w:top w:val="single" w:sz="6" w:space="8" w:color="CCCCCC"/>
+          <w:left w:val="single" w:sz="6" w:space="8" w:color="CCCCCC"/>
+          <w:bottom w:val="single" w:sz="6" w:space="0" w:color="CCCCCC"/>
+          <w:right w:val="single" w:sz="6" w:space="8" w:color="CCCCCC"/>
+        </w:pBdr>
+        <w:shd w:val="clear" w:color="auto" w:fill="F5F5F5"/>
+        <w:rPr>
+          <w:rFonts w:ascii="Consolas" w:hAnsi="Consolas"/>
+          <w:color w:val="000000"/>
+          <w:sz w:val="21"/>
+          <w:szCs w:val="21"/>
+        </w:rPr>
+      </w:pPr>
     </w:p>
     <w:p>
       <w:pPr>
@@ -17180,10 +17509,12 @@
       <w:pPr>
         <w:pStyle w:val="Ttulo3"/>
       </w:pPr>
+      <w:bookmarkStart w:id="24" w:name="_Toc101768635"/>
       <w:proofErr w:type="spellStart"/>
       <w:r>
         <w:t>Create_tables</w:t>
       </w:r>
+      <w:bookmarkEnd w:id="24"/>
       <w:proofErr w:type="spellEnd"/>
     </w:p>
     <w:p>
@@ -17283,7 +17614,11 @@
       </w:r>
       <w:proofErr w:type="spellEnd"/>
       <w:r>
-        <w:t xml:space="preserve">, iremos herdar um atributo da tabela </w:t>
+        <w:t xml:space="preserve">, iremos herdar um atributo </w:t>
+      </w:r>
+      <w:r>
+        <w:lastRenderedPageBreak/>
+        <w:t xml:space="preserve">da tabela </w:t>
       </w:r>
       <w:proofErr w:type="spellStart"/>
       <w:r>
@@ -17369,7 +17704,6 @@
         </w:rPr>
       </w:pPr>
       <w:r>
-        <w:lastRenderedPageBreak/>
         <w:t xml:space="preserve">Em relação a cardinalidade vamos ter 1 </w:t>
       </w:r>
       <w:proofErr w:type="spellStart"/>
@@ -17408,6 +17742,9 @@
     </w:p>
     <w:p>
       <w:r>
+        <w:rPr>
+          <w:noProof/>
+        </w:rPr>
         <w:drawing>
           <wp:inline distT="0" distB="0" distL="0" distR="0" wp14:anchorId="20DB2765" wp14:editId="2FF3DB32">
             <wp:extent cx="2491288" cy="2069123"/>
@@ -19146,187 +19483,6 @@
           <w:sz w:val="21"/>
           <w:szCs w:val="21"/>
         </w:rPr>
-        <w:t xml:space="preserve">                </w:t>
-      </w:r>
-      <w:proofErr w:type="spellStart"/>
-      <w:r>
-        <w:rPr>
-          <w:rFonts w:ascii="Consolas" w:hAnsi="Consolas"/>
-          <w:color w:val="000000"/>
-          <w:sz w:val="21"/>
-          <w:szCs w:val="21"/>
-        </w:rPr>
-        <w:t>item_price</w:t>
-      </w:r>
-      <w:proofErr w:type="spellEnd"/>
-      <w:r>
-        <w:rPr>
-          <w:rFonts w:ascii="Consolas" w:hAnsi="Consolas"/>
-          <w:color w:val="000000"/>
-          <w:sz w:val="21"/>
-          <w:szCs w:val="21"/>
-        </w:rPr>
-        <w:t xml:space="preserve"> </w:t>
-      </w:r>
-      <w:proofErr w:type="spellStart"/>
-      <w:r>
-        <w:rPr>
-          <w:rFonts w:ascii="Consolas" w:hAnsi="Consolas"/>
-          <w:color w:val="000000"/>
-          <w:sz w:val="21"/>
-          <w:szCs w:val="21"/>
-        </w:rPr>
-        <w:t>integer</w:t>
-      </w:r>
-      <w:proofErr w:type="spellEnd"/>
-      <w:r>
-        <w:rPr>
-          <w:rFonts w:ascii="Consolas" w:hAnsi="Consolas"/>
-          <w:color w:val="000000"/>
-          <w:sz w:val="21"/>
-          <w:szCs w:val="21"/>
-        </w:rPr>
-        <w:t xml:space="preserve"> NOT NULL,</w:t>
-      </w:r>
-    </w:p>
-    <w:p>
-      <w:pPr>
-        <w:pStyle w:val="Pr-formataoHTML"/>
-        <w:pBdr>
-          <w:top w:val="single" w:sz="6" w:space="8" w:color="CCCCCC"/>
-          <w:left w:val="single" w:sz="6" w:space="8" w:color="CCCCCC"/>
-          <w:bottom w:val="single" w:sz="6" w:space="0" w:color="CCCCCC"/>
-          <w:right w:val="single" w:sz="6" w:space="8" w:color="CCCCCC"/>
-        </w:pBdr>
-        <w:shd w:val="clear" w:color="auto" w:fill="F5F5F5"/>
-        <w:rPr>
-          <w:rFonts w:ascii="Consolas" w:hAnsi="Consolas"/>
-          <w:color w:val="000000"/>
-          <w:sz w:val="21"/>
-          <w:szCs w:val="21"/>
-        </w:rPr>
-      </w:pPr>
-      <w:r>
-        <w:rPr>
-          <w:rFonts w:ascii="Consolas" w:hAnsi="Consolas"/>
-          <w:color w:val="000000"/>
-          <w:sz w:val="21"/>
-          <w:szCs w:val="21"/>
-        </w:rPr>
-        <w:t xml:space="preserve">                </w:t>
-      </w:r>
-      <w:proofErr w:type="spellStart"/>
-      <w:r>
-        <w:rPr>
-          <w:rFonts w:ascii="Consolas" w:hAnsi="Consolas"/>
-          <w:color w:val="000000"/>
-          <w:sz w:val="21"/>
-          <w:szCs w:val="21"/>
-        </w:rPr>
-        <w:t>total_value</w:t>
-      </w:r>
-      <w:proofErr w:type="spellEnd"/>
-      <w:r>
-        <w:rPr>
-          <w:rFonts w:ascii="Consolas" w:hAnsi="Consolas"/>
-          <w:color w:val="000000"/>
-          <w:sz w:val="21"/>
-          <w:szCs w:val="21"/>
-        </w:rPr>
-        <w:t xml:space="preserve"> </w:t>
-      </w:r>
-      <w:proofErr w:type="spellStart"/>
-      <w:r>
-        <w:rPr>
-          <w:rFonts w:ascii="Consolas" w:hAnsi="Consolas"/>
-          <w:color w:val="000000"/>
-          <w:sz w:val="21"/>
-          <w:szCs w:val="21"/>
-        </w:rPr>
-        <w:t>integer</w:t>
-      </w:r>
-      <w:proofErr w:type="spellEnd"/>
-      <w:r>
-        <w:rPr>
-          <w:rFonts w:ascii="Consolas" w:hAnsi="Consolas"/>
-          <w:color w:val="000000"/>
-          <w:sz w:val="21"/>
-          <w:szCs w:val="21"/>
-        </w:rPr>
-        <w:t xml:space="preserve"> NOT NULL,</w:t>
-      </w:r>
-    </w:p>
-    <w:p>
-      <w:pPr>
-        <w:pStyle w:val="Pr-formataoHTML"/>
-        <w:pBdr>
-          <w:top w:val="single" w:sz="6" w:space="8" w:color="CCCCCC"/>
-          <w:left w:val="single" w:sz="6" w:space="8" w:color="CCCCCC"/>
-          <w:bottom w:val="single" w:sz="6" w:space="0" w:color="CCCCCC"/>
-          <w:right w:val="single" w:sz="6" w:space="8" w:color="CCCCCC"/>
-        </w:pBdr>
-        <w:shd w:val="clear" w:color="auto" w:fill="F5F5F5"/>
-        <w:rPr>
-          <w:rFonts w:ascii="Consolas" w:hAnsi="Consolas"/>
-          <w:color w:val="000000"/>
-          <w:sz w:val="21"/>
-          <w:szCs w:val="21"/>
-        </w:rPr>
-      </w:pPr>
-      <w:r>
-        <w:rPr>
-          <w:rFonts w:ascii="Consolas" w:hAnsi="Consolas"/>
-          <w:color w:val="000000"/>
-          <w:sz w:val="21"/>
-          <w:szCs w:val="21"/>
-        </w:rPr>
-        <w:t xml:space="preserve">                </w:t>
-      </w:r>
-      <w:proofErr w:type="spellStart"/>
-      <w:r>
-        <w:rPr>
-          <w:rFonts w:ascii="Consolas" w:hAnsi="Consolas"/>
-          <w:color w:val="000000"/>
-          <w:sz w:val="21"/>
-          <w:szCs w:val="21"/>
-        </w:rPr>
-        <w:t>created_at</w:t>
-      </w:r>
-      <w:proofErr w:type="spellEnd"/>
-      <w:r>
-        <w:rPr>
-          <w:rFonts w:ascii="Consolas" w:hAnsi="Consolas"/>
-          <w:color w:val="000000"/>
-          <w:sz w:val="21"/>
-          <w:szCs w:val="21"/>
-        </w:rPr>
-        <w:t xml:space="preserve"> TIMESTAMP,</w:t>
-      </w:r>
-    </w:p>
-    <w:p>
-      <w:pPr>
-        <w:pStyle w:val="Pr-formataoHTML"/>
-        <w:pBdr>
-          <w:top w:val="single" w:sz="6" w:space="8" w:color="CCCCCC"/>
-          <w:left w:val="single" w:sz="6" w:space="8" w:color="CCCCCC"/>
-          <w:bottom w:val="single" w:sz="6" w:space="0" w:color="CCCCCC"/>
-          <w:right w:val="single" w:sz="6" w:space="8" w:color="CCCCCC"/>
-        </w:pBdr>
-        <w:shd w:val="clear" w:color="auto" w:fill="F5F5F5"/>
-        <w:rPr>
-          <w:rFonts w:ascii="Consolas" w:hAnsi="Consolas"/>
-          <w:color w:val="000000"/>
-          <w:sz w:val="21"/>
-          <w:szCs w:val="21"/>
-        </w:rPr>
-      </w:pPr>
-      <w:r>
-        <w:rPr>
-          <w:rFonts w:ascii="Consolas" w:hAnsi="Consolas"/>
-          <w:color w:val="000000"/>
-          <w:sz w:val="21"/>
-          <w:szCs w:val="21"/>
-        </w:rPr>
         <w:lastRenderedPageBreak/>
         <w:t xml:space="preserve">                </w:t>
       </w:r>
@@ -19338,6 +19494,187 @@
           <w:sz w:val="21"/>
           <w:szCs w:val="21"/>
         </w:rPr>
+        <w:t>item_price</w:t>
+      </w:r>
+      <w:proofErr w:type="spellEnd"/>
+      <w:r>
+        <w:rPr>
+          <w:rFonts w:ascii="Consolas" w:hAnsi="Consolas"/>
+          <w:color w:val="000000"/>
+          <w:sz w:val="21"/>
+          <w:szCs w:val="21"/>
+        </w:rPr>
+        <w:t xml:space="preserve"> </w:t>
+      </w:r>
+      <w:proofErr w:type="spellStart"/>
+      <w:r>
+        <w:rPr>
+          <w:rFonts w:ascii="Consolas" w:hAnsi="Consolas"/>
+          <w:color w:val="000000"/>
+          <w:sz w:val="21"/>
+          <w:szCs w:val="21"/>
+        </w:rPr>
+        <w:t>integer</w:t>
+      </w:r>
+      <w:proofErr w:type="spellEnd"/>
+      <w:r>
+        <w:rPr>
+          <w:rFonts w:ascii="Consolas" w:hAnsi="Consolas"/>
+          <w:color w:val="000000"/>
+          <w:sz w:val="21"/>
+          <w:szCs w:val="21"/>
+        </w:rPr>
+        <w:t xml:space="preserve"> NOT NULL,</w:t>
+      </w:r>
+    </w:p>
+    <w:p>
+      <w:pPr>
+        <w:pStyle w:val="Pr-formataoHTML"/>
+        <w:pBdr>
+          <w:top w:val="single" w:sz="6" w:space="8" w:color="CCCCCC"/>
+          <w:left w:val="single" w:sz="6" w:space="8" w:color="CCCCCC"/>
+          <w:bottom w:val="single" w:sz="6" w:space="0" w:color="CCCCCC"/>
+          <w:right w:val="single" w:sz="6" w:space="8" w:color="CCCCCC"/>
+        </w:pBdr>
+        <w:shd w:val="clear" w:color="auto" w:fill="F5F5F5"/>
+        <w:rPr>
+          <w:rFonts w:ascii="Consolas" w:hAnsi="Consolas"/>
+          <w:color w:val="000000"/>
+          <w:sz w:val="21"/>
+          <w:szCs w:val="21"/>
+        </w:rPr>
+      </w:pPr>
+      <w:r>
+        <w:rPr>
+          <w:rFonts w:ascii="Consolas" w:hAnsi="Consolas"/>
+          <w:color w:val="000000"/>
+          <w:sz w:val="21"/>
+          <w:szCs w:val="21"/>
+        </w:rPr>
+        <w:t xml:space="preserve">                </w:t>
+      </w:r>
+      <w:proofErr w:type="spellStart"/>
+      <w:r>
+        <w:rPr>
+          <w:rFonts w:ascii="Consolas" w:hAnsi="Consolas"/>
+          <w:color w:val="000000"/>
+          <w:sz w:val="21"/>
+          <w:szCs w:val="21"/>
+        </w:rPr>
+        <w:t>total_value</w:t>
+      </w:r>
+      <w:proofErr w:type="spellEnd"/>
+      <w:r>
+        <w:rPr>
+          <w:rFonts w:ascii="Consolas" w:hAnsi="Consolas"/>
+          <w:color w:val="000000"/>
+          <w:sz w:val="21"/>
+          <w:szCs w:val="21"/>
+        </w:rPr>
+        <w:t xml:space="preserve"> </w:t>
+      </w:r>
+      <w:proofErr w:type="spellStart"/>
+      <w:r>
+        <w:rPr>
+          <w:rFonts w:ascii="Consolas" w:hAnsi="Consolas"/>
+          <w:color w:val="000000"/>
+          <w:sz w:val="21"/>
+          <w:szCs w:val="21"/>
+        </w:rPr>
+        <w:t>integer</w:t>
+      </w:r>
+      <w:proofErr w:type="spellEnd"/>
+      <w:r>
+        <w:rPr>
+          <w:rFonts w:ascii="Consolas" w:hAnsi="Consolas"/>
+          <w:color w:val="000000"/>
+          <w:sz w:val="21"/>
+          <w:szCs w:val="21"/>
+        </w:rPr>
+        <w:t xml:space="preserve"> NOT NULL,</w:t>
+      </w:r>
+    </w:p>
+    <w:p>
+      <w:pPr>
+        <w:pStyle w:val="Pr-formataoHTML"/>
+        <w:pBdr>
+          <w:top w:val="single" w:sz="6" w:space="8" w:color="CCCCCC"/>
+          <w:left w:val="single" w:sz="6" w:space="8" w:color="CCCCCC"/>
+          <w:bottom w:val="single" w:sz="6" w:space="0" w:color="CCCCCC"/>
+          <w:right w:val="single" w:sz="6" w:space="8" w:color="CCCCCC"/>
+        </w:pBdr>
+        <w:shd w:val="clear" w:color="auto" w:fill="F5F5F5"/>
+        <w:rPr>
+          <w:rFonts w:ascii="Consolas" w:hAnsi="Consolas"/>
+          <w:color w:val="000000"/>
+          <w:sz w:val="21"/>
+          <w:szCs w:val="21"/>
+        </w:rPr>
+      </w:pPr>
+      <w:r>
+        <w:rPr>
+          <w:rFonts w:ascii="Consolas" w:hAnsi="Consolas"/>
+          <w:color w:val="000000"/>
+          <w:sz w:val="21"/>
+          <w:szCs w:val="21"/>
+        </w:rPr>
+        <w:t xml:space="preserve">                </w:t>
+      </w:r>
+      <w:proofErr w:type="spellStart"/>
+      <w:r>
+        <w:rPr>
+          <w:rFonts w:ascii="Consolas" w:hAnsi="Consolas"/>
+          <w:color w:val="000000"/>
+          <w:sz w:val="21"/>
+          <w:szCs w:val="21"/>
+        </w:rPr>
+        <w:t>created_at</w:t>
+      </w:r>
+      <w:proofErr w:type="spellEnd"/>
+      <w:r>
+        <w:rPr>
+          <w:rFonts w:ascii="Consolas" w:hAnsi="Consolas"/>
+          <w:color w:val="000000"/>
+          <w:sz w:val="21"/>
+          <w:szCs w:val="21"/>
+        </w:rPr>
+        <w:t xml:space="preserve"> TIMESTAMP,</w:t>
+      </w:r>
+    </w:p>
+    <w:p>
+      <w:pPr>
+        <w:pStyle w:val="Pr-formataoHTML"/>
+        <w:pBdr>
+          <w:top w:val="single" w:sz="6" w:space="8" w:color="CCCCCC"/>
+          <w:left w:val="single" w:sz="6" w:space="8" w:color="CCCCCC"/>
+          <w:bottom w:val="single" w:sz="6" w:space="0" w:color="CCCCCC"/>
+          <w:right w:val="single" w:sz="6" w:space="8" w:color="CCCCCC"/>
+        </w:pBdr>
+        <w:shd w:val="clear" w:color="auto" w:fill="F5F5F5"/>
+        <w:rPr>
+          <w:rFonts w:ascii="Consolas" w:hAnsi="Consolas"/>
+          <w:color w:val="000000"/>
+          <w:sz w:val="21"/>
+          <w:szCs w:val="21"/>
+        </w:rPr>
+      </w:pPr>
+      <w:r>
+        <w:rPr>
+          <w:rFonts w:ascii="Consolas" w:hAnsi="Consolas"/>
+          <w:color w:val="000000"/>
+          <w:sz w:val="21"/>
+          <w:szCs w:val="21"/>
+        </w:rPr>
+        <w:t xml:space="preserve">                </w:t>
+      </w:r>
+      <w:proofErr w:type="spellStart"/>
+      <w:r>
+        <w:rPr>
+          <w:rFonts w:ascii="Consolas" w:hAnsi="Consolas"/>
+          <w:color w:val="000000"/>
+          <w:sz w:val="21"/>
+          <w:szCs w:val="21"/>
+        </w:rPr>
         <w:t>updated_at</w:t>
       </w:r>
       <w:proofErr w:type="spellEnd"/>
@@ -19874,10 +20211,1595 @@
       </w:pPr>
       <w:proofErr w:type="spellStart"/>
       <w:r>
+        <w:t>Rabbit</w:t>
+      </w:r>
+      <w:proofErr w:type="spellEnd"/>
+      <w:r>
+        <w:t xml:space="preserve"> MQ</w:t>
+      </w:r>
+    </w:p>
+    <w:p>
+      <w:r>
+        <w:t xml:space="preserve">O </w:t>
+      </w:r>
+      <w:proofErr w:type="spellStart"/>
+      <w:r>
+        <w:t>Rabbit</w:t>
+      </w:r>
+      <w:proofErr w:type="spellEnd"/>
+      <w:r>
+        <w:t xml:space="preserve"> é um </w:t>
+      </w:r>
+      <w:proofErr w:type="spellStart"/>
+      <w:r>
+        <w:t>message</w:t>
+      </w:r>
+      <w:proofErr w:type="spellEnd"/>
+      <w:r>
+        <w:t xml:space="preserve"> </w:t>
+      </w:r>
+      <w:proofErr w:type="spellStart"/>
+      <w:r>
+        <w:t>borker</w:t>
+      </w:r>
+      <w:proofErr w:type="spellEnd"/>
+      <w:r>
+        <w:t xml:space="preserve"> open </w:t>
+      </w:r>
+      <w:proofErr w:type="spellStart"/>
+      <w:r>
+        <w:t>source</w:t>
+      </w:r>
+      <w:proofErr w:type="spellEnd"/>
+      <w:r>
+        <w:t xml:space="preserve"> fácil e leve de ser implementado, tanto local, quanto em nuvem. O </w:t>
+      </w:r>
+      <w:proofErr w:type="spellStart"/>
+      <w:r>
+        <w:t>rabbit</w:t>
+      </w:r>
+      <w:proofErr w:type="spellEnd"/>
+      <w:r>
+        <w:t xml:space="preserve"> suporta vários tipos de protocolo de mensagens, para haver facilidade na comunicação entre aplicações. Existem </w:t>
+      </w:r>
+      <w:proofErr w:type="spellStart"/>
+      <w:r>
+        <w:t>muito</w:t>
+      </w:r>
+      <w:proofErr w:type="spellEnd"/>
+      <w:r>
+        <w:t xml:space="preserve"> outros recursos, porém, não irei detalhar eles nesse projeto.</w:t>
+      </w:r>
+    </w:p>
+    <w:p>
+      <w:r>
+        <w:t xml:space="preserve">Nesse momento, iremos fazer somente a conexão com o servidor </w:t>
+      </w:r>
+      <w:proofErr w:type="spellStart"/>
+      <w:r>
+        <w:t>Rabbit</w:t>
+      </w:r>
+      <w:proofErr w:type="spellEnd"/>
+      <w:r>
+        <w:t xml:space="preserve">, onde usaremos uma variável de ambiente como no </w:t>
+      </w:r>
+      <w:proofErr w:type="spellStart"/>
+      <w:r>
+        <w:t>postgres</w:t>
+      </w:r>
+      <w:proofErr w:type="spellEnd"/>
+      <w:r>
+        <w:t xml:space="preserve">, no entanto ela será a HOST, contida no </w:t>
+      </w:r>
+      <w:proofErr w:type="spellStart"/>
+      <w:r>
+        <w:t>dockerfile</w:t>
+      </w:r>
+      <w:proofErr w:type="spellEnd"/>
+      <w:r>
+        <w:t xml:space="preserve">. Da mesma forma que na conexão do </w:t>
+      </w:r>
+      <w:proofErr w:type="spellStart"/>
+      <w:r>
+        <w:t>postgres</w:t>
+      </w:r>
+      <w:proofErr w:type="spellEnd"/>
+      <w:r>
+        <w:t xml:space="preserve">, criei uma variável estática contendo o </w:t>
+      </w:r>
+      <w:proofErr w:type="spellStart"/>
+      <w:r>
+        <w:t>ip</w:t>
+      </w:r>
+      <w:proofErr w:type="spellEnd"/>
+      <w:r>
+        <w:t xml:space="preserve"> </w:t>
+      </w:r>
+      <w:proofErr w:type="spellStart"/>
+      <w:r>
+        <w:t>publico</w:t>
+      </w:r>
+      <w:proofErr w:type="spellEnd"/>
+      <w:r>
+        <w:t xml:space="preserve">, somente para desenvolver a aplicação local, utilizando o servidor que já </w:t>
+      </w:r>
+      <w:proofErr w:type="spellStart"/>
+      <w:proofErr w:type="gramStart"/>
+      <w:r>
+        <w:t>esta</w:t>
+      </w:r>
+      <w:proofErr w:type="spellEnd"/>
+      <w:proofErr w:type="gramEnd"/>
+      <w:r>
+        <w:t xml:space="preserve"> rodando os serviços.</w:t>
+      </w:r>
+    </w:p>
+    <w:p>
+      <w:r>
+        <w:t xml:space="preserve">Começamos com a importação </w:t>
+      </w:r>
+      <w:r>
+        <w:t xml:space="preserve">das bibliotecas necessárias e o apontamento da variável com o IP </w:t>
+      </w:r>
+      <w:r>
+        <w:t>Público</w:t>
+      </w:r>
+      <w:r>
+        <w:t xml:space="preserve"> da instancia OCI.</w:t>
+      </w:r>
+    </w:p>
+    <w:p/>
+    <w:p>
+      <w:pPr>
+        <w:pStyle w:val="Pr-formataoHTML"/>
+        <w:pBdr>
+          <w:top w:val="single" w:sz="6" w:space="8" w:color="CCCCCC"/>
+          <w:left w:val="single" w:sz="6" w:space="8" w:color="CCCCCC"/>
+          <w:bottom w:val="single" w:sz="6" w:space="0" w:color="CCCCCC"/>
+          <w:right w:val="single" w:sz="6" w:space="8" w:color="CCCCCC"/>
+        </w:pBdr>
+        <w:shd w:val="clear" w:color="auto" w:fill="F5F5F5"/>
+        <w:rPr>
+          <w:rFonts w:ascii="Consolas" w:hAnsi="Consolas"/>
+          <w:color w:val="000000"/>
+          <w:sz w:val="21"/>
+          <w:szCs w:val="21"/>
+        </w:rPr>
+      </w:pPr>
+      <w:proofErr w:type="spellStart"/>
+      <w:r>
+        <w:rPr>
+          <w:rFonts w:ascii="Consolas" w:hAnsi="Consolas"/>
+          <w:color w:val="000000"/>
+          <w:sz w:val="21"/>
+          <w:szCs w:val="21"/>
+        </w:rPr>
+        <w:t>import</w:t>
+      </w:r>
+      <w:proofErr w:type="spellEnd"/>
+      <w:r>
+        <w:rPr>
+          <w:rFonts w:ascii="Consolas" w:hAnsi="Consolas"/>
+          <w:color w:val="000000"/>
+          <w:sz w:val="21"/>
+          <w:szCs w:val="21"/>
+        </w:rPr>
+        <w:t xml:space="preserve"> </w:t>
+      </w:r>
+      <w:proofErr w:type="spellStart"/>
+      <w:r>
+        <w:rPr>
+          <w:rFonts w:ascii="Consolas" w:hAnsi="Consolas"/>
+          <w:color w:val="000000"/>
+          <w:sz w:val="21"/>
+          <w:szCs w:val="21"/>
+        </w:rPr>
+        <w:t>pika</w:t>
+      </w:r>
+      <w:proofErr w:type="spellEnd"/>
+      <w:r>
+        <w:rPr>
+          <w:rFonts w:ascii="Consolas" w:hAnsi="Consolas"/>
+          <w:color w:val="000000"/>
+          <w:sz w:val="21"/>
+          <w:szCs w:val="21"/>
+        </w:rPr>
+        <w:t>, os</w:t>
+      </w:r>
+    </w:p>
+    <w:p>
+      <w:pPr>
+        <w:pStyle w:val="Pr-formataoHTML"/>
+        <w:pBdr>
+          <w:top w:val="single" w:sz="6" w:space="8" w:color="CCCCCC"/>
+          <w:left w:val="single" w:sz="6" w:space="8" w:color="CCCCCC"/>
+          <w:bottom w:val="single" w:sz="6" w:space="0" w:color="CCCCCC"/>
+          <w:right w:val="single" w:sz="6" w:space="8" w:color="CCCCCC"/>
+        </w:pBdr>
+        <w:shd w:val="clear" w:color="auto" w:fill="F5F5F5"/>
+        <w:rPr>
+          <w:rFonts w:ascii="Consolas" w:hAnsi="Consolas"/>
+          <w:color w:val="000000"/>
+          <w:sz w:val="21"/>
+          <w:szCs w:val="21"/>
+        </w:rPr>
+      </w:pPr>
+    </w:p>
+    <w:p>
+      <w:pPr>
+        <w:pStyle w:val="Pr-formataoHTML"/>
+        <w:pBdr>
+          <w:top w:val="single" w:sz="6" w:space="8" w:color="CCCCCC"/>
+          <w:left w:val="single" w:sz="6" w:space="8" w:color="CCCCCC"/>
+          <w:bottom w:val="single" w:sz="6" w:space="0" w:color="CCCCCC"/>
+          <w:right w:val="single" w:sz="6" w:space="8" w:color="CCCCCC"/>
+        </w:pBdr>
+        <w:shd w:val="clear" w:color="auto" w:fill="F5F5F5"/>
+        <w:rPr>
+          <w:rFonts w:ascii="Consolas" w:hAnsi="Consolas"/>
+          <w:color w:val="000000"/>
+          <w:sz w:val="21"/>
+          <w:szCs w:val="21"/>
+        </w:rPr>
+      </w:pPr>
+      <w:r>
+        <w:rPr>
+          <w:rFonts w:ascii="Consolas" w:hAnsi="Consolas"/>
+          <w:color w:val="000000"/>
+          <w:sz w:val="21"/>
+          <w:szCs w:val="21"/>
+        </w:rPr>
+        <w:t xml:space="preserve"># </w:t>
+      </w:r>
+      <w:r>
+        <w:rPr>
+          <w:rFonts w:ascii="Consolas" w:hAnsi="Consolas"/>
+          <w:color w:val="000000"/>
+          <w:sz w:val="21"/>
+          <w:szCs w:val="21"/>
+        </w:rPr>
+        <w:t xml:space="preserve">HOST_RABBIT = </w:t>
+      </w:r>
+      <w:proofErr w:type="spellStart"/>
+      <w:proofErr w:type="gramStart"/>
+      <w:r>
+        <w:rPr>
+          <w:rFonts w:ascii="Consolas" w:hAnsi="Consolas"/>
+          <w:color w:val="000000"/>
+          <w:sz w:val="21"/>
+          <w:szCs w:val="21"/>
+        </w:rPr>
+        <w:t>os.environ</w:t>
+      </w:r>
+      <w:proofErr w:type="spellEnd"/>
+      <w:proofErr w:type="gramEnd"/>
+      <w:r>
+        <w:rPr>
+          <w:rFonts w:ascii="Consolas" w:hAnsi="Consolas"/>
+          <w:color w:val="000000"/>
+          <w:sz w:val="21"/>
+          <w:szCs w:val="21"/>
+        </w:rPr>
+        <w:t>['HOST']</w:t>
+      </w:r>
+    </w:p>
+    <w:p>
+      <w:pPr>
+        <w:pStyle w:val="Pr-formataoHTML"/>
+        <w:pBdr>
+          <w:top w:val="single" w:sz="6" w:space="8" w:color="CCCCCC"/>
+          <w:left w:val="single" w:sz="6" w:space="8" w:color="CCCCCC"/>
+          <w:bottom w:val="single" w:sz="6" w:space="0" w:color="CCCCCC"/>
+          <w:right w:val="single" w:sz="6" w:space="8" w:color="CCCCCC"/>
+        </w:pBdr>
+        <w:shd w:val="clear" w:color="auto" w:fill="F5F5F5"/>
+        <w:rPr>
+          <w:rFonts w:ascii="Consolas" w:hAnsi="Consolas"/>
+          <w:color w:val="000000"/>
+          <w:sz w:val="21"/>
+          <w:szCs w:val="21"/>
+        </w:rPr>
+      </w:pPr>
+      <w:r>
+        <w:rPr>
+          <w:rFonts w:ascii="Consolas" w:hAnsi="Consolas"/>
+          <w:color w:val="000000"/>
+          <w:sz w:val="21"/>
+          <w:szCs w:val="21"/>
+        </w:rPr>
+        <w:t>HOST_RABBIT '</w:t>
+      </w:r>
+      <w:r>
+        <w:rPr>
+          <w:rFonts w:ascii="Consolas" w:hAnsi="Consolas"/>
+          <w:color w:val="000000"/>
+          <w:sz w:val="21"/>
+          <w:szCs w:val="21"/>
+        </w:rPr>
+        <w:t>144.22.130.193</w:t>
+      </w:r>
+      <w:r>
+        <w:rPr>
+          <w:rFonts w:ascii="Consolas" w:hAnsi="Consolas"/>
+          <w:color w:val="000000"/>
+          <w:sz w:val="21"/>
+          <w:szCs w:val="21"/>
+        </w:rPr>
+        <w:t>'</w:t>
+      </w:r>
+    </w:p>
+    <w:p>
+      <w:pPr>
+        <w:pStyle w:val="Pr-formataoHTML"/>
+        <w:pBdr>
+          <w:top w:val="single" w:sz="6" w:space="8" w:color="CCCCCC"/>
+          <w:left w:val="single" w:sz="6" w:space="8" w:color="CCCCCC"/>
+          <w:bottom w:val="single" w:sz="6" w:space="0" w:color="CCCCCC"/>
+          <w:right w:val="single" w:sz="6" w:space="8" w:color="CCCCCC"/>
+        </w:pBdr>
+        <w:shd w:val="clear" w:color="auto" w:fill="F5F5F5"/>
+        <w:rPr>
+          <w:rFonts w:ascii="Consolas" w:hAnsi="Consolas"/>
+          <w:color w:val="000000"/>
+          <w:sz w:val="21"/>
+          <w:szCs w:val="21"/>
+        </w:rPr>
+      </w:pPr>
+    </w:p>
+    <w:p/>
+    <w:p>
+      <w:r>
+        <w:t xml:space="preserve">Agora iremos criar uma classe chamada </w:t>
+      </w:r>
+      <w:proofErr w:type="spellStart"/>
+      <w:proofErr w:type="gramStart"/>
+      <w:r>
+        <w:rPr>
+          <w:i/>
+          <w:iCs/>
+        </w:rPr>
+        <w:t>RabbitConnection</w:t>
+      </w:r>
+      <w:proofErr w:type="spellEnd"/>
+      <w:r>
+        <w:rPr>
+          <w:i/>
+          <w:iCs/>
+        </w:rPr>
+        <w:t>(</w:t>
+      </w:r>
+      <w:proofErr w:type="gramEnd"/>
+      <w:r>
+        <w:rPr>
+          <w:i/>
+          <w:iCs/>
+        </w:rPr>
+        <w:t>)</w:t>
+      </w:r>
+      <w:r>
+        <w:rPr>
+          <w:i/>
+          <w:iCs/>
+        </w:rPr>
+        <w:t xml:space="preserve">, </w:t>
+      </w:r>
+      <w:r>
+        <w:t xml:space="preserve">e faremos a conexão no </w:t>
+      </w:r>
+      <w:proofErr w:type="spellStart"/>
+      <w:r>
+        <w:t>metodo</w:t>
+      </w:r>
+      <w:proofErr w:type="spellEnd"/>
+      <w:r>
+        <w:t xml:space="preserve"> </w:t>
+      </w:r>
+      <w:r>
+        <w:rPr>
+          <w:i/>
+          <w:iCs/>
+        </w:rPr>
+        <w:t>__</w:t>
+      </w:r>
+      <w:proofErr w:type="spellStart"/>
+      <w:r>
+        <w:rPr>
+          <w:i/>
+          <w:iCs/>
+        </w:rPr>
+        <w:t>init</w:t>
+      </w:r>
+      <w:proofErr w:type="spellEnd"/>
+      <w:r>
+        <w:rPr>
+          <w:i/>
+          <w:iCs/>
+        </w:rPr>
+        <w:t>__.</w:t>
+      </w:r>
+      <w:r>
+        <w:t xml:space="preserve"> Utilizando o </w:t>
+      </w:r>
+      <w:proofErr w:type="spellStart"/>
+      <w:r>
+        <w:t>methodo</w:t>
+      </w:r>
+      <w:proofErr w:type="spellEnd"/>
+      <w:r>
+        <w:t xml:space="preserve"> de conexão da biblioteca </w:t>
+      </w:r>
+      <w:proofErr w:type="spellStart"/>
+      <w:r>
+        <w:t>pika</w:t>
+      </w:r>
+      <w:proofErr w:type="spellEnd"/>
+      <w:r>
+        <w:t xml:space="preserve"> chamada </w:t>
+      </w:r>
+      <w:proofErr w:type="spellStart"/>
+      <w:proofErr w:type="gramStart"/>
+      <w:r>
+        <w:rPr>
+          <w:i/>
+          <w:iCs/>
+        </w:rPr>
+        <w:t>BlockingConnection</w:t>
+      </w:r>
+      <w:proofErr w:type="spellEnd"/>
+      <w:r>
+        <w:rPr>
+          <w:i/>
+          <w:iCs/>
+        </w:rPr>
+        <w:t>(</w:t>
+      </w:r>
+      <w:proofErr w:type="gramEnd"/>
+      <w:r>
+        <w:rPr>
+          <w:i/>
+          <w:iCs/>
+        </w:rPr>
+        <w:t xml:space="preserve">), </w:t>
+      </w:r>
+      <w:r>
+        <w:t xml:space="preserve">passaremos como </w:t>
+      </w:r>
+      <w:r>
+        <w:t xml:space="preserve">parâmetros, através do </w:t>
+      </w:r>
+      <w:proofErr w:type="spellStart"/>
+      <w:r>
+        <w:t>motodo</w:t>
+      </w:r>
+      <w:proofErr w:type="spellEnd"/>
+      <w:r>
+        <w:t xml:space="preserve"> </w:t>
+      </w:r>
+      <w:proofErr w:type="spellStart"/>
+      <w:r>
+        <w:rPr>
+          <w:i/>
+          <w:iCs/>
+        </w:rPr>
+        <w:t>ConnectionParameters</w:t>
+      </w:r>
+      <w:proofErr w:type="spellEnd"/>
+      <w:r>
+        <w:rPr>
+          <w:i/>
+          <w:iCs/>
+        </w:rPr>
+        <w:t>()</w:t>
+      </w:r>
+      <w:r>
+        <w:t xml:space="preserve"> o host</w:t>
+      </w:r>
+      <w:r>
+        <w:t xml:space="preserve">, contida na </w:t>
+      </w:r>
+      <w:proofErr w:type="spellStart"/>
+      <w:r>
+        <w:t>vaviavel</w:t>
+      </w:r>
+      <w:proofErr w:type="spellEnd"/>
+      <w:r>
+        <w:t xml:space="preserve"> HOST_RABBIT, e a porta padrão 5672. Em seguida, será criado um atributo chamado </w:t>
+      </w:r>
+      <w:proofErr w:type="spellStart"/>
+      <w:r>
+        <w:rPr>
+          <w:i/>
+          <w:iCs/>
+        </w:rPr>
+        <w:t>channel</w:t>
+      </w:r>
+      <w:proofErr w:type="spellEnd"/>
+      <w:r>
+        <w:t xml:space="preserve">, que será responsável por executar toda e qualquer interação com o servidor </w:t>
+      </w:r>
+      <w:proofErr w:type="spellStart"/>
+      <w:r>
+        <w:t>rabbit</w:t>
+      </w:r>
+      <w:proofErr w:type="spellEnd"/>
+      <w:r>
+        <w:t xml:space="preserve">, tudo isso </w:t>
+      </w:r>
+      <w:r>
+        <w:t xml:space="preserve">foi criado em </w:t>
+      </w:r>
+      <w:r>
+        <w:t xml:space="preserve">um </w:t>
+      </w:r>
+      <w:proofErr w:type="spellStart"/>
+      <w:r>
+        <w:t>try</w:t>
+      </w:r>
+      <w:proofErr w:type="spellEnd"/>
+      <w:r>
+        <w:t xml:space="preserve">-catch, para caso haja alguma falha na conexão, seja lançado um </w:t>
+      </w:r>
+      <w:proofErr w:type="spellStart"/>
+      <w:r>
+        <w:t>except</w:t>
+      </w:r>
+      <w:proofErr w:type="spellEnd"/>
+      <w:r>
+        <w:t xml:space="preserve"> com o erro. </w:t>
+      </w:r>
+    </w:p>
+    <w:p/>
+    <w:p/>
+    <w:p/>
+    <w:p>
+      <w:pPr>
+        <w:pStyle w:val="Pr-formataoHTML"/>
+        <w:pBdr>
+          <w:top w:val="single" w:sz="6" w:space="8" w:color="CCCCCC"/>
+          <w:left w:val="single" w:sz="6" w:space="8" w:color="CCCCCC"/>
+          <w:bottom w:val="single" w:sz="6" w:space="0" w:color="CCCCCC"/>
+          <w:right w:val="single" w:sz="6" w:space="8" w:color="CCCCCC"/>
+        </w:pBdr>
+        <w:shd w:val="clear" w:color="auto" w:fill="F5F5F5"/>
+        <w:rPr>
+          <w:rFonts w:ascii="Consolas" w:hAnsi="Consolas"/>
+          <w:color w:val="000000"/>
+          <w:sz w:val="21"/>
+          <w:szCs w:val="21"/>
+        </w:rPr>
+      </w:pPr>
+      <w:proofErr w:type="spellStart"/>
+      <w:r>
+        <w:rPr>
+          <w:rFonts w:ascii="Consolas" w:hAnsi="Consolas"/>
+          <w:color w:val="000000"/>
+          <w:sz w:val="21"/>
+          <w:szCs w:val="21"/>
+        </w:rPr>
+        <w:lastRenderedPageBreak/>
+        <w:t>class</w:t>
+      </w:r>
+      <w:proofErr w:type="spellEnd"/>
+      <w:r>
+        <w:rPr>
+          <w:rFonts w:ascii="Consolas" w:hAnsi="Consolas"/>
+          <w:color w:val="000000"/>
+          <w:sz w:val="21"/>
+          <w:szCs w:val="21"/>
+        </w:rPr>
+        <w:t xml:space="preserve"> </w:t>
+      </w:r>
+      <w:proofErr w:type="spellStart"/>
+      <w:proofErr w:type="gramStart"/>
+      <w:r>
+        <w:rPr>
+          <w:rFonts w:ascii="Consolas" w:hAnsi="Consolas"/>
+          <w:color w:val="000000"/>
+          <w:sz w:val="21"/>
+          <w:szCs w:val="21"/>
+        </w:rPr>
+        <w:t>RabbitConnection</w:t>
+      </w:r>
+      <w:proofErr w:type="spellEnd"/>
+      <w:r>
+        <w:rPr>
+          <w:rFonts w:ascii="Consolas" w:hAnsi="Consolas"/>
+          <w:color w:val="000000"/>
+          <w:sz w:val="21"/>
+          <w:szCs w:val="21"/>
+        </w:rPr>
+        <w:t>(</w:t>
+      </w:r>
+      <w:proofErr w:type="gramEnd"/>
+      <w:r>
+        <w:rPr>
+          <w:rFonts w:ascii="Consolas" w:hAnsi="Consolas"/>
+          <w:color w:val="000000"/>
+          <w:sz w:val="21"/>
+          <w:szCs w:val="21"/>
+        </w:rPr>
+        <w:t>):</w:t>
+      </w:r>
+    </w:p>
+    <w:p>
+      <w:pPr>
+        <w:pStyle w:val="Pr-formataoHTML"/>
+        <w:pBdr>
+          <w:top w:val="single" w:sz="6" w:space="8" w:color="CCCCCC"/>
+          <w:left w:val="single" w:sz="6" w:space="8" w:color="CCCCCC"/>
+          <w:bottom w:val="single" w:sz="6" w:space="0" w:color="CCCCCC"/>
+          <w:right w:val="single" w:sz="6" w:space="8" w:color="CCCCCC"/>
+        </w:pBdr>
+        <w:shd w:val="clear" w:color="auto" w:fill="F5F5F5"/>
+        <w:rPr>
+          <w:rFonts w:ascii="Consolas" w:hAnsi="Consolas"/>
+          <w:color w:val="000000"/>
+          <w:sz w:val="21"/>
+          <w:szCs w:val="21"/>
+        </w:rPr>
+      </w:pPr>
+    </w:p>
+    <w:p>
+      <w:pPr>
+        <w:pStyle w:val="Pr-formataoHTML"/>
+        <w:pBdr>
+          <w:top w:val="single" w:sz="6" w:space="8" w:color="CCCCCC"/>
+          <w:left w:val="single" w:sz="6" w:space="8" w:color="CCCCCC"/>
+          <w:bottom w:val="single" w:sz="6" w:space="0" w:color="CCCCCC"/>
+          <w:right w:val="single" w:sz="6" w:space="8" w:color="CCCCCC"/>
+        </w:pBdr>
+        <w:shd w:val="clear" w:color="auto" w:fill="F5F5F5"/>
+        <w:rPr>
+          <w:rFonts w:ascii="Consolas" w:hAnsi="Consolas"/>
+          <w:color w:val="000000"/>
+          <w:sz w:val="21"/>
+          <w:szCs w:val="21"/>
+        </w:rPr>
+      </w:pPr>
+      <w:r>
+        <w:rPr>
+          <w:rFonts w:ascii="Consolas" w:hAnsi="Consolas"/>
+          <w:color w:val="000000"/>
+          <w:sz w:val="21"/>
+          <w:szCs w:val="21"/>
+        </w:rPr>
+        <w:t xml:space="preserve">    </w:t>
+      </w:r>
+      <w:proofErr w:type="spellStart"/>
+      <w:r>
+        <w:rPr>
+          <w:rFonts w:ascii="Consolas" w:hAnsi="Consolas"/>
+          <w:color w:val="000000"/>
+          <w:sz w:val="21"/>
+          <w:szCs w:val="21"/>
+        </w:rPr>
+        <w:t>def</w:t>
+      </w:r>
+      <w:proofErr w:type="spellEnd"/>
+      <w:r>
+        <w:rPr>
+          <w:rFonts w:ascii="Consolas" w:hAnsi="Consolas"/>
+          <w:color w:val="000000"/>
+          <w:sz w:val="21"/>
+          <w:szCs w:val="21"/>
+        </w:rPr>
+        <w:t xml:space="preserve"> __</w:t>
+      </w:r>
+      <w:proofErr w:type="spellStart"/>
+      <w:r>
+        <w:rPr>
+          <w:rFonts w:ascii="Consolas" w:hAnsi="Consolas"/>
+          <w:color w:val="000000"/>
+          <w:sz w:val="21"/>
+          <w:szCs w:val="21"/>
+        </w:rPr>
+        <w:t>init</w:t>
+      </w:r>
+      <w:proofErr w:type="spellEnd"/>
+      <w:r>
+        <w:rPr>
+          <w:rFonts w:ascii="Consolas" w:hAnsi="Consolas"/>
+          <w:color w:val="000000"/>
+          <w:sz w:val="21"/>
+          <w:szCs w:val="21"/>
+        </w:rPr>
+        <w:t>__(self</w:t>
+      </w:r>
+      <w:proofErr w:type="gramStart"/>
+      <w:r>
+        <w:rPr>
+          <w:rFonts w:ascii="Consolas" w:hAnsi="Consolas"/>
+          <w:color w:val="000000"/>
+          <w:sz w:val="21"/>
+          <w:szCs w:val="21"/>
+        </w:rPr>
+        <w:t>) :</w:t>
+      </w:r>
+      <w:proofErr w:type="gramEnd"/>
+    </w:p>
+    <w:p>
+      <w:pPr>
+        <w:pStyle w:val="Pr-formataoHTML"/>
+        <w:pBdr>
+          <w:top w:val="single" w:sz="6" w:space="8" w:color="CCCCCC"/>
+          <w:left w:val="single" w:sz="6" w:space="8" w:color="CCCCCC"/>
+          <w:bottom w:val="single" w:sz="6" w:space="0" w:color="CCCCCC"/>
+          <w:right w:val="single" w:sz="6" w:space="8" w:color="CCCCCC"/>
+        </w:pBdr>
+        <w:shd w:val="clear" w:color="auto" w:fill="F5F5F5"/>
+        <w:rPr>
+          <w:rFonts w:ascii="Consolas" w:hAnsi="Consolas"/>
+          <w:color w:val="000000"/>
+          <w:sz w:val="21"/>
+          <w:szCs w:val="21"/>
+        </w:rPr>
+      </w:pPr>
+      <w:r>
+        <w:rPr>
+          <w:rFonts w:ascii="Consolas" w:hAnsi="Consolas"/>
+          <w:color w:val="000000"/>
+          <w:sz w:val="21"/>
+          <w:szCs w:val="21"/>
+        </w:rPr>
+        <w:t xml:space="preserve">        </w:t>
+      </w:r>
+      <w:proofErr w:type="spellStart"/>
+      <w:r>
+        <w:rPr>
+          <w:rFonts w:ascii="Consolas" w:hAnsi="Consolas"/>
+          <w:color w:val="000000"/>
+          <w:sz w:val="21"/>
+          <w:szCs w:val="21"/>
+        </w:rPr>
+        <w:t>try</w:t>
+      </w:r>
+      <w:proofErr w:type="spellEnd"/>
+      <w:r>
+        <w:rPr>
+          <w:rFonts w:ascii="Consolas" w:hAnsi="Consolas"/>
+          <w:color w:val="000000"/>
+          <w:sz w:val="21"/>
+          <w:szCs w:val="21"/>
+        </w:rPr>
+        <w:t>:</w:t>
+      </w:r>
+    </w:p>
+    <w:p>
+      <w:pPr>
+        <w:pStyle w:val="Pr-formataoHTML"/>
+        <w:pBdr>
+          <w:top w:val="single" w:sz="6" w:space="8" w:color="CCCCCC"/>
+          <w:left w:val="single" w:sz="6" w:space="8" w:color="CCCCCC"/>
+          <w:bottom w:val="single" w:sz="6" w:space="0" w:color="CCCCCC"/>
+          <w:right w:val="single" w:sz="6" w:space="8" w:color="CCCCCC"/>
+        </w:pBdr>
+        <w:shd w:val="clear" w:color="auto" w:fill="F5F5F5"/>
+        <w:rPr>
+          <w:rFonts w:ascii="Consolas" w:hAnsi="Consolas"/>
+          <w:color w:val="000000"/>
+          <w:sz w:val="21"/>
+          <w:szCs w:val="21"/>
+        </w:rPr>
+      </w:pPr>
+      <w:r>
+        <w:rPr>
+          <w:rFonts w:ascii="Consolas" w:hAnsi="Consolas"/>
+          <w:color w:val="000000"/>
+          <w:sz w:val="21"/>
+          <w:szCs w:val="21"/>
+        </w:rPr>
+        <w:t xml:space="preserve">            </w:t>
+      </w:r>
+      <w:proofErr w:type="spellStart"/>
+      <w:proofErr w:type="gramStart"/>
+      <w:r>
+        <w:rPr>
+          <w:rFonts w:ascii="Consolas" w:hAnsi="Consolas"/>
+          <w:color w:val="000000"/>
+          <w:sz w:val="21"/>
+          <w:szCs w:val="21"/>
+        </w:rPr>
+        <w:t>self.connection</w:t>
+      </w:r>
+      <w:proofErr w:type="spellEnd"/>
+      <w:proofErr w:type="gramEnd"/>
+      <w:r>
+        <w:rPr>
+          <w:rFonts w:ascii="Consolas" w:hAnsi="Consolas"/>
+          <w:color w:val="000000"/>
+          <w:sz w:val="21"/>
+          <w:szCs w:val="21"/>
+        </w:rPr>
+        <w:t xml:space="preserve"> = </w:t>
+      </w:r>
+      <w:proofErr w:type="spellStart"/>
+      <w:r>
+        <w:rPr>
+          <w:rFonts w:ascii="Consolas" w:hAnsi="Consolas"/>
+          <w:color w:val="000000"/>
+          <w:sz w:val="21"/>
+          <w:szCs w:val="21"/>
+        </w:rPr>
+        <w:t>pika.BlockingConnection</w:t>
+      </w:r>
+      <w:proofErr w:type="spellEnd"/>
+      <w:r>
+        <w:rPr>
+          <w:rFonts w:ascii="Consolas" w:hAnsi="Consolas"/>
+          <w:color w:val="000000"/>
+          <w:sz w:val="21"/>
+          <w:szCs w:val="21"/>
+        </w:rPr>
+        <w:t>(</w:t>
+      </w:r>
+    </w:p>
+    <w:p>
+      <w:pPr>
+        <w:pStyle w:val="Pr-formataoHTML"/>
+        <w:pBdr>
+          <w:top w:val="single" w:sz="6" w:space="8" w:color="CCCCCC"/>
+          <w:left w:val="single" w:sz="6" w:space="8" w:color="CCCCCC"/>
+          <w:bottom w:val="single" w:sz="6" w:space="0" w:color="CCCCCC"/>
+          <w:right w:val="single" w:sz="6" w:space="8" w:color="CCCCCC"/>
+        </w:pBdr>
+        <w:shd w:val="clear" w:color="auto" w:fill="F5F5F5"/>
+        <w:rPr>
+          <w:rFonts w:ascii="Consolas" w:hAnsi="Consolas"/>
+          <w:color w:val="000000"/>
+          <w:sz w:val="21"/>
+          <w:szCs w:val="21"/>
+        </w:rPr>
+      </w:pPr>
+      <w:r>
+        <w:rPr>
+          <w:rFonts w:ascii="Consolas" w:hAnsi="Consolas"/>
+          <w:color w:val="000000"/>
+          <w:sz w:val="21"/>
+          <w:szCs w:val="21"/>
+        </w:rPr>
+        <w:t xml:space="preserve">                </w:t>
+      </w:r>
+      <w:proofErr w:type="spellStart"/>
+      <w:proofErr w:type="gramStart"/>
+      <w:r>
+        <w:rPr>
+          <w:rFonts w:ascii="Consolas" w:hAnsi="Consolas"/>
+          <w:color w:val="000000"/>
+          <w:sz w:val="21"/>
+          <w:szCs w:val="21"/>
+        </w:rPr>
+        <w:t>pika.ConnectionParameters</w:t>
+      </w:r>
+      <w:proofErr w:type="spellEnd"/>
+      <w:proofErr w:type="gramEnd"/>
+      <w:r>
+        <w:rPr>
+          <w:rFonts w:ascii="Consolas" w:hAnsi="Consolas"/>
+          <w:color w:val="000000"/>
+          <w:sz w:val="21"/>
+          <w:szCs w:val="21"/>
+        </w:rPr>
+        <w:t xml:space="preserve">(host=HOST_RABBIT, </w:t>
+      </w:r>
+      <w:proofErr w:type="spellStart"/>
+      <w:r>
+        <w:rPr>
+          <w:rFonts w:ascii="Consolas" w:hAnsi="Consolas"/>
+          <w:color w:val="000000"/>
+          <w:sz w:val="21"/>
+          <w:szCs w:val="21"/>
+        </w:rPr>
+        <w:t>port</w:t>
+      </w:r>
+      <w:proofErr w:type="spellEnd"/>
+      <w:r>
+        <w:rPr>
+          <w:rFonts w:ascii="Consolas" w:hAnsi="Consolas"/>
+          <w:color w:val="000000"/>
+          <w:sz w:val="21"/>
+          <w:szCs w:val="21"/>
+        </w:rPr>
+        <w:t>=5672))</w:t>
+      </w:r>
+    </w:p>
+    <w:p>
+      <w:pPr>
+        <w:pStyle w:val="Pr-formataoHTML"/>
+        <w:pBdr>
+          <w:top w:val="single" w:sz="6" w:space="8" w:color="CCCCCC"/>
+          <w:left w:val="single" w:sz="6" w:space="8" w:color="CCCCCC"/>
+          <w:bottom w:val="single" w:sz="6" w:space="0" w:color="CCCCCC"/>
+          <w:right w:val="single" w:sz="6" w:space="8" w:color="CCCCCC"/>
+        </w:pBdr>
+        <w:shd w:val="clear" w:color="auto" w:fill="F5F5F5"/>
+        <w:rPr>
+          <w:rFonts w:ascii="Consolas" w:hAnsi="Consolas"/>
+          <w:color w:val="000000"/>
+          <w:sz w:val="21"/>
+          <w:szCs w:val="21"/>
+        </w:rPr>
+      </w:pPr>
+      <w:r>
+        <w:rPr>
+          <w:rFonts w:ascii="Consolas" w:hAnsi="Consolas"/>
+          <w:color w:val="000000"/>
+          <w:sz w:val="21"/>
+          <w:szCs w:val="21"/>
+        </w:rPr>
+        <w:t xml:space="preserve">            </w:t>
+      </w:r>
+      <w:proofErr w:type="spellStart"/>
+      <w:proofErr w:type="gramStart"/>
+      <w:r>
+        <w:rPr>
+          <w:rFonts w:ascii="Consolas" w:hAnsi="Consolas"/>
+          <w:color w:val="000000"/>
+          <w:sz w:val="21"/>
+          <w:szCs w:val="21"/>
+        </w:rPr>
+        <w:t>self.channel</w:t>
+      </w:r>
+      <w:proofErr w:type="spellEnd"/>
+      <w:proofErr w:type="gramEnd"/>
+      <w:r>
+        <w:rPr>
+          <w:rFonts w:ascii="Consolas" w:hAnsi="Consolas"/>
+          <w:color w:val="000000"/>
+          <w:sz w:val="21"/>
+          <w:szCs w:val="21"/>
+        </w:rPr>
+        <w:t xml:space="preserve"> = </w:t>
+      </w:r>
+      <w:proofErr w:type="spellStart"/>
+      <w:r>
+        <w:rPr>
+          <w:rFonts w:ascii="Consolas" w:hAnsi="Consolas"/>
+          <w:color w:val="000000"/>
+          <w:sz w:val="21"/>
+          <w:szCs w:val="21"/>
+        </w:rPr>
+        <w:t>self.connection.channel</w:t>
+      </w:r>
+      <w:proofErr w:type="spellEnd"/>
+      <w:r>
+        <w:rPr>
+          <w:rFonts w:ascii="Consolas" w:hAnsi="Consolas"/>
+          <w:color w:val="000000"/>
+          <w:sz w:val="21"/>
+          <w:szCs w:val="21"/>
+        </w:rPr>
+        <w:t>()</w:t>
+      </w:r>
+    </w:p>
+    <w:p>
+      <w:pPr>
+        <w:pStyle w:val="Pr-formataoHTML"/>
+        <w:pBdr>
+          <w:top w:val="single" w:sz="6" w:space="8" w:color="CCCCCC"/>
+          <w:left w:val="single" w:sz="6" w:space="8" w:color="CCCCCC"/>
+          <w:bottom w:val="single" w:sz="6" w:space="0" w:color="CCCCCC"/>
+          <w:right w:val="single" w:sz="6" w:space="8" w:color="CCCCCC"/>
+        </w:pBdr>
+        <w:shd w:val="clear" w:color="auto" w:fill="F5F5F5"/>
+        <w:rPr>
+          <w:rFonts w:ascii="Consolas" w:hAnsi="Consolas"/>
+          <w:color w:val="000000"/>
+          <w:sz w:val="21"/>
+          <w:szCs w:val="21"/>
+        </w:rPr>
+      </w:pPr>
+      <w:r>
+        <w:rPr>
+          <w:rFonts w:ascii="Consolas" w:hAnsi="Consolas"/>
+          <w:color w:val="000000"/>
+          <w:sz w:val="21"/>
+          <w:szCs w:val="21"/>
+        </w:rPr>
+        <w:t xml:space="preserve">            </w:t>
+      </w:r>
+      <w:proofErr w:type="gramStart"/>
+      <w:r>
+        <w:rPr>
+          <w:rFonts w:ascii="Consolas" w:hAnsi="Consolas"/>
+          <w:color w:val="000000"/>
+          <w:sz w:val="21"/>
+          <w:szCs w:val="21"/>
+        </w:rPr>
+        <w:t>print(</w:t>
+      </w:r>
+      <w:proofErr w:type="gramEnd"/>
+      <w:r>
+        <w:rPr>
+          <w:rFonts w:ascii="Consolas" w:hAnsi="Consolas"/>
+          <w:color w:val="000000"/>
+          <w:sz w:val="21"/>
+          <w:szCs w:val="21"/>
+        </w:rPr>
+        <w:t>'[</w:t>
+      </w:r>
+      <w:r>
+        <w:rPr>
+          <w:rFonts w:ascii="Segoe UI Symbol" w:hAnsi="Segoe UI Symbol" w:cs="Segoe UI Symbol"/>
+          <w:color w:val="000000"/>
+          <w:sz w:val="21"/>
+          <w:szCs w:val="21"/>
+        </w:rPr>
+        <w:t>✓</w:t>
+      </w:r>
+      <w:r>
+        <w:rPr>
+          <w:rFonts w:ascii="Consolas" w:hAnsi="Consolas"/>
+          <w:color w:val="000000"/>
+          <w:sz w:val="21"/>
+          <w:szCs w:val="21"/>
+        </w:rPr>
+        <w:t xml:space="preserve">] </w:t>
+      </w:r>
+      <w:proofErr w:type="spellStart"/>
+      <w:r>
+        <w:rPr>
+          <w:rFonts w:ascii="Consolas" w:hAnsi="Consolas"/>
+          <w:color w:val="000000"/>
+          <w:sz w:val="21"/>
+          <w:szCs w:val="21"/>
+        </w:rPr>
+        <w:t>Connected</w:t>
+      </w:r>
+      <w:proofErr w:type="spellEnd"/>
+      <w:r>
+        <w:rPr>
+          <w:rFonts w:ascii="Consolas" w:hAnsi="Consolas"/>
+          <w:color w:val="000000"/>
+          <w:sz w:val="21"/>
+          <w:szCs w:val="21"/>
+        </w:rPr>
+        <w:t xml:space="preserve"> </w:t>
+      </w:r>
+      <w:proofErr w:type="spellStart"/>
+      <w:r>
+        <w:rPr>
+          <w:rFonts w:ascii="Consolas" w:hAnsi="Consolas"/>
+          <w:color w:val="000000"/>
+          <w:sz w:val="21"/>
+          <w:szCs w:val="21"/>
+        </w:rPr>
+        <w:t>to</w:t>
+      </w:r>
+      <w:proofErr w:type="spellEnd"/>
+      <w:r>
+        <w:rPr>
+          <w:rFonts w:ascii="Consolas" w:hAnsi="Consolas"/>
+          <w:color w:val="000000"/>
+          <w:sz w:val="21"/>
+          <w:szCs w:val="21"/>
+        </w:rPr>
+        <w:t xml:space="preserve"> </w:t>
+      </w:r>
+      <w:proofErr w:type="spellStart"/>
+      <w:r>
+        <w:rPr>
+          <w:rFonts w:ascii="Consolas" w:hAnsi="Consolas"/>
+          <w:color w:val="000000"/>
+          <w:sz w:val="21"/>
+          <w:szCs w:val="21"/>
+        </w:rPr>
         <w:t>RabbitMQ</w:t>
       </w:r>
       <w:proofErr w:type="spellEnd"/>
-    </w:p>
+      <w:r>
+        <w:rPr>
+          <w:rFonts w:ascii="Consolas" w:hAnsi="Consolas"/>
+          <w:color w:val="000000"/>
+          <w:sz w:val="21"/>
+          <w:szCs w:val="21"/>
+        </w:rPr>
+        <w:t xml:space="preserve"> server')</w:t>
+      </w:r>
+    </w:p>
+    <w:p>
+      <w:pPr>
+        <w:pStyle w:val="Pr-formataoHTML"/>
+        <w:pBdr>
+          <w:top w:val="single" w:sz="6" w:space="8" w:color="CCCCCC"/>
+          <w:left w:val="single" w:sz="6" w:space="8" w:color="CCCCCC"/>
+          <w:bottom w:val="single" w:sz="6" w:space="0" w:color="CCCCCC"/>
+          <w:right w:val="single" w:sz="6" w:space="8" w:color="CCCCCC"/>
+        </w:pBdr>
+        <w:shd w:val="clear" w:color="auto" w:fill="F5F5F5"/>
+        <w:rPr>
+          <w:rFonts w:ascii="Consolas" w:hAnsi="Consolas"/>
+          <w:color w:val="000000"/>
+          <w:sz w:val="21"/>
+          <w:szCs w:val="21"/>
+        </w:rPr>
+      </w:pPr>
+      <w:r>
+        <w:rPr>
+          <w:rFonts w:ascii="Consolas" w:hAnsi="Consolas"/>
+          <w:color w:val="000000"/>
+          <w:sz w:val="21"/>
+          <w:szCs w:val="21"/>
+        </w:rPr>
+        <w:t xml:space="preserve">            </w:t>
+      </w:r>
+    </w:p>
+    <w:p>
+      <w:pPr>
+        <w:pStyle w:val="Pr-formataoHTML"/>
+        <w:pBdr>
+          <w:top w:val="single" w:sz="6" w:space="8" w:color="CCCCCC"/>
+          <w:left w:val="single" w:sz="6" w:space="8" w:color="CCCCCC"/>
+          <w:bottom w:val="single" w:sz="6" w:space="0" w:color="CCCCCC"/>
+          <w:right w:val="single" w:sz="6" w:space="8" w:color="CCCCCC"/>
+        </w:pBdr>
+        <w:shd w:val="clear" w:color="auto" w:fill="F5F5F5"/>
+        <w:rPr>
+          <w:rFonts w:ascii="Consolas" w:hAnsi="Consolas"/>
+          <w:color w:val="000000"/>
+          <w:sz w:val="21"/>
+          <w:szCs w:val="21"/>
+        </w:rPr>
+      </w:pPr>
+      <w:r>
+        <w:rPr>
+          <w:rFonts w:ascii="Consolas" w:hAnsi="Consolas"/>
+          <w:color w:val="000000"/>
+          <w:sz w:val="21"/>
+          <w:szCs w:val="21"/>
+        </w:rPr>
+        <w:t xml:space="preserve">        </w:t>
+      </w:r>
+      <w:proofErr w:type="spellStart"/>
+      <w:r>
+        <w:rPr>
+          <w:rFonts w:ascii="Consolas" w:hAnsi="Consolas"/>
+          <w:color w:val="000000"/>
+          <w:sz w:val="21"/>
+          <w:szCs w:val="21"/>
+        </w:rPr>
+        <w:t>except</w:t>
+      </w:r>
+      <w:proofErr w:type="spellEnd"/>
+      <w:r>
+        <w:rPr>
+          <w:rFonts w:ascii="Consolas" w:hAnsi="Consolas"/>
+          <w:color w:val="000000"/>
+          <w:sz w:val="21"/>
+          <w:szCs w:val="21"/>
+        </w:rPr>
+        <w:t xml:space="preserve"> </w:t>
+      </w:r>
+      <w:proofErr w:type="spellStart"/>
+      <w:r>
+        <w:rPr>
+          <w:rFonts w:ascii="Consolas" w:hAnsi="Consolas"/>
+          <w:color w:val="000000"/>
+          <w:sz w:val="21"/>
+          <w:szCs w:val="21"/>
+        </w:rPr>
+        <w:t>Exception</w:t>
+      </w:r>
+      <w:proofErr w:type="spellEnd"/>
+      <w:r>
+        <w:rPr>
+          <w:rFonts w:ascii="Consolas" w:hAnsi="Consolas"/>
+          <w:color w:val="000000"/>
+          <w:sz w:val="21"/>
+          <w:szCs w:val="21"/>
+        </w:rPr>
+        <w:t xml:space="preserve"> as </w:t>
+      </w:r>
+      <w:proofErr w:type="spellStart"/>
+      <w:r>
+        <w:rPr>
+          <w:rFonts w:ascii="Consolas" w:hAnsi="Consolas"/>
+          <w:color w:val="000000"/>
+          <w:sz w:val="21"/>
+          <w:szCs w:val="21"/>
+        </w:rPr>
+        <w:t>error</w:t>
+      </w:r>
+      <w:proofErr w:type="spellEnd"/>
+      <w:r>
+        <w:rPr>
+          <w:rFonts w:ascii="Consolas" w:hAnsi="Consolas"/>
+          <w:color w:val="000000"/>
+          <w:sz w:val="21"/>
+          <w:szCs w:val="21"/>
+        </w:rPr>
+        <w:t>:</w:t>
+      </w:r>
+    </w:p>
+    <w:p>
+      <w:pPr>
+        <w:pStyle w:val="Pr-formataoHTML"/>
+        <w:pBdr>
+          <w:top w:val="single" w:sz="6" w:space="8" w:color="CCCCCC"/>
+          <w:left w:val="single" w:sz="6" w:space="8" w:color="CCCCCC"/>
+          <w:bottom w:val="single" w:sz="6" w:space="0" w:color="CCCCCC"/>
+          <w:right w:val="single" w:sz="6" w:space="8" w:color="CCCCCC"/>
+        </w:pBdr>
+        <w:shd w:val="clear" w:color="auto" w:fill="F5F5F5"/>
+        <w:rPr>
+          <w:rFonts w:ascii="Consolas" w:hAnsi="Consolas"/>
+          <w:color w:val="000000"/>
+          <w:sz w:val="21"/>
+          <w:szCs w:val="21"/>
+        </w:rPr>
+      </w:pPr>
+      <w:r>
+        <w:rPr>
+          <w:rFonts w:ascii="Consolas" w:hAnsi="Consolas"/>
+          <w:color w:val="000000"/>
+          <w:sz w:val="21"/>
+          <w:szCs w:val="21"/>
+        </w:rPr>
+        <w:t xml:space="preserve">            print(f'[X] CONNECTING RABBIT MQ ERROR: {</w:t>
+      </w:r>
+      <w:proofErr w:type="spellStart"/>
+      <w:r>
+        <w:rPr>
+          <w:rFonts w:ascii="Consolas" w:hAnsi="Consolas"/>
+          <w:color w:val="000000"/>
+          <w:sz w:val="21"/>
+          <w:szCs w:val="21"/>
+        </w:rPr>
+        <w:t>error</w:t>
+      </w:r>
+      <w:proofErr w:type="spellEnd"/>
+      <w:r>
+        <w:rPr>
+          <w:rFonts w:ascii="Consolas" w:hAnsi="Consolas"/>
+          <w:color w:val="000000"/>
+          <w:sz w:val="21"/>
+          <w:szCs w:val="21"/>
+        </w:rPr>
+        <w:t>}')</w:t>
+      </w:r>
+    </w:p>
+    <w:p>
+      <w:pPr>
+        <w:pStyle w:val="Pr-formataoHTML"/>
+        <w:pBdr>
+          <w:top w:val="single" w:sz="6" w:space="8" w:color="CCCCCC"/>
+          <w:left w:val="single" w:sz="6" w:space="8" w:color="CCCCCC"/>
+          <w:bottom w:val="single" w:sz="6" w:space="0" w:color="CCCCCC"/>
+          <w:right w:val="single" w:sz="6" w:space="8" w:color="CCCCCC"/>
+        </w:pBdr>
+        <w:shd w:val="clear" w:color="auto" w:fill="F5F5F5"/>
+        <w:rPr>
+          <w:rFonts w:ascii="Consolas" w:hAnsi="Consolas"/>
+          <w:color w:val="000000"/>
+          <w:sz w:val="21"/>
+          <w:szCs w:val="21"/>
+        </w:rPr>
+      </w:pPr>
+    </w:p>
+    <w:p>
+      <w:pPr>
+        <w:pStyle w:val="Pr-formataoHTML"/>
+        <w:pBdr>
+          <w:top w:val="single" w:sz="6" w:space="8" w:color="CCCCCC"/>
+          <w:left w:val="single" w:sz="6" w:space="8" w:color="CCCCCC"/>
+          <w:bottom w:val="single" w:sz="6" w:space="0" w:color="CCCCCC"/>
+          <w:right w:val="single" w:sz="6" w:space="8" w:color="CCCCCC"/>
+        </w:pBdr>
+        <w:shd w:val="clear" w:color="auto" w:fill="F5F5F5"/>
+        <w:rPr>
+          <w:rFonts w:ascii="Consolas" w:hAnsi="Consolas"/>
+          <w:color w:val="000000"/>
+          <w:sz w:val="21"/>
+          <w:szCs w:val="21"/>
+        </w:rPr>
+      </w:pPr>
+    </w:p>
+    <w:p/>
+    <w:p/>
+    <w:p>
+      <w:pPr>
+        <w:pStyle w:val="Ttulo2"/>
+      </w:pPr>
+      <w:r>
+        <w:t>Redis</w:t>
+      </w:r>
+    </w:p>
+    <w:p/>
+    <w:p/>
+    <w:p/>
+    <w:p/>
+    <w:p/>
+    <w:p/>
+    <w:p/>
+    <w:p/>
+    <w:p/>
+    <w:p/>
+    <w:p/>
+    <w:p/>
+    <w:p/>
+    <w:p/>
+    <w:p/>
+    <w:p/>
+    <w:p/>
+    <w:p/>
+    <w:p>
+      <w:pPr>
+        <w:pStyle w:val="Ttulo1"/>
+      </w:pPr>
+      <w:r>
+        <w:t>Step6</w:t>
+      </w:r>
+    </w:p>
+    <w:p>
+      <w:r>
+        <w:t xml:space="preserve">O que iremos criar será algo relativamente simples. Como vamos ter </w:t>
+      </w:r>
+      <w:r>
+        <w:t xml:space="preserve">os </w:t>
+      </w:r>
+      <w:proofErr w:type="spellStart"/>
+      <w:r>
+        <w:t>microcervices</w:t>
+      </w:r>
+      <w:proofErr w:type="spellEnd"/>
+      <w:r>
+        <w:t xml:space="preserve"> </w:t>
+      </w:r>
+      <w:proofErr w:type="spellStart"/>
+      <w:r>
+        <w:rPr>
+          <w:i/>
+          <w:iCs/>
+        </w:rPr>
+        <w:t>users</w:t>
+      </w:r>
+      <w:proofErr w:type="spellEnd"/>
+      <w:r>
+        <w:t xml:space="preserve"> e </w:t>
+      </w:r>
+      <w:proofErr w:type="spellStart"/>
+      <w:r>
+        <w:rPr>
+          <w:i/>
+          <w:iCs/>
+        </w:rPr>
+        <w:t>orders</w:t>
+      </w:r>
+      <w:proofErr w:type="spellEnd"/>
+      <w:r>
+        <w:rPr>
+          <w:i/>
+          <w:iCs/>
+        </w:rPr>
+        <w:t>,</w:t>
+      </w:r>
+      <w:r>
+        <w:t xml:space="preserve"> nossa API terá que se comunicar com eles de algum jeito. Para isso, iremos utilizar o </w:t>
+      </w:r>
+      <w:proofErr w:type="spellStart"/>
+      <w:r>
+        <w:lastRenderedPageBreak/>
+        <w:t>masse</w:t>
+      </w:r>
+      <w:r>
+        <w:t>n</w:t>
+      </w:r>
+      <w:r>
+        <w:t>ge</w:t>
+      </w:r>
+      <w:proofErr w:type="spellEnd"/>
+      <w:r>
+        <w:t xml:space="preserve"> broker do </w:t>
+      </w:r>
+      <w:proofErr w:type="spellStart"/>
+      <w:r>
+        <w:t>rabbit</w:t>
+      </w:r>
+      <w:proofErr w:type="spellEnd"/>
+      <w:r>
+        <w:t xml:space="preserve">. A </w:t>
+      </w:r>
+      <w:r>
+        <w:t>ideia</w:t>
+      </w:r>
+      <w:r>
+        <w:t xml:space="preserve"> é termos duas filas para comunicação </w:t>
+      </w:r>
+      <w:r>
+        <w:t>entre API</w:t>
+      </w:r>
+      <w:r>
+        <w:t>/S</w:t>
+      </w:r>
+      <w:r>
+        <w:t xml:space="preserve">erviço, </w:t>
+      </w:r>
+      <w:r>
+        <w:t>porém</w:t>
+      </w:r>
+      <w:r>
+        <w:t xml:space="preserve"> existe um pequeno detalhe.</w:t>
+      </w:r>
+      <w:r>
+        <w:t xml:space="preserve"> Como em alguns casos iremos fazer uma consulta no banco de dados, desejando enviar um response ao usuário. Nas filas do </w:t>
+      </w:r>
+      <w:proofErr w:type="spellStart"/>
+      <w:r>
+        <w:t>rabbit</w:t>
+      </w:r>
+      <w:proofErr w:type="spellEnd"/>
+      <w:r>
+        <w:t xml:space="preserve"> existe um sistema de ACK para confirmação de entrega de mensagens ao destinatário, </w:t>
+      </w:r>
+      <w:r>
+        <w:t>porém</w:t>
+      </w:r>
+      <w:r>
+        <w:t xml:space="preserve"> é algo relativamente simples, não podendo ter </w:t>
+      </w:r>
+      <w:r>
+        <w:t xml:space="preserve">uma personalização da mensagem de confirmação. </w:t>
+      </w:r>
+    </w:p>
+    <w:p>
+      <w:r>
+        <w:t xml:space="preserve">O que precisaremos fazer, </w:t>
+      </w:r>
+      <w:r>
+        <w:t xml:space="preserve">será utilizar um recurso chamado Remote Procedure </w:t>
+      </w:r>
+      <w:proofErr w:type="spellStart"/>
+      <w:r>
+        <w:t>Call</w:t>
+      </w:r>
+      <w:proofErr w:type="spellEnd"/>
+      <w:r>
+        <w:t xml:space="preserve"> (RPC). Que consiste em um remetente enviar uma mensagem e aguardar o destinatário processar a informação, para que depois possa retornar uma resposta</w:t>
+      </w:r>
+      <w:r>
+        <w:t>. Resumindo, uma comunicação assíncrona. Sendo assim, será necessária uma fila auxiliar para transmitir esse response.</w:t>
+      </w:r>
+      <w:r>
+        <w:t xml:space="preserve"> </w:t>
+      </w:r>
+      <w:r>
+        <w:t>Abaixo</w:t>
+      </w:r>
+      <w:r>
+        <w:t xml:space="preserve"> há uma ilustração da arquitetura que iremos criar</w:t>
+      </w:r>
+      <w:r>
+        <w:t>.</w:t>
+      </w:r>
+    </w:p>
+    <w:p>
+      <w:pPr>
+        <w:jc w:val="center"/>
+      </w:pPr>
+      <w:r>
+        <w:rPr>
+          <w:noProof/>
+        </w:rPr>
+        <w:drawing>
+          <wp:inline distT="0" distB="0" distL="0" distR="0" wp14:anchorId="48D6EFAC" wp14:editId="03EDCE0D">
+            <wp:extent cx="3610708" cy="3501010"/>
+            <wp:effectExtent l="0" t="0" r="0" b="0"/>
+            <wp:docPr id="19" name="Imagem 19"/>
+            <wp:cNvGraphicFramePr>
+              <a:graphicFrameLocks xmlns:a="http://schemas.openxmlformats.org/drawingml/2006/main" noChangeAspect="1"/>
+            </wp:cNvGraphicFramePr>
+            <a:graphic xmlns:a="http://schemas.openxmlformats.org/drawingml/2006/main">
+              <a:graphicData uri="http://schemas.openxmlformats.org/drawingml/2006/picture">
+                <pic:pic xmlns:pic="http://schemas.openxmlformats.org/drawingml/2006/picture">
+                  <pic:nvPicPr>
+                    <pic:cNvPr id="0" name="Picture 2"/>
+                    <pic:cNvPicPr>
+                      <a:picLocks noChangeAspect="1" noChangeArrowheads="1"/>
+                    </pic:cNvPicPr>
+                  </pic:nvPicPr>
+                  <pic:blipFill>
+                    <a:blip r:embed="rId35">
+                      <a:extLst>
+                        <a:ext uri="{28A0092B-C50C-407E-A947-70E740481C1C}">
+                          <a14:useLocalDpi xmlns:a14="http://schemas.microsoft.com/office/drawing/2010/main" val="0"/>
+                        </a:ext>
+                      </a:extLst>
+                    </a:blip>
+                    <a:srcRect/>
+                    <a:stretch>
+                      <a:fillRect/>
+                    </a:stretch>
+                  </pic:blipFill>
+                  <pic:spPr bwMode="auto">
+                    <a:xfrm>
+                      <a:off x="0" y="0"/>
+                      <a:ext cx="3623999" cy="3513897"/>
+                    </a:xfrm>
+                    <a:prstGeom prst="rect">
+                      <a:avLst/>
+                    </a:prstGeom>
+                    <a:noFill/>
+                    <a:ln>
+                      <a:noFill/>
+                    </a:ln>
+                  </pic:spPr>
+                </pic:pic>
+              </a:graphicData>
+            </a:graphic>
+          </wp:inline>
+        </w:drawing>
+      </w:r>
+    </w:p>
+    <w:p/>
+    <w:p>
+      <w:pPr>
+        <w:jc w:val="center"/>
+      </w:pPr>
+    </w:p>
+    <w:p/>
+    <w:p>
+      <w:pPr>
+        <w:pStyle w:val="Pr-formataoHTML"/>
+        <w:pBdr>
+          <w:top w:val="single" w:sz="6" w:space="8" w:color="CCCCCC"/>
+          <w:left w:val="single" w:sz="6" w:space="8" w:color="CCCCCC"/>
+          <w:bottom w:val="single" w:sz="6" w:space="0" w:color="CCCCCC"/>
+          <w:right w:val="single" w:sz="6" w:space="8" w:color="CCCCCC"/>
+        </w:pBdr>
+        <w:shd w:val="clear" w:color="auto" w:fill="F5F5F5"/>
+        <w:rPr>
+          <w:rFonts w:ascii="Consolas" w:hAnsi="Consolas"/>
+          <w:color w:val="000000"/>
+          <w:sz w:val="21"/>
+          <w:szCs w:val="21"/>
+        </w:rPr>
+      </w:pPr>
+      <w:r>
+        <w:rPr>
+          <w:rFonts w:ascii="Consolas" w:hAnsi="Consolas"/>
+          <w:color w:val="000000"/>
+          <w:sz w:val="21"/>
+          <w:szCs w:val="21"/>
+        </w:rPr>
+        <w:t xml:space="preserve"> </w:t>
+      </w:r>
+    </w:p>
+    <w:p>
+      <w:pPr>
+        <w:pStyle w:val="Pr-formataoHTML"/>
+        <w:pBdr>
+          <w:top w:val="single" w:sz="6" w:space="8" w:color="CCCCCC"/>
+          <w:left w:val="single" w:sz="6" w:space="8" w:color="CCCCCC"/>
+          <w:bottom w:val="single" w:sz="6" w:space="0" w:color="CCCCCC"/>
+          <w:right w:val="single" w:sz="6" w:space="8" w:color="CCCCCC"/>
+        </w:pBdr>
+        <w:shd w:val="clear" w:color="auto" w:fill="F5F5F5"/>
+        <w:rPr>
+          <w:rFonts w:ascii="Consolas" w:hAnsi="Consolas"/>
+          <w:color w:val="000000"/>
+          <w:sz w:val="21"/>
+          <w:szCs w:val="21"/>
+        </w:rPr>
+      </w:pPr>
+    </w:p>
+    <w:p>
+      <w:pPr>
+        <w:pStyle w:val="Pr-formataoHTML"/>
+        <w:pBdr>
+          <w:top w:val="single" w:sz="6" w:space="8" w:color="CCCCCC"/>
+          <w:left w:val="single" w:sz="6" w:space="8" w:color="CCCCCC"/>
+          <w:bottom w:val="single" w:sz="6" w:space="0" w:color="CCCCCC"/>
+          <w:right w:val="single" w:sz="6" w:space="8" w:color="CCCCCC"/>
+        </w:pBdr>
+        <w:shd w:val="clear" w:color="auto" w:fill="F5F5F5"/>
+        <w:rPr>
+          <w:rFonts w:ascii="Consolas" w:hAnsi="Consolas"/>
+          <w:color w:val="000000"/>
+          <w:sz w:val="21"/>
+          <w:szCs w:val="21"/>
+        </w:rPr>
+      </w:pPr>
+    </w:p>
+    <w:p/>
     <w:p/>
     <w:sectPr>
       <w:pgSz w:w="11906" w:h="16838"/>
@@ -20522,7 +22444,7 @@
   <w:style w:type="paragraph" w:default="1" w:styleId="Normal">
     <w:name w:val="Normal"/>
     <w:qFormat/>
-    <w:rsid w:val="00D22C6E"/>
+    <w:rsid w:val="003210D9"/>
     <w:pPr>
       <w:jc w:val="both"/>
     </w:pPr>
@@ -20639,6 +22561,7 @@
   <w:style w:type="character" w:default="1" w:styleId="Fontepargpadro">
     <w:name w:val="Default Paragraph Font"/>
     <w:uiPriority w:val="1"/>
+    <w:semiHidden/>
     <w:unhideWhenUsed/>
   </w:style>
   <w:style w:type="table" w:default="1" w:styleId="Tabelanormal">

</xml_diff>